<commit_message>
Updated Financial Report III
</commit_message>
<xml_diff>
--- a/Documents/Finance/Financial Report 3 Submission/Financial Report 3 Draft.docx
+++ b/Documents/Finance/Financial Report 3 Submission/Financial Report 3 Draft.docx
@@ -134,7 +134,7 @@
         <w:rPr>
           <w:lang w:val="en-US"/>
         </w:rPr>
-        <w:t>Financial Report 2</w:t>
+        <w:t>Financial Report 3</w:t>
       </w:r>
     </w:p>
     <w:p>
@@ -149,14 +149,27 @@
         <w:rPr>
           <w:lang w:val="en-US"/>
         </w:rPr>
-        <w:t>From: 17/02/2014</w:t>
+        <w:t>From: 03/03/2014</w:t>
       </w:r>
       <w:r>
         <w:rPr>
           <w:lang w:val="en-US"/>
         </w:rPr>
         <w:tab/>
-        <w:t>To: 02/03</w:t>
+      </w:r>
+      <w:proofErr w:type="gramStart"/>
+      <w:r>
+        <w:rPr>
+          <w:lang w:val="en-US"/>
+        </w:rPr>
+        <w:t>To</w:t>
+      </w:r>
+      <w:proofErr w:type="gramEnd"/>
+      <w:r>
+        <w:rPr>
+          <w:lang w:val="en-US"/>
+        </w:rPr>
+        <w:t>: /05</w:t>
       </w:r>
       <w:r>
         <w:rPr>
@@ -447,6 +460,8 @@
         <w:t>Ankita Gangotra</w:t>
       </w:r>
     </w:p>
+    <w:bookmarkStart w:id="9" w:name="_GoBack"/>
+    <w:bookmarkEnd w:id="9"/>
     <w:p>
       <w:pPr>
         <w:rPr>
@@ -2374,7 +2389,7 @@
       <w:pPr>
         <w:pStyle w:val="Heading2"/>
       </w:pPr>
-      <w:bookmarkStart w:id="9" w:name="_Toc380701903"/>
+      <w:bookmarkStart w:id="10" w:name="_Toc380701903"/>
       <w:r>
         <w:rPr>
           <w:rStyle w:val="SubtleEmphasis"/>
@@ -2407,7 +2422,7 @@
         </w:rPr>
         <w:t>Declaration</w:t>
       </w:r>
-      <w:bookmarkEnd w:id="9"/>
+      <w:bookmarkEnd w:id="10"/>
     </w:p>
     <w:p>
       <w:r>
@@ -3126,7 +3141,7 @@
       <w:pPr>
         <w:pStyle w:val="Heading2"/>
       </w:pPr>
-      <w:bookmarkStart w:id="10" w:name="_Toc380701904"/>
+      <w:bookmarkStart w:id="11" w:name="_Toc380701904"/>
       <w:r>
         <w:t>3.</w:t>
       </w:r>
@@ -3137,7 +3152,7 @@
         <w:tab/>
         <w:t>Publishable Summary</w:t>
       </w:r>
-      <w:bookmarkEnd w:id="10"/>
+      <w:bookmarkEnd w:id="11"/>
     </w:p>
     <w:p>
       <w:r>
@@ -3291,9 +3306,9 @@
       <w:pPr>
         <w:pStyle w:val="Heading2"/>
       </w:pPr>
-      <w:bookmarkStart w:id="11" w:name="_Toc380509142"/>
-      <w:bookmarkStart w:id="12" w:name="_Toc380676042"/>
-      <w:bookmarkStart w:id="13" w:name="_Toc380701905"/>
+      <w:bookmarkStart w:id="12" w:name="_Toc380509142"/>
+      <w:bookmarkStart w:id="13" w:name="_Toc380676042"/>
+      <w:bookmarkStart w:id="14" w:name="_Toc380701905"/>
       <w:r>
         <w:t>4.</w:t>
       </w:r>
@@ -3304,9 +3319,9 @@
         <w:tab/>
         <w:t>Project Management</w:t>
       </w:r>
-      <w:bookmarkEnd w:id="11"/>
       <w:bookmarkEnd w:id="12"/>
       <w:bookmarkEnd w:id="13"/>
+      <w:bookmarkEnd w:id="14"/>
     </w:p>
     <w:p>
       <w:r>
@@ -3335,9 +3350,9 @@
       <w:pPr>
         <w:pStyle w:val="Heading3"/>
       </w:pPr>
-      <w:bookmarkStart w:id="14" w:name="_Toc380509143"/>
-      <w:bookmarkStart w:id="15" w:name="_Toc380676043"/>
-      <w:bookmarkStart w:id="16" w:name="_Toc380701906"/>
+      <w:bookmarkStart w:id="15" w:name="_Toc380509143"/>
+      <w:bookmarkStart w:id="16" w:name="_Toc380676043"/>
+      <w:bookmarkStart w:id="17" w:name="_Toc380701906"/>
       <w:r>
         <w:t>4.1</w:t>
       </w:r>
@@ -3348,9 +3363,9 @@
         <w:tab/>
         <w:t>Summary of Group Activities during the Period</w:t>
       </w:r>
-      <w:bookmarkEnd w:id="14"/>
       <w:bookmarkEnd w:id="15"/>
       <w:bookmarkEnd w:id="16"/>
+      <w:bookmarkEnd w:id="17"/>
     </w:p>
     <w:p>
       <w:pPr>
@@ -3359,7 +3374,7 @@
           <w:lang w:val="en-IN"/>
         </w:rPr>
       </w:pPr>
-      <w:bookmarkStart w:id="17" w:name="_Toc380676044"/>
+      <w:bookmarkStart w:id="18" w:name="_Toc380676044"/>
       <w:r>
         <w:rPr>
           <w:lang w:val="en-IN"/>
@@ -3379,7 +3394,7 @@
         <w:tab/>
         <w:t>Management Tasks</w:t>
       </w:r>
-      <w:bookmarkEnd w:id="17"/>
+      <w:bookmarkEnd w:id="18"/>
     </w:p>
     <w:p>
       <w:pPr>
@@ -3402,7 +3417,7 @@
           <w:lang w:val="en-IN"/>
         </w:rPr>
       </w:pPr>
-      <w:bookmarkStart w:id="18" w:name="_Toc380676045"/>
+      <w:bookmarkStart w:id="19" w:name="_Toc380676045"/>
       <w:r>
         <w:rPr>
           <w:lang w:val="en-IN"/>
@@ -3422,7 +3437,7 @@
         <w:tab/>
         <w:t>Problems/Issues</w:t>
       </w:r>
-      <w:bookmarkEnd w:id="18"/>
+      <w:bookmarkEnd w:id="19"/>
     </w:p>
     <w:p>
       <w:pPr>
@@ -3445,7 +3460,7 @@
           <w:lang w:val="en-IN"/>
         </w:rPr>
       </w:pPr>
-      <w:bookmarkStart w:id="19" w:name="_Toc380676046"/>
+      <w:bookmarkStart w:id="20" w:name="_Toc380676046"/>
       <w:r>
         <w:rPr>
           <w:lang w:val="en-IN"/>
@@ -3465,7 +3480,7 @@
         <w:tab/>
         <w:t>Changes in Group</w:t>
       </w:r>
-      <w:bookmarkEnd w:id="19"/>
+      <w:bookmarkEnd w:id="20"/>
     </w:p>
     <w:p>
       <w:pPr>
@@ -3502,7 +3517,7 @@
           <w:lang w:val="en-IN"/>
         </w:rPr>
       </w:pPr>
-      <w:bookmarkStart w:id="20" w:name="_Toc380676047"/>
+      <w:bookmarkStart w:id="21" w:name="_Toc380676047"/>
       <w:r>
         <w:rPr>
           <w:lang w:val="en-IN"/>
@@ -3522,7 +3537,7 @@
         <w:tab/>
         <w:t>Project Meetings</w:t>
       </w:r>
-      <w:bookmarkEnd w:id="20"/>
+      <w:bookmarkEnd w:id="21"/>
     </w:p>
     <w:p>
       <w:pPr>
@@ -3614,7 +3629,7 @@
           <w:lang w:val="en-IN"/>
         </w:rPr>
       </w:pPr>
-      <w:bookmarkStart w:id="21" w:name="_Toc380676048"/>
+      <w:bookmarkStart w:id="22" w:name="_Toc380676048"/>
       <w:r>
         <w:rPr>
           <w:lang w:val="en-IN"/>
@@ -3634,7 +3649,7 @@
         <w:tab/>
         <w:t>Project Planning &amp; Status</w:t>
       </w:r>
-      <w:bookmarkEnd w:id="21"/>
+      <w:bookmarkEnd w:id="22"/>
     </w:p>
     <w:p>
       <w:pPr>
@@ -3657,7 +3672,7 @@
           <w:lang w:val="en-IN"/>
         </w:rPr>
       </w:pPr>
-      <w:bookmarkStart w:id="22" w:name="_Toc380676049"/>
+      <w:bookmarkStart w:id="23" w:name="_Toc380676049"/>
       <w:r>
         <w:rPr>
           <w:lang w:val="en-IN"/>
@@ -3677,7 +3692,7 @@
         <w:tab/>
         <w:t>Impact of Possible Deviations</w:t>
       </w:r>
-      <w:bookmarkEnd w:id="22"/>
+      <w:bookmarkEnd w:id="23"/>
     </w:p>
     <w:p>
       <w:pPr>
@@ -3711,9 +3726,9 @@
       <w:pPr>
         <w:pStyle w:val="Heading3"/>
       </w:pPr>
-      <w:bookmarkStart w:id="23" w:name="_Toc380509144"/>
-      <w:bookmarkStart w:id="24" w:name="_Toc380676051"/>
-      <w:bookmarkStart w:id="25" w:name="_Toc380701907"/>
+      <w:bookmarkStart w:id="24" w:name="_Toc380509144"/>
+      <w:bookmarkStart w:id="25" w:name="_Toc380676051"/>
+      <w:bookmarkStart w:id="26" w:name="_Toc380701907"/>
       <w:r>
         <w:t>4.2</w:t>
       </w:r>
@@ -3724,9 +3739,9 @@
         <w:tab/>
         <w:t>Information on Co-ordination Activities during the Period</w:t>
       </w:r>
-      <w:bookmarkEnd w:id="23"/>
       <w:bookmarkEnd w:id="24"/>
       <w:bookmarkEnd w:id="25"/>
+      <w:bookmarkEnd w:id="26"/>
     </w:p>
     <w:p>
       <w:pPr>
@@ -3766,9 +3781,9 @@
       <w:pPr>
         <w:pStyle w:val="Heading3"/>
       </w:pPr>
-      <w:bookmarkStart w:id="26" w:name="_Toc380509145"/>
-      <w:bookmarkStart w:id="27" w:name="_Toc380676052"/>
-      <w:bookmarkStart w:id="28" w:name="_Toc380701908"/>
+      <w:bookmarkStart w:id="27" w:name="_Toc380509145"/>
+      <w:bookmarkStart w:id="28" w:name="_Toc380676052"/>
+      <w:bookmarkStart w:id="29" w:name="_Toc380701908"/>
       <w:r>
         <w:t>4.3</w:t>
       </w:r>
@@ -3779,9 +3794,9 @@
         <w:tab/>
         <w:t>Work Breakdown Structure</w:t>
       </w:r>
-      <w:bookmarkEnd w:id="26"/>
       <w:bookmarkEnd w:id="27"/>
       <w:bookmarkEnd w:id="28"/>
+      <w:bookmarkEnd w:id="29"/>
     </w:p>
     <w:p>
       <w:r>
@@ -3792,9 +3807,9 @@
       <w:pPr>
         <w:pStyle w:val="Heading3"/>
       </w:pPr>
-      <w:bookmarkStart w:id="29" w:name="_Toc380509146"/>
-      <w:bookmarkStart w:id="30" w:name="_Toc380676053"/>
-      <w:bookmarkStart w:id="31" w:name="_Toc380701909"/>
+      <w:bookmarkStart w:id="30" w:name="_Toc380509146"/>
+      <w:bookmarkStart w:id="31" w:name="_Toc380676053"/>
+      <w:bookmarkStart w:id="32" w:name="_Toc380701909"/>
       <w:r>
         <w:t>4.4</w:t>
       </w:r>
@@ -3805,37 +3820,37 @@
         <w:tab/>
         <w:t>Critical Path Analysis</w:t>
       </w:r>
-      <w:bookmarkEnd w:id="29"/>
       <w:bookmarkEnd w:id="30"/>
       <w:bookmarkEnd w:id="31"/>
-    </w:p>
-    <w:p>
-      <w:r>
-        <w:t xml:space="preserve">Attached and can be seen in the email containing Microsoft project. </w:t>
-      </w:r>
-    </w:p>
-    <w:p>
-      <w:pPr>
-        <w:pStyle w:val="Heading2"/>
-      </w:pPr>
-      <w:bookmarkStart w:id="32" w:name="_Toc380701910"/>
-      <w:r>
-        <w:t>5.</w:t>
-      </w:r>
-      <w:r>
-        <w:tab/>
-      </w:r>
-      <w:r>
-        <w:tab/>
-        <w:t>Deliverables and Milestones Tables</w:t>
-      </w:r>
       <w:bookmarkEnd w:id="32"/>
     </w:p>
     <w:p>
+      <w:r>
+        <w:t xml:space="preserve">Attached and can be seen in the email containing Microsoft project. </w:t>
+      </w:r>
+    </w:p>
+    <w:p>
       <w:pPr>
         <w:pStyle w:val="Heading2"/>
       </w:pPr>
-      <w:bookmarkStart w:id="33" w:name="_Toc380701911"/>
+      <w:bookmarkStart w:id="33" w:name="_Toc380701910"/>
+      <w:r>
+        <w:t>5.</w:t>
+      </w:r>
+      <w:r>
+        <w:tab/>
+      </w:r>
+      <w:r>
+        <w:tab/>
+        <w:t>Deliverables and Milestones Tables</w:t>
+      </w:r>
+      <w:bookmarkEnd w:id="33"/>
+    </w:p>
+    <w:p>
+      <w:pPr>
+        <w:pStyle w:val="Heading2"/>
+      </w:pPr>
+      <w:bookmarkStart w:id="34" w:name="_Toc380701911"/>
       <w:r>
         <w:t>5.1</w:t>
       </w:r>
@@ -3846,7 +3861,7 @@
         <w:tab/>
         <w:t>Deliverables</w:t>
       </w:r>
-      <w:bookmarkEnd w:id="33"/>
+      <w:bookmarkEnd w:id="34"/>
       <w:r>
         <w:t xml:space="preserve"> </w:t>
       </w:r>
@@ -4196,7 +4211,7 @@
       <w:pPr>
         <w:pStyle w:val="Heading3"/>
       </w:pPr>
-      <w:bookmarkStart w:id="34" w:name="_Toc380701912"/>
+      <w:bookmarkStart w:id="35" w:name="_Toc380701912"/>
       <w:r>
         <w:t>5.2</w:t>
       </w:r>
@@ -4207,7 +4222,7 @@
         <w:tab/>
         <w:t>Milestones</w:t>
       </w:r>
-      <w:bookmarkEnd w:id="34"/>
+      <w:bookmarkEnd w:id="35"/>
     </w:p>
     <w:tbl>
       <w:tblPr>
@@ -6543,7 +6558,7 @@
       <w:pPr>
         <w:pStyle w:val="Heading2"/>
       </w:pPr>
-      <w:bookmarkStart w:id="35" w:name="_Toc380701913"/>
+      <w:bookmarkStart w:id="36" w:name="_Toc380701913"/>
       <w:r>
         <w:t>6.</w:t>
       </w:r>
@@ -6554,7 +6569,7 @@
         <w:tab/>
         <w:t>Explanation of the Use of Resources</w:t>
       </w:r>
-      <w:bookmarkEnd w:id="35"/>
+      <w:bookmarkEnd w:id="36"/>
     </w:p>
     <w:p>
       <w:pPr>
@@ -6687,7 +6702,7 @@
       <w:pPr>
         <w:pStyle w:val="Heading3"/>
       </w:pPr>
-      <w:bookmarkStart w:id="36" w:name="_Toc380701914"/>
+      <w:bookmarkStart w:id="37" w:name="_Toc380701914"/>
       <w:r>
         <w:t>6.1</w:t>
       </w:r>
@@ -6698,7 +6713,7 @@
         <w:tab/>
         <w:t>Table of Resources</w:t>
       </w:r>
-      <w:bookmarkEnd w:id="36"/>
+      <w:bookmarkEnd w:id="37"/>
     </w:p>
     <w:tbl>
       <w:tblPr>
@@ -7211,18 +7226,7 @@
                 <w:sz w:val="21"/>
                 <w:szCs w:val="21"/>
               </w:rPr>
-              <w:t>Payments for wee</w:t>
-            </w:r>
-            <w:bookmarkStart w:id="37" w:name="_GoBack"/>
-            <w:bookmarkEnd w:id="37"/>
-            <w:r>
-              <w:rPr>
-                <w:rFonts w:cs="Times New Roman"/>
-                <w:iCs/>
-                <w:sz w:val="21"/>
-                <w:szCs w:val="21"/>
-              </w:rPr>
-              <w:t xml:space="preserve">ks 7 </w:t>
+              <w:t xml:space="preserve">Payments for weeks 7 </w:t>
             </w:r>
             <w:r>
               <w:rPr>
@@ -7753,13 +7757,7 @@
             <w:rPr>
               <w:rFonts w:ascii="Cambria Math" w:hAnsi="Cambria Math"/>
             </w:rPr>
-            <m:t>Overhead recovery r</m:t>
-          </m:r>
-          <m:r>
-            <w:rPr>
-              <w:rFonts w:ascii="Cambria Math" w:hAnsi="Cambria Math"/>
-            </w:rPr>
-            <m:t xml:space="preserve">ate, £/ hr = </m:t>
+            <m:t xml:space="preserve">Overhead recovery rate, £/ hr = </m:t>
           </m:r>
           <m:f>
             <m:fPr>
@@ -8213,7 +8211,7 @@
       <w:rPr>
         <w:noProof/>
       </w:rPr>
-      <w:t>8</w:t>
+      <w:t>2</w:t>
     </w:r>
     <w:r>
       <w:rPr>
@@ -16675,7 +16673,7 @@
   <a:extraClrSchemeLst/>
   <a:extLst>
     <a:ext uri="{05A4C25C-085E-4340-85A3-A5531E510DB2}">
-      <thm15:themeFamily xmlns:thm15="http://schemas.microsoft.com/office/thememl/2012/main" xmlns="" name="Vapor Trail" id="{4FDF2955-7D9C-493C-B9F9-C205151B46CD}" vid="{8F31A783-2159-4870-BC29-2BA7D038EA44}"/>
+      <thm15:themeFamily xmlns="" xmlns:thm15="http://schemas.microsoft.com/office/thememl/2012/main" name="Vapor Trail" id="{4FDF2955-7D9C-493C-B9F9-C205151B46CD}" vid="{8F31A783-2159-4870-BC29-2BA7D038EA44}"/>
     </a:ext>
   </a:extLst>
 </a:theme>
@@ -16686,7 +16684,7 @@
 </file>
 
 <file path=customXml/itemProps1.xml><?xml version="1.0" encoding="utf-8"?>
-<ds:datastoreItem xmlns:ds="http://schemas.openxmlformats.org/officeDocument/2006/customXml" ds:itemID="{0DBA827C-2CE1-2B46-B04A-D0415D394415}">
+<ds:datastoreItem xmlns:ds="http://schemas.openxmlformats.org/officeDocument/2006/customXml" ds:itemID="{54B7FA91-A9F3-7E48-8F48-E2A6F4E62940}">
   <ds:schemaRefs>
     <ds:schemaRef ds:uri="http://schemas.openxmlformats.org/officeDocument/2006/bibliography"/>
   </ds:schemaRefs>

</xml_diff>

<commit_message>
Management Section for Financial Report 3
</commit_message>
<xml_diff>
--- a/Documents/Finance/Financial Report 3 Submission/Financial Report 3 Draft.docx
+++ b/Documents/Finance/Financial Report 3 Submission/Financial Report 3 Draft.docx
@@ -1,6 +1,6 @@
 
 <file path=word/document.xml><?xml version="1.0" encoding="utf-8"?>
-<w:document xmlns:wpc="http://schemas.microsoft.com/office/word/2010/wordprocessingCanvas" xmlns:mo="http://schemas.microsoft.com/office/mac/office/2008/main" xmlns:mc="http://schemas.openxmlformats.org/markup-compatibility/2006" xmlns:mv="urn:schemas-microsoft-com:mac:vml" xmlns:o="urn:schemas-microsoft-com:office:office" xmlns:r="http://schemas.openxmlformats.org/officeDocument/2006/relationships" xmlns:m="http://schemas.openxmlformats.org/officeDocument/2006/math" xmlns:v="urn:schemas-microsoft-com:vml" xmlns:wp14="http://schemas.microsoft.com/office/word/2010/wordprocessingDrawing" xmlns:wp="http://schemas.openxmlformats.org/drawingml/2006/wordprocessingDrawing" xmlns:w10="urn:schemas-microsoft-com:office:word" xmlns:w="http://schemas.openxmlformats.org/wordprocessingml/2006/main" xmlns:w14="http://schemas.microsoft.com/office/word/2010/wordml" xmlns:wpg="http://schemas.microsoft.com/office/word/2010/wordprocessingGroup" xmlns:wpi="http://schemas.microsoft.com/office/word/2010/wordprocessingInk" xmlns:wne="http://schemas.microsoft.com/office/word/2006/wordml" xmlns:wps="http://schemas.microsoft.com/office/word/2010/wordprocessingShape" mc:Ignorable="w14 wp14">
+<w:document xmlns:wpc="http://schemas.microsoft.com/office/word/2010/wordprocessingCanvas" xmlns:mc="http://schemas.openxmlformats.org/markup-compatibility/2006" xmlns:o="urn:schemas-microsoft-com:office:office" xmlns:r="http://schemas.openxmlformats.org/officeDocument/2006/relationships" xmlns:m="http://schemas.openxmlformats.org/officeDocument/2006/math" xmlns:v="urn:schemas-microsoft-com:vml" xmlns:wp14="http://schemas.microsoft.com/office/word/2010/wordprocessingDrawing" xmlns:wp="http://schemas.openxmlformats.org/drawingml/2006/wordprocessingDrawing" xmlns:w10="urn:schemas-microsoft-com:office:word" xmlns:w="http://schemas.openxmlformats.org/wordprocessingml/2006/main" xmlns:w14="http://schemas.microsoft.com/office/word/2010/wordml" xmlns:w15="http://schemas.microsoft.com/office/word/2012/wordml" xmlns:wpg="http://schemas.microsoft.com/office/word/2010/wordprocessingGroup" xmlns:wpi="http://schemas.microsoft.com/office/word/2010/wordprocessingInk" xmlns:wne="http://schemas.microsoft.com/office/word/2006/wordml" xmlns:wps="http://schemas.microsoft.com/office/word/2010/wordprocessingShape" mc:Ignorable="w14 w15 wp14">
   <w:body>
     <w:p>
       <w:pPr>
@@ -45,7 +45,7 @@
       <w:r>
         <w:rPr>
           <w:noProof/>
-          <w:lang w:val="en-US"/>
+          <w:lang w:val="en-IN" w:eastAsia="en-IN"/>
         </w:rPr>
         <w:drawing>
           <wp:inline distT="0" distB="0" distL="0" distR="0" wp14:anchorId="23B8FAA1" wp14:editId="0E1FB039">
@@ -65,7 +65,7 @@
                     </pic:cNvPicPr>
                   </pic:nvPicPr>
                   <pic:blipFill>
-                    <a:blip r:embed="rId9">
+                    <a:blip r:embed="rId8">
                       <a:extLst>
                         <a:ext uri="{28A0092B-C50C-407E-A947-70E740481C1C}">
                           <a14:useLocalDpi xmlns:a14="http://schemas.microsoft.com/office/drawing/2010/main" val="0"/>
@@ -196,7 +196,7 @@
       <w:r>
         <w:rPr>
           <w:noProof/>
-          <w:lang w:val="en-US"/>
+          <w:lang w:val="en-IN" w:eastAsia="en-IN"/>
         </w:rPr>
         <mc:AlternateContent>
           <mc:Choice Requires="wps">
@@ -284,7 +284,7 @@
                         </a:sp3d>
                         <a:extLst>
                           <a:ext uri="{91240B29-F687-4f45-9708-019B960494DF}">
-                            <a14:hiddenLine xmlns:a14="http://schemas.microsoft.com/office/drawing/2010/main" w="9525">
+                            <a14:hiddenLine xmlns:a14="http://schemas.microsoft.com/office/drawing/2010/main" xmlns:w="http://schemas.openxmlformats.org/wordprocessingml/2006/main" xmlns:w10="urn:schemas-microsoft-com:office:word" xmlns:v="urn:schemas-microsoft-com:vml" xmlns:o="urn:schemas-microsoft-com:office:office" xmlns:mv="urn:schemas-microsoft-com:mac:vml" xmlns:mo="http://schemas.microsoft.com/office/mac/office/2008/main" xmlns="" w="9525">
                               <a:solidFill>
                                 <a:srgbClr val="000000"/>
                               </a:solidFill>
@@ -294,7 +294,7 @@
                             </a14:hiddenLine>
                           </a:ext>
                           <a:ext uri="{53640926-AAD7-44d8-BBD7-CCE9431645EC}">
-                            <a14:shadowObscured xmlns:a14="http://schemas.microsoft.com/office/drawing/2010/main" val="1"/>
+                            <a14:shadowObscured xmlns:a14="http://schemas.microsoft.com/office/drawing/2010/main" xmlns:w="http://schemas.openxmlformats.org/wordprocessingml/2006/main" xmlns:w10="urn:schemas-microsoft-com:office:word" xmlns:v="urn:schemas-microsoft-com:vml" xmlns:o="urn:schemas-microsoft-com:office:office" xmlns:mv="urn:schemas-microsoft-com:mac:vml" xmlns:mo="http://schemas.microsoft.com/office/mac/office/2008/main" xmlns="" val="1"/>
                           </a:ext>
                         </a:extLst>
                       </wps:spPr>
@@ -307,9 +307,9 @@
               </wp:anchor>
             </w:drawing>
           </mc:Choice>
-          <mc:Fallback xmlns:w15="http://schemas.microsoft.com/office/word/2012/wordml">
+          <mc:Fallback>
             <w:pict>
-              <v:shape w14:anchorId="0E678ED0" id="Freeform 13" o:spid="_x0000_s1026" style="position:absolute;margin-left:31.25pt;margin-top:19.1pt;width:290.4pt;height:229.55pt;z-index:251660288;visibility:visible;mso-wrap-style:square;mso-wrap-distance-left:9pt;mso-wrap-distance-top:0;mso-wrap-distance-right:9pt;mso-wrap-distance-bottom:0;mso-position-horizontal:absolute;mso-position-horizontal-relative:text;mso-position-vertical:absolute;mso-position-vertical-relative:text;v-text-anchor:top" coordsize="6011,3835" o:gfxdata="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" path="m,l17,3835,6011,2629r,-1390l,xe" fillcolor="#a7bfde" stroked="f">
+              <v:shape w14:anchorId="15A108C9" id="Freeform 13" o:spid="_x0000_s1026" style="position:absolute;margin-left:31.25pt;margin-top:19.1pt;width:290.4pt;height:229.55pt;z-index:251660288;visibility:visible;mso-wrap-style:square;mso-wrap-distance-left:9pt;mso-wrap-distance-top:0;mso-wrap-distance-right:9pt;mso-wrap-distance-bottom:0;mso-position-horizontal:absolute;mso-position-horizontal-relative:text;mso-position-vertical:absolute;mso-position-vertical-relative:text;v-text-anchor:top" coordsize="6011,3835" o:gfxdata="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" path="m,l17,3835,6011,2629r,-1390l,xe" fillcolor="#a7bfde" stroked="f">
                 <v:fill opacity="46003f"/>
                 <v:path arrowok="t" o:connecttype="custom" o:connectlocs="0,0;17,3835;6011,2629;6011,1239;0,0" o:connectangles="0,0,0,0,0"/>
               </v:shape>
@@ -320,7 +320,7 @@
       <w:r>
         <w:rPr>
           <w:noProof/>
-          <w:lang w:val="en-US"/>
+          <w:lang w:val="en-IN" w:eastAsia="en-IN"/>
         </w:rPr>
         <mc:AlternateContent>
           <mc:Choice Requires="wps">
@@ -408,7 +408,7 @@
                         </a:sp3d>
                         <a:extLst>
                           <a:ext uri="{91240B29-F687-4f45-9708-019B960494DF}">
-                            <a14:hiddenLine xmlns:a14="http://schemas.microsoft.com/office/drawing/2010/main" w="9525">
+                            <a14:hiddenLine xmlns:a14="http://schemas.microsoft.com/office/drawing/2010/main" xmlns:w="http://schemas.openxmlformats.org/wordprocessingml/2006/main" xmlns:w10="urn:schemas-microsoft-com:office:word" xmlns:v="urn:schemas-microsoft-com:vml" xmlns:o="urn:schemas-microsoft-com:office:office" xmlns:mv="urn:schemas-microsoft-com:mac:vml" xmlns:mo="http://schemas.microsoft.com/office/mac/office/2008/main" xmlns="" w="9525">
                               <a:solidFill>
                                 <a:srgbClr val="000000"/>
                               </a:solidFill>
@@ -418,7 +418,7 @@
                             </a14:hiddenLine>
                           </a:ext>
                           <a:ext uri="{53640926-AAD7-44d8-BBD7-CCE9431645EC}">
-                            <a14:shadowObscured xmlns:a14="http://schemas.microsoft.com/office/drawing/2010/main" val="1"/>
+                            <a14:shadowObscured xmlns:a14="http://schemas.microsoft.com/office/drawing/2010/main" xmlns:w="http://schemas.openxmlformats.org/wordprocessingml/2006/main" xmlns:w10="urn:schemas-microsoft-com:office:word" xmlns:v="urn:schemas-microsoft-com:vml" xmlns:o="urn:schemas-microsoft-com:office:office" xmlns:mv="urn:schemas-microsoft-com:mac:vml" xmlns:mo="http://schemas.microsoft.com/office/mac/office/2008/main" xmlns="" val="1"/>
                           </a:ext>
                         </a:extLst>
                       </wps:spPr>
@@ -431,9 +431,9 @@
               </wp:anchor>
             </w:drawing>
           </mc:Choice>
-          <mc:Fallback xmlns:w15="http://schemas.microsoft.com/office/word/2012/wordml">
+          <mc:Fallback>
             <w:pict>
-              <v:shape w14:anchorId="474E78F6" id="Freeform 12" o:spid="_x0000_s1026" style="position:absolute;margin-left:-68.25pt;margin-top:19.1pt;width:100.3pt;height:230.5pt;z-index:251659264;visibility:visible;mso-wrap-style:square;mso-wrap-distance-left:9pt;mso-wrap-distance-top:0;mso-wrap-distance-right:9pt;mso-wrap-distance-bottom:0;mso-position-horizontal:absolute;mso-position-horizontal-relative:text;mso-position-vertical:absolute;mso-position-vertical-relative:text;v-text-anchor:top" coordsize="2076,3851" o:gfxdata="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" path="m,921l2060,r16,3851l,2981,,921xe" fillcolor="#d3dfee" stroked="f">
+              <v:shape w14:anchorId="3BAB3B40" id="Freeform 12" o:spid="_x0000_s1026" style="position:absolute;margin-left:-68.25pt;margin-top:19.1pt;width:100.3pt;height:230.5pt;z-index:251659264;visibility:visible;mso-wrap-style:square;mso-wrap-distance-left:9pt;mso-wrap-distance-top:0;mso-wrap-distance-right:9pt;mso-wrap-distance-bottom:0;mso-position-horizontal:absolute;mso-position-horizontal-relative:text;mso-position-vertical:absolute;mso-position-vertical-relative:text;v-text-anchor:top" coordsize="2076,3851" o:gfxdata="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" path="m,921l2060,r16,3851l,2981,,921xe" fillcolor="#d3dfee" stroked="f">
                 <v:fill opacity="46003f"/>
                 <v:path arrowok="t" o:connecttype="custom" o:connectlocs="0,921;2060,0;2076,3851;0,2981;0,921" o:connectangles="0,0,0,0,0"/>
               </v:shape>
@@ -460,8 +460,6 @@
         <w:t>Ankita Gangotra</w:t>
       </w:r>
     </w:p>
-    <w:bookmarkStart w:id="9" w:name="_GoBack"/>
-    <w:bookmarkEnd w:id="9"/>
     <w:p>
       <w:pPr>
         <w:rPr>
@@ -471,7 +469,7 @@
       <w:r>
         <w:rPr>
           <w:noProof/>
-          <w:lang w:val="en-US"/>
+          <w:lang w:val="en-IN" w:eastAsia="en-IN"/>
         </w:rPr>
         <mc:AlternateContent>
           <mc:Choice Requires="wps">
@@ -559,7 +557,7 @@
                         </a:sp3d>
                         <a:extLst>
                           <a:ext uri="{91240B29-F687-4f45-9708-019B960494DF}">
-                            <a14:hiddenLine xmlns:a14="http://schemas.microsoft.com/office/drawing/2010/main" w="9525">
+                            <a14:hiddenLine xmlns:a14="http://schemas.microsoft.com/office/drawing/2010/main" xmlns:w="http://schemas.openxmlformats.org/wordprocessingml/2006/main" xmlns:w10="urn:schemas-microsoft-com:office:word" xmlns:v="urn:schemas-microsoft-com:vml" xmlns:o="urn:schemas-microsoft-com:office:office" xmlns:mv="urn:schemas-microsoft-com:mac:vml" xmlns:mo="http://schemas.microsoft.com/office/mac/office/2008/main" xmlns="" w="9525">
                               <a:solidFill>
                                 <a:srgbClr val="000000"/>
                               </a:solidFill>
@@ -569,7 +567,7 @@
                             </a14:hiddenLine>
                           </a:ext>
                           <a:ext uri="{53640926-AAD7-44d8-BBD7-CCE9431645EC}">
-                            <a14:shadowObscured xmlns:a14="http://schemas.microsoft.com/office/drawing/2010/main" val="1"/>
+                            <a14:shadowObscured xmlns:a14="http://schemas.microsoft.com/office/drawing/2010/main" xmlns:w="http://schemas.openxmlformats.org/wordprocessingml/2006/main" xmlns:w10="urn:schemas-microsoft-com:office:word" xmlns:v="urn:schemas-microsoft-com:vml" xmlns:o="urn:schemas-microsoft-com:office:office" xmlns:mv="urn:schemas-microsoft-com:mac:vml" xmlns:mo="http://schemas.microsoft.com/office/mac/office/2008/main" xmlns="" val="1"/>
                           </a:ext>
                         </a:extLst>
                       </wps:spPr>
@@ -582,9 +580,9 @@
               </wp:anchor>
             </w:drawing>
           </mc:Choice>
-          <mc:Fallback xmlns:w15="http://schemas.microsoft.com/office/word/2012/wordml">
+          <mc:Fallback>
             <w:pict>
-              <v:shape w14:anchorId="0CA60F68" id="Freeform 14" o:spid="_x0000_s1026" style="position:absolute;margin-left:321.7pt;margin-top:10pt;width:198.15pt;height:205.4pt;z-index:251661312;visibility:visible;mso-wrap-style:square;mso-wrap-distance-left:9pt;mso-wrap-distance-top:0;mso-wrap-distance-right:9pt;mso-wrap-distance-bottom:0;mso-position-horizontal:absolute;mso-position-horizontal-relative:text;mso-position-vertical:absolute;mso-position-vertical-relative:text;v-text-anchor:top" coordsize="4102,3432" o:gfxdata="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" path="m,1038l,2411,4102,3432,4102,,,1038xe" fillcolor="#d3dfee" stroked="f">
+              <v:shape w14:anchorId="3E74E954" id="Freeform 14" o:spid="_x0000_s1026" style="position:absolute;margin-left:321.7pt;margin-top:10pt;width:198.15pt;height:205.4pt;z-index:251661312;visibility:visible;mso-wrap-style:square;mso-wrap-distance-left:9pt;mso-wrap-distance-top:0;mso-wrap-distance-right:9pt;mso-wrap-distance-bottom:0;mso-position-horizontal:absolute;mso-position-horizontal-relative:text;mso-position-vertical:absolute;mso-position-vertical-relative:text;v-text-anchor:top" coordsize="4102,3432" o:gfxdata="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" path="m,1038l,2411,4102,3432,4102,,,1038xe" fillcolor="#d3dfee" stroked="f">
                 <v:fill opacity="46003f"/>
                 <v:path arrowok="t" o:connecttype="custom" o:connectlocs="0,1038;0,2411;4102,3432;4102,0;0,1038" o:connectangles="0,0,0,0,0"/>
               </v:shape>
@@ -606,8 +604,8 @@
           <w:lang w:val="en-US"/>
         </w:rPr>
         <w:sectPr>
-          <w:headerReference w:type="default" r:id="rId10"/>
-          <w:footerReference w:type="default" r:id="rId11"/>
+          <w:headerReference w:type="default" r:id="rId9"/>
+          <w:footerReference w:type="default" r:id="rId10"/>
           <w:pgSz w:w="11906" w:h="16838"/>
           <w:pgMar w:top="1440" w:right="1440" w:bottom="1440" w:left="1440" w:header="708" w:footer="708" w:gutter="0"/>
           <w:pgNumType w:start="1"/>
@@ -2389,13 +2387,14 @@
       <w:pPr>
         <w:pStyle w:val="Heading2"/>
       </w:pPr>
-      <w:bookmarkStart w:id="10" w:name="_Toc380701903"/>
+      <w:bookmarkStart w:id="9" w:name="_Toc380701903"/>
       <w:r>
         <w:rPr>
           <w:rStyle w:val="SubtleEmphasis"/>
           <w:i w:val="0"/>
           <w:iCs w:val="0"/>
         </w:rPr>
+        <w:lastRenderedPageBreak/>
         <w:t>1.</w:t>
       </w:r>
       <w:r>
@@ -2422,7 +2421,7 @@
         </w:rPr>
         <w:t>Declaration</w:t>
       </w:r>
-      <w:bookmarkEnd w:id="10"/>
+      <w:bookmarkEnd w:id="9"/>
     </w:p>
     <w:p>
       <w:r>
@@ -2468,7 +2467,7 @@
         <w:rPr>
           <w:rStyle w:val="SubtleEmphasis"/>
           <w:noProof/>
-          <w:lang w:val="en-US"/>
+          <w:lang w:val="en-IN" w:eastAsia="en-IN"/>
         </w:rPr>
         <mc:AlternateContent>
           <mc:Choice Requires="wps">
@@ -2548,11 +2547,11 @@
           </mc:Choice>
           <mc:Fallback>
             <w:pict>
-              <v:shapetype id="_x0000_t202" coordsize="21600,21600" o:spt="202" path="m0,0l0,21600,21600,21600,21600,0xe">
+              <v:shapetype w14:anchorId="47DD51A0" id="_x0000_t202" coordsize="21600,21600" o:spt="202" path="m,l,21600r21600,l21600,xe">
                 <v:stroke joinstyle="miter"/>
                 <v:path gradientshapeok="t" o:connecttype="rect"/>
               </v:shapetype>
-              <v:shape id="Text Box 2" o:spid="_x0000_s1026" type="#_x0000_t202" style="position:absolute;left:0;text-align:left;margin-left:-4.45pt;margin-top:23.35pt;width:47.25pt;height:27.75pt;z-index:-251650048;visibility:visible;mso-wrap-style:square;mso-width-percent:0;mso-height-percent:0;mso-wrap-distance-left:9pt;mso-wrap-distance-top:3.6pt;mso-wrap-distance-right:9pt;mso-wrap-distance-bottom:3.6pt;mso-position-horizontal:absolute;mso-position-horizontal-relative:margin;mso-position-vertical:absolute;mso-position-vertical-relative:text;mso-width-percent:0;mso-height-percent:0;mso-width-relative:margin;mso-height-relative:margin;v-text-anchor:top" o:gfxdata="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" stroked="f">
+              <v:shape id="Text Box 2" o:spid="_x0000_s1026" type="#_x0000_t202" style="position:absolute;left:0;text-align:left;margin-left:-4.5pt;margin-top:23.35pt;width:47.25pt;height:27.75pt;z-index:-251650048;visibility:visible;mso-wrap-style:square;mso-width-percent:0;mso-height-percent:0;mso-wrap-distance-left:9pt;mso-wrap-distance-top:3.6pt;mso-wrap-distance-right:9pt;mso-wrap-distance-bottom:3.6pt;mso-position-horizontal:absolute;mso-position-horizontal-relative:margin;mso-position-vertical:absolute;mso-position-vertical-relative:text;mso-width-percent:0;mso-height-percent:0;mso-width-relative:margin;mso-height-relative:margin;v-text-anchor:top" o:gfxdata="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" stroked="f">
                 <v:textbox>
                   <w:txbxContent>
                     <w:p>
@@ -2581,7 +2580,7 @@
       <w:r>
         <w:rPr>
           <w:noProof/>
-          <w:lang w:val="en-US"/>
+          <w:lang w:val="en-IN" w:eastAsia="en-IN"/>
         </w:rPr>
         <mc:AlternateContent>
           <mc:Choice Requires="wps">
@@ -2635,9 +2634,9 @@
               </wp:inline>
             </w:drawing>
           </mc:Choice>
-          <mc:Fallback xmlns:w15="http://schemas.microsoft.com/office/word/2012/wordml">
+          <mc:Fallback>
             <w:pict>
-              <v:rect w14:anchorId="72CA1A81" id="Rectangle 7" o:spid="_x0000_s1026" style="width:11.3pt;height:11.3pt;visibility:visible;mso-wrap-style:square;mso-left-percent:-10001;mso-top-percent:-10001;mso-position-horizontal:absolute;mso-position-horizontal-relative:char;mso-position-vertical:absolute;mso-position-vertical-relative:line;mso-left-percent:-10001;mso-top-percent:-10001;v-text-anchor:middle" o:gfxdata="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" fillcolor="white [3201]" strokecolor="black [3213]" strokeweight="1pt">
+              <v:rect w14:anchorId="4EC9214A" id="Rectangle 7" o:spid="_x0000_s1026" style="width:11.3pt;height:11.3pt;visibility:visible;mso-wrap-style:square;mso-left-percent:-10001;mso-top-percent:-10001;mso-position-horizontal:absolute;mso-position-horizontal-relative:char;mso-position-vertical:absolute;mso-position-vertical-relative:line;mso-left-percent:-10001;mso-top-percent:-10001;v-text-anchor:middle" o:gfxdata="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" fillcolor="white [3201]" strokecolor="black [3213]" strokeweight="1pt">
                 <w10:anchorlock/>
               </v:rect>
             </w:pict>
@@ -2658,7 +2657,7 @@
       <w:r>
         <w:rPr>
           <w:noProof/>
-          <w:lang w:val="en-US"/>
+          <w:lang w:val="en-IN" w:eastAsia="en-IN"/>
         </w:rPr>
         <mc:AlternateContent>
           <mc:Choice Requires="wps">
@@ -2713,9 +2712,9 @@
               </wp:inline>
             </w:drawing>
           </mc:Choice>
-          <mc:Fallback xmlns:w15="http://schemas.microsoft.com/office/word/2012/wordml">
+          <mc:Fallback>
             <w:pict>
-              <v:rect w14:anchorId="036397E3" id="Rectangle 2" o:spid="_x0000_s1026" style="width:11.3pt;height:11.3pt;visibility:visible;mso-wrap-style:square;mso-left-percent:-10001;mso-top-percent:-10001;mso-position-horizontal:absolute;mso-position-horizontal-relative:char;mso-position-vertical:absolute;mso-position-vertical-relative:line;mso-left-percent:-10001;mso-top-percent:-10001;v-text-anchor:middle" o:gfxdata="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" filled="f" strokecolor="black [3213]" strokeweight="1pt">
+              <v:rect w14:anchorId="24DE42FF" id="Rectangle 4" o:spid="_x0000_s1026" style="width:11.3pt;height:11.3pt;visibility:visible;mso-wrap-style:square;mso-left-percent:-10001;mso-top-percent:-10001;mso-position-horizontal:absolute;mso-position-horizontal-relative:char;mso-position-vertical:absolute;mso-position-vertical-relative:line;mso-left-percent:-10001;mso-top-percent:-10001;v-text-anchor:middle" o:gfxdata="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" filled="f" strokecolor="black [3213]" strokeweight="1pt">
                 <w10:anchorlock/>
               </v:rect>
             </w:pict>
@@ -2736,7 +2735,7 @@
       <w:r>
         <w:rPr>
           <w:noProof/>
-          <w:lang w:val="en-US"/>
+          <w:lang w:val="en-IN" w:eastAsia="en-IN"/>
         </w:rPr>
         <mc:AlternateContent>
           <mc:Choice Requires="wps">
@@ -2790,9 +2789,9 @@
               </wp:inline>
             </w:drawing>
           </mc:Choice>
-          <mc:Fallback xmlns:w15="http://schemas.microsoft.com/office/word/2012/wordml">
+          <mc:Fallback>
             <w:pict>
-              <v:rect w14:anchorId="0E0FFE2A" id="Rectangle 3" o:spid="_x0000_s1026" style="width:11.3pt;height:11.3pt;visibility:visible;mso-wrap-style:square;mso-left-percent:-10001;mso-top-percent:-10001;mso-position-horizontal:absolute;mso-position-horizontal-relative:char;mso-position-vertical:absolute;mso-position-vertical-relative:line;mso-left-percent:-10001;mso-top-percent:-10001;v-text-anchor:middle" o:gfxdata="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" fillcolor="white [3201]" strokecolor="black [3213]" strokeweight="1pt">
+              <v:rect w14:anchorId="1C715D26" id="Rectangle 5" o:spid="_x0000_s1026" style="width:11.3pt;height:11.3pt;visibility:visible;mso-wrap-style:square;mso-left-percent:-10001;mso-top-percent:-10001;mso-position-horizontal:absolute;mso-position-horizontal-relative:char;mso-position-vertical:absolute;mso-position-vertical-relative:line;mso-left-percent:-10001;mso-top-percent:-10001;v-text-anchor:middle" o:gfxdata="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" fillcolor="white [3201]" strokecolor="black [3213]" strokeweight="1pt">
                 <w10:anchorlock/>
               </v:rect>
             </w:pict>
@@ -2841,7 +2840,7 @@
       <w:r>
         <w:rPr>
           <w:noProof/>
-          <w:lang w:val="en-US"/>
+          <w:lang w:val="en-IN" w:eastAsia="en-IN"/>
         </w:rPr>
         <mc:AlternateContent>
           <mc:Choice Requires="wps">
@@ -2911,9 +2910,9 @@
               </wp:anchor>
             </w:drawing>
           </mc:Choice>
-          <mc:Fallback xmlns:w15="http://schemas.microsoft.com/office/word/2012/wordml">
+          <mc:Fallback>
             <w:pict>
-              <v:rect w14:anchorId="2F073B6B" id="Rectangle 1" o:spid="_x0000_s1026" style="position:absolute;margin-left:0;margin-top:8.7pt;width:484.55pt;height:149pt;z-index:-251653120;visibility:visible;mso-wrap-style:square;mso-height-percent:0;mso-wrap-distance-left:9pt;mso-wrap-distance-top:0;mso-wrap-distance-right:9pt;mso-wrap-distance-bottom:0;mso-position-horizontal:center;mso-position-horizontal-relative:margin;mso-position-vertical:absolute;mso-position-vertical-relative:text;mso-height-percent:0;mso-height-relative:margin;v-text-anchor:middle" o:gfxdata="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" fillcolor="white [3212]" strokecolor="black [3213]" strokeweight="1pt">
+              <v:rect w14:anchorId="6769D4FE" id="Rectangle 8" o:spid="_x0000_s1026" style="position:absolute;margin-left:0;margin-top:8.7pt;width:484.55pt;height:149pt;z-index:-251653120;visibility:visible;mso-wrap-style:square;mso-height-percent:0;mso-wrap-distance-left:9pt;mso-wrap-distance-top:0;mso-wrap-distance-right:9pt;mso-wrap-distance-bottom:0;mso-position-horizontal:center;mso-position-horizontal-relative:margin;mso-position-vertical:absolute;mso-position-vertical-relative:text;mso-height-percent:0;mso-height-relative:margin;v-text-anchor:middle" o:gfxdata="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" fillcolor="white [3212]" strokecolor="black [3213]" strokeweight="1pt">
                 <w10:wrap anchorx="margin"/>
               </v:rect>
             </w:pict>
@@ -2991,7 +2990,7 @@
       <w:r>
         <w:rPr>
           <w:noProof/>
-          <w:lang w:val="en-US"/>
+          <w:lang w:val="en-IN" w:eastAsia="en-IN"/>
         </w:rPr>
         <mc:AlternateContent>
           <mc:Choice Requires="wps">
@@ -3061,9 +3060,9 @@
               </wp:anchor>
             </w:drawing>
           </mc:Choice>
-          <mc:Fallback xmlns:w15="http://schemas.microsoft.com/office/word/2012/wordml">
+          <mc:Fallback>
             <w:pict>
-              <v:rect w14:anchorId="7269EA5E" id="Rectangle 4" o:spid="_x0000_s1026" style="position:absolute;margin-left:-17.35pt;margin-top:10.15pt;width:484.55pt;height:149pt;z-index:-251652096;visibility:visible;mso-wrap-style:square;mso-height-percent:0;mso-wrap-distance-left:9pt;mso-wrap-distance-top:0;mso-wrap-distance-right:9pt;mso-wrap-distance-bottom:0;mso-position-horizontal:absolute;mso-position-horizontal-relative:margin;mso-position-vertical:absolute;mso-position-vertical-relative:text;mso-height-percent:0;mso-height-relative:margin;v-text-anchor:middle" o:gfxdata="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" fillcolor="white [3212]" strokecolor="black [3213]" strokeweight="1pt">
+              <v:rect w14:anchorId="67656AF8" id="Rectangle 9" o:spid="_x0000_s1026" style="position:absolute;margin-left:-17.35pt;margin-top:10.15pt;width:484.55pt;height:149pt;z-index:-251652096;visibility:visible;mso-wrap-style:square;mso-height-percent:0;mso-wrap-distance-left:9pt;mso-wrap-distance-top:0;mso-wrap-distance-right:9pt;mso-wrap-distance-bottom:0;mso-position-horizontal:absolute;mso-position-horizontal-relative:margin;mso-position-vertical:absolute;mso-position-vertical-relative:text;mso-height-percent:0;mso-height-relative:margin;v-text-anchor:middle" o:gfxdata="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" fillcolor="white [3212]" strokecolor="black [3213]" strokeweight="1pt">
                 <w10:wrap anchorx="margin"/>
               </v:rect>
             </w:pict>
@@ -3141,8 +3140,9 @@
       <w:pPr>
         <w:pStyle w:val="Heading2"/>
       </w:pPr>
-      <w:bookmarkStart w:id="11" w:name="_Toc380701904"/>
-      <w:r>
+      <w:bookmarkStart w:id="10" w:name="_Toc380701904"/>
+      <w:r>
+        <w:lastRenderedPageBreak/>
         <w:t>3.</w:t>
       </w:r>
       <w:r>
@@ -3152,7 +3152,7 @@
         <w:tab/>
         <w:t>Publishable Summary</w:t>
       </w:r>
-      <w:bookmarkEnd w:id="11"/>
+      <w:bookmarkEnd w:id="10"/>
     </w:p>
     <w:p>
       <w:r>
@@ -3192,7 +3192,7 @@
           <w:noProof/>
           <w:sz w:val="24"/>
           <w:szCs w:val="24"/>
-          <w:lang w:val="en-US"/>
+          <w:lang w:val="en-IN" w:eastAsia="en-IN"/>
         </w:rPr>
         <w:drawing>
           <wp:inline distT="0" distB="0" distL="0" distR="0" wp14:anchorId="4682BD81" wp14:editId="7F44FDE4">
@@ -3212,7 +3212,7 @@
                     </pic:cNvPicPr>
                   </pic:nvPicPr>
                   <pic:blipFill>
-                    <a:blip r:embed="rId12">
+                    <a:blip r:embed="rId11">
                       <a:extLst>
                         <a:ext uri="{28A0092B-C50C-407E-A947-70E740481C1C}">
                           <a14:useLocalDpi xmlns:a14="http://schemas.microsoft.com/office/drawing/2010/main" val="0"/>
@@ -3256,7 +3256,7 @@
       <w:r>
         <w:rPr>
           <w:noProof/>
-          <w:lang w:val="en-US"/>
+          <w:lang w:val="en-IN" w:eastAsia="en-IN"/>
         </w:rPr>
         <w:drawing>
           <wp:inline distT="0" distB="0" distL="0" distR="0" wp14:anchorId="3E196E43" wp14:editId="11877E23">
@@ -3274,7 +3274,7 @@
                     <pic:cNvPicPr/>
                   </pic:nvPicPr>
                   <pic:blipFill rotWithShape="1">
-                    <a:blip r:embed="rId13"/>
+                    <a:blip r:embed="rId12"/>
                     <a:srcRect l="78056" t="73958" r="11705" b="14248"/>
                     <a:stretch/>
                   </pic:blipFill>
@@ -3291,7 +3291,7 @@
                     </a:ln>
                     <a:extLst>
                       <a:ext uri="{53640926-AAD7-44d8-BBD7-CCE9431645EC}">
-                        <a14:shadowObscured xmlns:a14="http://schemas.microsoft.com/office/drawing/2010/main"/>
+                        <a14:shadowObscured xmlns:a14="http://schemas.microsoft.com/office/drawing/2010/main" xmlns:w="http://schemas.openxmlformats.org/wordprocessingml/2006/main" xmlns:w10="urn:schemas-microsoft-com:office:word" xmlns:v="urn:schemas-microsoft-com:vml" xmlns:o="urn:schemas-microsoft-com:office:office" xmlns:mv="urn:schemas-microsoft-com:mac:vml" xmlns:mo="http://schemas.microsoft.com/office/mac/office/2008/main" xmlns=""/>
                       </a:ext>
                     </a:extLst>
                   </pic:spPr>
@@ -3306,9 +3306,9 @@
       <w:pPr>
         <w:pStyle w:val="Heading2"/>
       </w:pPr>
-      <w:bookmarkStart w:id="12" w:name="_Toc380509142"/>
-      <w:bookmarkStart w:id="13" w:name="_Toc380676042"/>
-      <w:bookmarkStart w:id="14" w:name="_Toc380701905"/>
+      <w:bookmarkStart w:id="11" w:name="_Toc380509142"/>
+      <w:bookmarkStart w:id="12" w:name="_Toc380676042"/>
+      <w:bookmarkStart w:id="13" w:name="_Toc380701905"/>
       <w:r>
         <w:t>4.</w:t>
       </w:r>
@@ -3319,9 +3319,9 @@
         <w:tab/>
         <w:t>Project Management</w:t>
       </w:r>
+      <w:bookmarkEnd w:id="11"/>
       <w:bookmarkEnd w:id="12"/>
       <w:bookmarkEnd w:id="13"/>
-      <w:bookmarkEnd w:id="14"/>
     </w:p>
     <w:p>
       <w:r>
@@ -3343,6 +3343,7 @@
         <w:ind w:firstLine="0"/>
       </w:pPr>
       <w:r>
+        <w:lastRenderedPageBreak/>
         <w:t>The Documentation Manager is responsible for the editing, reviewing and handing in of documents alongside being responsible for taking minutes and writing specific documentation.</w:t>
       </w:r>
     </w:p>
@@ -3350,9 +3351,9 @@
       <w:pPr>
         <w:pStyle w:val="Heading3"/>
       </w:pPr>
-      <w:bookmarkStart w:id="15" w:name="_Toc380509143"/>
-      <w:bookmarkStart w:id="16" w:name="_Toc380676043"/>
-      <w:bookmarkStart w:id="17" w:name="_Toc380701906"/>
+      <w:bookmarkStart w:id="14" w:name="_Toc380509143"/>
+      <w:bookmarkStart w:id="15" w:name="_Toc380676043"/>
+      <w:bookmarkStart w:id="16" w:name="_Toc380701906"/>
       <w:r>
         <w:t>4.1</w:t>
       </w:r>
@@ -3363,9 +3364,9 @@
         <w:tab/>
         <w:t>Summary of Group Activities during the Period</w:t>
       </w:r>
+      <w:bookmarkEnd w:id="14"/>
       <w:bookmarkEnd w:id="15"/>
       <w:bookmarkEnd w:id="16"/>
-      <w:bookmarkEnd w:id="17"/>
     </w:p>
     <w:p>
       <w:pPr>
@@ -3374,7 +3375,7 @@
           <w:lang w:val="en-IN"/>
         </w:rPr>
       </w:pPr>
-      <w:bookmarkStart w:id="18" w:name="_Toc380676044"/>
+      <w:bookmarkStart w:id="17" w:name="_Toc380676044"/>
       <w:r>
         <w:rPr>
           <w:lang w:val="en-IN"/>
@@ -3394,7 +3395,7 @@
         <w:tab/>
         <w:t>Management Tasks</w:t>
       </w:r>
-      <w:bookmarkEnd w:id="18"/>
+      <w:bookmarkEnd w:id="17"/>
     </w:p>
     <w:p>
       <w:pPr>
@@ -3407,7 +3408,19 @@
         <w:rPr>
           <w:lang w:val="en-IN"/>
         </w:rPr>
-        <w:t>The primary management task is to ensure that the deliverables are quality assured and on time. The management team sets internal deadlines and makes sure every team member follows a project plan to guarantee this. Amongst other tasks of the management team are organising meetings, writing agendas, signing timesheets and ensuring optimal use of the employees’ qualifications.</w:t>
+        <w:t xml:space="preserve">The primary management task is to ensure that the deliverables are quality assured and </w:t>
+      </w:r>
+      <w:r>
+        <w:rPr>
+          <w:lang w:val="en-IN"/>
+        </w:rPr>
+        <w:t xml:space="preserve">met </w:t>
+      </w:r>
+      <w:r>
+        <w:rPr>
+          <w:lang w:val="en-IN"/>
+        </w:rPr>
+        <w:t>on time. The management team sets internal deadlines and makes sure every team member follows a project plan to guarantee this. Amongst other tasks of the management team are organising meetings, writing agendas, signing timesheets and ensuring optimal use of the employees’ qualifications.</w:t>
       </w:r>
     </w:p>
     <w:p>
@@ -3417,7 +3430,7 @@
           <w:lang w:val="en-IN"/>
         </w:rPr>
       </w:pPr>
-      <w:bookmarkStart w:id="19" w:name="_Toc380676045"/>
+      <w:bookmarkStart w:id="18" w:name="_Toc380676045"/>
       <w:r>
         <w:rPr>
           <w:lang w:val="en-IN"/>
@@ -3437,7 +3450,7 @@
         <w:tab/>
         <w:t>Problems/Issues</w:t>
       </w:r>
-      <w:bookmarkEnd w:id="19"/>
+      <w:bookmarkEnd w:id="18"/>
     </w:p>
     <w:p>
       <w:pPr>
@@ -3450,7 +3463,7 @@
         <w:rPr>
           <w:lang w:val="en-IN"/>
         </w:rPr>
-        <w:t>There have been some problems with contract agreements. The company has had to change its software strategy to fulfil the requirements of the product specifications along with the contracts. The transition has been made and the contracts have been signed to buy two modules (audio and graphics) and sell two modules (image and video).</w:t>
+        <w:t xml:space="preserve">There have been some issues with the amount of work expected v/s the amount of work done by people per week. This caused some software iteration related problems. </w:t>
       </w:r>
     </w:p>
     <w:p>
@@ -3460,12 +3473,18 @@
           <w:lang w:val="en-IN"/>
         </w:rPr>
       </w:pPr>
-      <w:bookmarkStart w:id="20" w:name="_Toc380676046"/>
+      <w:bookmarkStart w:id="19" w:name="_Toc380676046"/>
       <w:r>
         <w:rPr>
           <w:lang w:val="en-IN"/>
         </w:rPr>
-        <w:t>4.2.3</w:t>
+        <w:t>4.1</w:t>
+      </w:r>
+      <w:r>
+        <w:rPr>
+          <w:lang w:val="en-IN"/>
+        </w:rPr>
+        <w:t>.3</w:t>
       </w:r>
       <w:r>
         <w:rPr>
@@ -3478,9 +3497,15 @@
           <w:lang w:val="en-IN"/>
         </w:rPr>
         <w:tab/>
-        <w:t>Changes in Group</w:t>
-      </w:r>
-      <w:bookmarkEnd w:id="20"/>
+        <w:t xml:space="preserve">Changes </w:t>
+      </w:r>
+      <w:bookmarkEnd w:id="19"/>
+      <w:r>
+        <w:rPr>
+          <w:lang w:val="en-IN"/>
+        </w:rPr>
+        <w:t>and solutions to problems/issues</w:t>
+      </w:r>
     </w:p>
     <w:p>
       <w:pPr>
@@ -3493,7 +3518,13 @@
         <w:rPr>
           <w:lang w:val="en-IN"/>
         </w:rPr>
-        <w:t>The Management Team has been redefined to include the Documentation Manager. This means that the Management Team now consists of 3 employees requiring at least 2 employees’ to agree for a management change to come into effect.</w:t>
+        <w:t>As a solution to this problem, system of daily ‘lab sessions’ have been put in place to get the team working and problem solving together. This also ensure that everyone is doing a fixed number of hours per week. This system is working well so far.</w:t>
+      </w:r>
+      <w:r>
+        <w:rPr>
+          <w:lang w:val="en-IN"/>
+        </w:rPr>
+        <w:t xml:space="preserve"> </w:t>
       </w:r>
     </w:p>
     <w:p>
@@ -3507,7 +3538,7 @@
         <w:rPr>
           <w:lang w:val="en-IN"/>
         </w:rPr>
-        <w:t>A weekly review system has been introduced for every employee to review the previous week’s work and outline the tasks to be achieved in the next week. As a result of this, the Utilities Manager will submit his report to the Software Manager, the Marketing Manager will submit his report to the Finance Manager.</w:t>
+        <w:t>Also, a system of a 3-day internal deadline has been introduced for software iterations meaning that the entire team needs to submit their code to the software team for bug fixes 3 days before an iteration is due to end.</w:t>
       </w:r>
     </w:p>
     <w:p>
@@ -3517,7 +3548,7 @@
           <w:lang w:val="en-IN"/>
         </w:rPr>
       </w:pPr>
-      <w:bookmarkStart w:id="21" w:name="_Toc380676047"/>
+      <w:bookmarkStart w:id="20" w:name="_Toc380676047"/>
       <w:r>
         <w:rPr>
           <w:lang w:val="en-IN"/>
@@ -3537,7 +3568,7 @@
         <w:tab/>
         <w:t>Project Meetings</w:t>
       </w:r>
-      <w:bookmarkEnd w:id="21"/>
+      <w:bookmarkEnd w:id="20"/>
     </w:p>
     <w:p>
       <w:pPr>
@@ -3549,7 +3580,37 @@
         <w:rPr>
           <w:lang w:val="en-IN"/>
         </w:rPr>
-        <w:t>So far the company has held 15 meetings, with the entire member present, in the last 5 weeks. The days for these meetings have been fixed per week as-</w:t>
+        <w:t>So far the company has held 26</w:t>
+      </w:r>
+      <w:r>
+        <w:rPr>
+          <w:lang w:val="en-IN"/>
+        </w:rPr>
+        <w:t xml:space="preserve"> meetings, with the entire member present</w:t>
+      </w:r>
+      <w:r>
+        <w:rPr>
+          <w:lang w:val="en-IN"/>
+        </w:rPr>
+        <w:t>. The entire team also had virtual meeting online over Easter every week. The days for the</w:t>
+      </w:r>
+      <w:r>
+        <w:rPr>
+          <w:lang w:val="en-IN"/>
+        </w:rPr>
+        <w:t xml:space="preserve"> meetings </w:t>
+      </w:r>
+      <w:r>
+        <w:rPr>
+          <w:lang w:val="en-IN"/>
+        </w:rPr>
+        <w:t xml:space="preserve">in the summer term </w:t>
+      </w:r>
+      <w:r>
+        <w:rPr>
+          <w:lang w:val="en-IN"/>
+        </w:rPr>
+        <w:t>have been fixed per week as-</w:t>
       </w:r>
     </w:p>
     <w:p>
@@ -3568,45 +3629,13 @@
         <w:rPr>
           <w:lang w:val="en-IN"/>
         </w:rPr>
-        <w:t>Monday: 13.00-14.00 hrs. [1 hour]</w:t>
-      </w:r>
-    </w:p>
-    <w:p>
-      <w:pPr>
-        <w:pStyle w:val="ListParagraph"/>
-        <w:numPr>
-          <w:ilvl w:val="0"/>
-          <w:numId w:val="44"/>
-        </w:numPr>
-        <w:spacing w:after="160" w:line="259" w:lineRule="auto"/>
+        <w:t>Tuesday: 13.00-14</w:t>
+      </w:r>
+      <w:r>
         <w:rPr>
           <w:lang w:val="en-IN"/>
         </w:rPr>
-      </w:pPr>
-      <w:r>
-        <w:rPr>
-          <w:lang w:val="en-IN"/>
-        </w:rPr>
-        <w:t>Tuesday: 12.00-13.00 hrs. [1 hour]</w:t>
-      </w:r>
-    </w:p>
-    <w:p>
-      <w:pPr>
-        <w:pStyle w:val="ListParagraph"/>
-        <w:numPr>
-          <w:ilvl w:val="0"/>
-          <w:numId w:val="44"/>
-        </w:numPr>
-        <w:spacing w:after="160" w:line="259" w:lineRule="auto"/>
-        <w:rPr>
-          <w:lang w:val="en-IN"/>
-        </w:rPr>
-      </w:pPr>
-      <w:r>
-        <w:rPr>
-          <w:lang w:val="en-IN"/>
-        </w:rPr>
-        <w:t>Thursday: 15.00-17.00 hrs. [2 hours]</w:t>
+        <w:t>.00 hrs. [1 hour]</w:t>
       </w:r>
     </w:p>
     <w:p>
@@ -3629,7 +3658,7 @@
           <w:lang w:val="en-IN"/>
         </w:rPr>
       </w:pPr>
-      <w:bookmarkStart w:id="22" w:name="_Toc380676048"/>
+      <w:bookmarkStart w:id="21" w:name="_Toc380676048"/>
       <w:r>
         <w:rPr>
           <w:lang w:val="en-IN"/>
@@ -3649,7 +3678,7 @@
         <w:tab/>
         <w:t>Project Planning &amp; Status</w:t>
       </w:r>
-      <w:bookmarkEnd w:id="22"/>
+      <w:bookmarkEnd w:id="21"/>
     </w:p>
     <w:p>
       <w:pPr>
@@ -3664,6 +3693,12 @@
         </w:rPr>
         <w:t xml:space="preserve">The project plan is primarily based on deliverable deadlines. To that some of the internal deadlines have been added along with weakly tasks every team member should aim to finish. So far the company is adhering to the project plan and all the deliverables have been delivered before/on time. </w:t>
       </w:r>
+      <w:r>
+        <w:rPr>
+          <w:lang w:val="en-IN"/>
+        </w:rPr>
+        <w:t>New additions to the plan have been discussed above.</w:t>
+      </w:r>
     </w:p>
     <w:p>
       <w:pPr>
@@ -3672,7 +3707,7 @@
           <w:lang w:val="en-IN"/>
         </w:rPr>
       </w:pPr>
-      <w:bookmarkStart w:id="23" w:name="_Toc380676049"/>
+      <w:bookmarkStart w:id="22" w:name="_Toc380676049"/>
       <w:r>
         <w:rPr>
           <w:lang w:val="en-IN"/>
@@ -3692,7 +3727,7 @@
         <w:tab/>
         <w:t>Impact of Possible Deviations</w:t>
       </w:r>
-      <w:bookmarkEnd w:id="23"/>
+      <w:bookmarkEnd w:id="22"/>
     </w:p>
     <w:p>
       <w:pPr>
@@ -3705,76 +3740,77 @@
         <w:rPr>
           <w:lang w:val="en-IN"/>
         </w:rPr>
-        <w:t>The change in the Tender Presentation has caused slight deviations in the software plan. However, the impact of this can be managed and not an issue of concern.</w:t>
+        <w:t>It is extremely important for the team to finish software iterations on time. If the software iterations are not met on time, this could result in running over budget or missing deliverable deadlines.</w:t>
       </w:r>
     </w:p>
     <w:p>
       <w:pPr>
-        <w:ind w:firstLine="0"/>
-        <w:rPr>
-          <w:lang w:val="en-IN"/>
-        </w:rPr>
-      </w:pPr>
-      <w:r>
-        <w:rPr>
-          <w:lang w:val="en-IN"/>
-        </w:rPr>
-        <w:t xml:space="preserve">Due to contract agreements with other companies, the software for the product now uses a different library to the one intended for the GUI. This caused some disruptions which have now been smoothed out.  </w:t>
-      </w:r>
+        <w:pStyle w:val="Heading3"/>
+      </w:pPr>
+      <w:bookmarkStart w:id="23" w:name="_Toc380509144"/>
+      <w:bookmarkStart w:id="24" w:name="_Toc380676051"/>
+      <w:bookmarkStart w:id="25" w:name="_Toc380701907"/>
+      <w:r>
+        <w:lastRenderedPageBreak/>
+        <w:t>4.2</w:t>
+      </w:r>
+      <w:r>
+        <w:tab/>
+      </w:r>
+      <w:r>
+        <w:tab/>
+        <w:t>Information on Co-ordination Activities during the Period</w:t>
+      </w:r>
+      <w:bookmarkEnd w:id="23"/>
+      <w:bookmarkEnd w:id="24"/>
+      <w:bookmarkEnd w:id="25"/>
     </w:p>
     <w:p>
       <w:pPr>
-        <w:pStyle w:val="Heading3"/>
-      </w:pPr>
-      <w:bookmarkStart w:id="24" w:name="_Toc380509144"/>
-      <w:bookmarkStart w:id="25" w:name="_Toc380676051"/>
-      <w:bookmarkStart w:id="26" w:name="_Toc380701907"/>
-      <w:r>
-        <w:t>4.2</w:t>
-      </w:r>
-      <w:r>
-        <w:tab/>
-      </w:r>
-      <w:r>
-        <w:tab/>
-        <w:t>Information on Co-ordination Activities during the Period</w:t>
-      </w:r>
-      <w:bookmarkEnd w:id="24"/>
-      <w:bookmarkEnd w:id="25"/>
+        <w:ind w:firstLine="0"/>
+      </w:pPr>
+      <w:r>
+        <w:t>The audio module was received and the Image M</w:t>
+      </w:r>
+      <w:bookmarkStart w:id="26" w:name="_GoBack"/>
       <w:bookmarkEnd w:id="26"/>
+      <w:r>
+        <w:t>odule was delivered on time to Group 4. The payment for the Audio Module was made as per contract once it was accepted by the Software Manager (Steve Thorpe). Payment for the Image Module was received on time.</w:t>
+      </w:r>
     </w:p>
     <w:p>
       <w:pPr>
         <w:ind w:firstLine="0"/>
       </w:pPr>
       <w:r>
-        <w:t>All groups were contacted for contract agreements. The talks for this fell through with the two groups that the company was hoping to agree with. Spoon finally signed contracts with the other two groups. The deadline for the receiving the Audio Module and providing the Image Module to Group 4 is 7</w:t>
-      </w:r>
-      <w:r>
-        <w:rPr>
-          <w:vertAlign w:val="superscript"/>
-        </w:rPr>
-        <w:t>th</w:t>
-      </w:r>
-      <w:r>
-        <w:t xml:space="preserve"> March, 2014. The deadline for the receiving the Graphics Module and providing the Video Module to Group 4 is 9</w:t>
-      </w:r>
-      <w:r>
-        <w:rPr>
-          <w:vertAlign w:val="superscript"/>
-        </w:rPr>
-        <w:t>th</w:t>
+        <w:t xml:space="preserve">The </w:t>
+      </w:r>
+      <w:r>
+        <w:t>Graphics</w:t>
       </w:r>
       <w:r>
         <w:t xml:space="preserve"> </w:t>
       </w:r>
-      <w:proofErr w:type="gramStart"/>
-      <w:r>
-        <w:t>May,</w:t>
-      </w:r>
-      <w:proofErr w:type="gramEnd"/>
-      <w:r>
-        <w:t xml:space="preserve"> 2014.</w:t>
+      <w:r>
+        <w:t>M</w:t>
+      </w:r>
+      <w:r>
+        <w:t xml:space="preserve">odule was received and the </w:t>
+      </w:r>
+      <w:r>
+        <w:t>Video M</w:t>
+      </w:r>
+      <w:r>
+        <w:t>odule wa</w:t>
+      </w:r>
+      <w:r>
+        <w:t>s delivered on time to Group 1</w:t>
+      </w:r>
+      <w:r>
+        <w:t>.</w:t>
+      </w:r>
+      <w:r>
+        <w:t xml:space="preserve"> Talks are ongoing with Group 1 regarding bugs in the Graphics Module they delivered. Still awaiting confirmation of acceptance of Video Module from them.</w:t>
       </w:r>
     </w:p>
     <w:p>
@@ -5095,7 +5131,16 @@
                 <w:sz w:val="21"/>
                 <w:szCs w:val="21"/>
               </w:rPr>
-              <w:t>Project Manager, Dep. Project Manager, Docs Manager</w:t>
+              <w:t xml:space="preserve">Project Manager, Dep. Project </w:t>
+            </w:r>
+            <w:r>
+              <w:rPr>
+                <w:rFonts w:asciiTheme="majorHAnsi" w:hAnsiTheme="majorHAnsi"/>
+                <w:sz w:val="21"/>
+                <w:szCs w:val="21"/>
+              </w:rPr>
+              <w:lastRenderedPageBreak/>
+              <w:t>Manager, Docs Manager</w:t>
             </w:r>
           </w:p>
         </w:tc>
@@ -5118,6 +5163,7 @@
                 <w:sz w:val="21"/>
                 <w:szCs w:val="21"/>
               </w:rPr>
+              <w:lastRenderedPageBreak/>
               <w:t>Supervisor, Client (SJP)</w:t>
             </w:r>
           </w:p>
@@ -5184,6 +5230,7 @@
                 <w:sz w:val="21"/>
                 <w:szCs w:val="21"/>
               </w:rPr>
+              <w:lastRenderedPageBreak/>
               <w:t>Financial Report 2</w:t>
             </w:r>
           </w:p>
@@ -6609,15 +6656,7 @@
         <w:outlineLvl w:val="0"/>
       </w:pPr>
       <w:r>
-        <w:t xml:space="preserve">The company cost of providing the resources to </w:t>
-      </w:r>
-      <w:proofErr w:type="gramStart"/>
-      <w:r>
-        <w:t>carry-out</w:t>
-      </w:r>
-      <w:proofErr w:type="gramEnd"/>
-      <w:r>
-        <w:t xml:space="preserve"> its current, day to day operations reduced by approximately 17.88% to £2835.77 in week 8. The decrease was driven primarily by low payments for Utilities, IT Infrastructure and Security expenses due to a reduced financial period. The other contributing factor is the unsynchronised resources payment deadlines.</w:t>
+        <w:t>The company cost of providing the resources to carry-out its current, day to day operations reduced by approximately 17.88% to £2835.77 in week 8. The decrease was driven primarily by low payments for Utilities, IT Infrastructure and Security expenses due to a reduced financial period. The other contributing factor is the unsynchronised resources payment deadlines.</w:t>
       </w:r>
     </w:p>
     <w:p/>
@@ -6641,6 +6680,7 @@
     </w:p>
     <w:p>
       <w:r>
+        <w:lastRenderedPageBreak/>
         <w:t xml:space="preserve">Periods of payment are weeks 4, 7 and 10 of each term including vacations in-between. </w:t>
       </w:r>
     </w:p>
@@ -7530,6 +7570,7 @@
       </w:pPr>
       <w:bookmarkStart w:id="41" w:name="_Toc380701918"/>
       <w:r>
+        <w:lastRenderedPageBreak/>
         <w:t>7.3</w:t>
       </w:r>
       <w:r>
@@ -7736,7 +7777,7 @@
     <w:p>
       <w:pPr>
         <w:rPr>
-          <w:rFonts w:ascii="Cambria Math" w:hAnsi="Cambria Math"/>
+          <w:rFonts w:ascii="Cambria Math" w:hAnsi="Cambria Math" w:hint="eastAsia"/>
           <w:oMath/>
         </w:rPr>
       </w:pPr>
@@ -7856,6 +7897,7 @@
     </w:p>
     <w:p>
       <w:r>
+        <w:lastRenderedPageBreak/>
         <w:t>T</w:t>
       </w:r>
       <w:r>
@@ -7875,15 +7917,7 @@
     </w:p>
     <w:p>
       <w:r>
-        <w:t xml:space="preserve">NS = No. </w:t>
-      </w:r>
-      <w:proofErr w:type="gramStart"/>
-      <w:r>
-        <w:t>of</w:t>
-      </w:r>
-      <w:proofErr w:type="gramEnd"/>
-      <w:r>
-        <w:t xml:space="preserve"> staff</w:t>
+        <w:t>NS = No. of staff</w:t>
       </w:r>
     </w:p>
     <w:p>
@@ -8086,7 +8120,7 @@
       </w:pPr>
     </w:p>
     <w:sectPr>
-      <w:footerReference w:type="default" r:id="rId14"/>
+      <w:footerReference w:type="default" r:id="rId13"/>
       <w:pgSz w:w="11906" w:h="16838"/>
       <w:pgMar w:top="1440" w:right="1440" w:bottom="1440" w:left="1440" w:header="708" w:footer="708" w:gutter="0"/>
       <w:pgNumType w:start="1"/>
@@ -8098,7 +8132,7 @@
 </file>
 
 <file path=word/endnotes.xml><?xml version="1.0" encoding="utf-8"?>
-<w:endnotes xmlns:wpc="http://schemas.microsoft.com/office/word/2010/wordprocessingCanvas" xmlns:mo="http://schemas.microsoft.com/office/mac/office/2008/main" xmlns:mc="http://schemas.openxmlformats.org/markup-compatibility/2006" xmlns:mv="urn:schemas-microsoft-com:mac:vml" xmlns:o="urn:schemas-microsoft-com:office:office" xmlns:r="http://schemas.openxmlformats.org/officeDocument/2006/relationships" xmlns:m="http://schemas.openxmlformats.org/officeDocument/2006/math" xmlns:v="urn:schemas-microsoft-com:vml" xmlns:wp14="http://schemas.microsoft.com/office/word/2010/wordprocessingDrawing" xmlns:wp="http://schemas.openxmlformats.org/drawingml/2006/wordprocessingDrawing" xmlns:w10="urn:schemas-microsoft-com:office:word" xmlns:w="http://schemas.openxmlformats.org/wordprocessingml/2006/main" xmlns:w14="http://schemas.microsoft.com/office/word/2010/wordml" xmlns:wpg="http://schemas.microsoft.com/office/word/2010/wordprocessingGroup" xmlns:wpi="http://schemas.microsoft.com/office/word/2010/wordprocessingInk" xmlns:wne="http://schemas.microsoft.com/office/word/2006/wordml" xmlns:wps="http://schemas.microsoft.com/office/word/2010/wordprocessingShape" mc:Ignorable="w14 wp14">
+<w:endnotes xmlns:wpc="http://schemas.microsoft.com/office/word/2010/wordprocessingCanvas" xmlns:mc="http://schemas.openxmlformats.org/markup-compatibility/2006" xmlns:o="urn:schemas-microsoft-com:office:office" xmlns:r="http://schemas.openxmlformats.org/officeDocument/2006/relationships" xmlns:m="http://schemas.openxmlformats.org/officeDocument/2006/math" xmlns:v="urn:schemas-microsoft-com:vml" xmlns:wp14="http://schemas.microsoft.com/office/word/2010/wordprocessingDrawing" xmlns:wp="http://schemas.openxmlformats.org/drawingml/2006/wordprocessingDrawing" xmlns:w10="urn:schemas-microsoft-com:office:word" xmlns:w="http://schemas.openxmlformats.org/wordprocessingml/2006/main" xmlns:w14="http://schemas.microsoft.com/office/word/2010/wordml" xmlns:w15="http://schemas.microsoft.com/office/word/2012/wordml" xmlns:wpg="http://schemas.microsoft.com/office/word/2010/wordprocessingGroup" xmlns:wpi="http://schemas.microsoft.com/office/word/2010/wordprocessingInk" xmlns:wne="http://schemas.microsoft.com/office/word/2006/wordml" xmlns:wps="http://schemas.microsoft.com/office/word/2010/wordprocessingShape" mc:Ignorable="w14 w15 wp14">
   <w:endnote w:type="separator" w:id="-1">
     <w:p>
       <w:pPr>
@@ -8123,7 +8157,7 @@
 </file>
 
 <file path=word/footer1.xml><?xml version="1.0" encoding="utf-8"?>
-<w:ftr xmlns:wpc="http://schemas.microsoft.com/office/word/2010/wordprocessingCanvas" xmlns:mo="http://schemas.microsoft.com/office/mac/office/2008/main" xmlns:mc="http://schemas.openxmlformats.org/markup-compatibility/2006" xmlns:mv="urn:schemas-microsoft-com:mac:vml" xmlns:o="urn:schemas-microsoft-com:office:office" xmlns:r="http://schemas.openxmlformats.org/officeDocument/2006/relationships" xmlns:m="http://schemas.openxmlformats.org/officeDocument/2006/math" xmlns:v="urn:schemas-microsoft-com:vml" xmlns:wp14="http://schemas.microsoft.com/office/word/2010/wordprocessingDrawing" xmlns:wp="http://schemas.openxmlformats.org/drawingml/2006/wordprocessingDrawing" xmlns:w10="urn:schemas-microsoft-com:office:word" xmlns:w="http://schemas.openxmlformats.org/wordprocessingml/2006/main" xmlns:w14="http://schemas.microsoft.com/office/word/2010/wordml" xmlns:wpg="http://schemas.microsoft.com/office/word/2010/wordprocessingGroup" xmlns:wpi="http://schemas.microsoft.com/office/word/2010/wordprocessingInk" xmlns:wne="http://schemas.microsoft.com/office/word/2006/wordml" xmlns:wps="http://schemas.microsoft.com/office/word/2010/wordprocessingShape" mc:Ignorable="w14 wp14">
+<w:ftr xmlns:wpc="http://schemas.microsoft.com/office/word/2010/wordprocessingCanvas" xmlns:mc="http://schemas.openxmlformats.org/markup-compatibility/2006" xmlns:o="urn:schemas-microsoft-com:office:office" xmlns:r="http://schemas.openxmlformats.org/officeDocument/2006/relationships" xmlns:m="http://schemas.openxmlformats.org/officeDocument/2006/math" xmlns:v="urn:schemas-microsoft-com:vml" xmlns:wp14="http://schemas.microsoft.com/office/word/2010/wordprocessingDrawing" xmlns:wp="http://schemas.openxmlformats.org/drawingml/2006/wordprocessingDrawing" xmlns:w10="urn:schemas-microsoft-com:office:word" xmlns:w="http://schemas.openxmlformats.org/wordprocessingml/2006/main" xmlns:w14="http://schemas.microsoft.com/office/word/2010/wordml" xmlns:w15="http://schemas.microsoft.com/office/word/2012/wordml" xmlns:wpg="http://schemas.microsoft.com/office/word/2010/wordprocessingGroup" xmlns:wpi="http://schemas.microsoft.com/office/word/2010/wordprocessingInk" xmlns:wne="http://schemas.microsoft.com/office/word/2006/wordml" xmlns:wps="http://schemas.microsoft.com/office/word/2010/wordprocessingShape" mc:Ignorable="w14 w15 wp14">
   <w:p>
     <w:pPr>
       <w:pStyle w:val="Footer"/>
@@ -8176,7 +8210,7 @@
 </file>
 
 <file path=word/footer2.xml><?xml version="1.0" encoding="utf-8"?>
-<w:ftr xmlns:wpc="http://schemas.microsoft.com/office/word/2010/wordprocessingCanvas" xmlns:mo="http://schemas.microsoft.com/office/mac/office/2008/main" xmlns:mc="http://schemas.openxmlformats.org/markup-compatibility/2006" xmlns:mv="urn:schemas-microsoft-com:mac:vml" xmlns:o="urn:schemas-microsoft-com:office:office" xmlns:r="http://schemas.openxmlformats.org/officeDocument/2006/relationships" xmlns:m="http://schemas.openxmlformats.org/officeDocument/2006/math" xmlns:v="urn:schemas-microsoft-com:vml" xmlns:wp14="http://schemas.microsoft.com/office/word/2010/wordprocessingDrawing" xmlns:wp="http://schemas.openxmlformats.org/drawingml/2006/wordprocessingDrawing" xmlns:w10="urn:schemas-microsoft-com:office:word" xmlns:w="http://schemas.openxmlformats.org/wordprocessingml/2006/main" xmlns:w14="http://schemas.microsoft.com/office/word/2010/wordml" xmlns:wpg="http://schemas.microsoft.com/office/word/2010/wordprocessingGroup" xmlns:wpi="http://schemas.microsoft.com/office/word/2010/wordprocessingInk" xmlns:wne="http://schemas.microsoft.com/office/word/2006/wordml" xmlns:wps="http://schemas.microsoft.com/office/word/2010/wordprocessingShape" mc:Ignorable="w14 wp14">
+<w:ftr xmlns:wpc="http://schemas.microsoft.com/office/word/2010/wordprocessingCanvas" xmlns:mc="http://schemas.openxmlformats.org/markup-compatibility/2006" xmlns:o="urn:schemas-microsoft-com:office:office" xmlns:r="http://schemas.openxmlformats.org/officeDocument/2006/relationships" xmlns:m="http://schemas.openxmlformats.org/officeDocument/2006/math" xmlns:v="urn:schemas-microsoft-com:vml" xmlns:wp14="http://schemas.microsoft.com/office/word/2010/wordprocessingDrawing" xmlns:wp="http://schemas.openxmlformats.org/drawingml/2006/wordprocessingDrawing" xmlns:w10="urn:schemas-microsoft-com:office:word" xmlns:w="http://schemas.openxmlformats.org/wordprocessingml/2006/main" xmlns:w14="http://schemas.microsoft.com/office/word/2010/wordml" xmlns:w15="http://schemas.microsoft.com/office/word/2012/wordml" xmlns:wpg="http://schemas.microsoft.com/office/word/2010/wordprocessingGroup" xmlns:wpi="http://schemas.microsoft.com/office/word/2010/wordprocessingInk" xmlns:wne="http://schemas.microsoft.com/office/word/2006/wordml" xmlns:wps="http://schemas.microsoft.com/office/word/2010/wordprocessingShape" mc:Ignorable="w14 w15 wp14">
   <w:p>
     <w:pPr>
       <w:pStyle w:val="Footer"/>
@@ -8211,7 +8245,7 @@
       <w:rPr>
         <w:noProof/>
       </w:rPr>
-      <w:t>2</w:t>
+      <w:t>5</w:t>
     </w:r>
     <w:r>
       <w:rPr>
@@ -8244,7 +8278,7 @@
 </file>
 
 <file path=word/footnotes.xml><?xml version="1.0" encoding="utf-8"?>
-<w:footnotes xmlns:wpc="http://schemas.microsoft.com/office/word/2010/wordprocessingCanvas" xmlns:mo="http://schemas.microsoft.com/office/mac/office/2008/main" xmlns:mc="http://schemas.openxmlformats.org/markup-compatibility/2006" xmlns:mv="urn:schemas-microsoft-com:mac:vml" xmlns:o="urn:schemas-microsoft-com:office:office" xmlns:r="http://schemas.openxmlformats.org/officeDocument/2006/relationships" xmlns:m="http://schemas.openxmlformats.org/officeDocument/2006/math" xmlns:v="urn:schemas-microsoft-com:vml" xmlns:wp14="http://schemas.microsoft.com/office/word/2010/wordprocessingDrawing" xmlns:wp="http://schemas.openxmlformats.org/drawingml/2006/wordprocessingDrawing" xmlns:w10="urn:schemas-microsoft-com:office:word" xmlns:w="http://schemas.openxmlformats.org/wordprocessingml/2006/main" xmlns:w14="http://schemas.microsoft.com/office/word/2010/wordml" xmlns:wpg="http://schemas.microsoft.com/office/word/2010/wordprocessingGroup" xmlns:wpi="http://schemas.microsoft.com/office/word/2010/wordprocessingInk" xmlns:wne="http://schemas.microsoft.com/office/word/2006/wordml" xmlns:wps="http://schemas.microsoft.com/office/word/2010/wordprocessingShape" mc:Ignorable="w14 wp14">
+<w:footnotes xmlns:wpc="http://schemas.microsoft.com/office/word/2010/wordprocessingCanvas" xmlns:mc="http://schemas.openxmlformats.org/markup-compatibility/2006" xmlns:o="urn:schemas-microsoft-com:office:office" xmlns:r="http://schemas.openxmlformats.org/officeDocument/2006/relationships" xmlns:m="http://schemas.openxmlformats.org/officeDocument/2006/math" xmlns:v="urn:schemas-microsoft-com:vml" xmlns:wp14="http://schemas.microsoft.com/office/word/2010/wordprocessingDrawing" xmlns:wp="http://schemas.openxmlformats.org/drawingml/2006/wordprocessingDrawing" xmlns:w10="urn:schemas-microsoft-com:office:word" xmlns:w="http://schemas.openxmlformats.org/wordprocessingml/2006/main" xmlns:w14="http://schemas.microsoft.com/office/word/2010/wordml" xmlns:w15="http://schemas.microsoft.com/office/word/2012/wordml" xmlns:wpg="http://schemas.microsoft.com/office/word/2010/wordprocessingGroup" xmlns:wpi="http://schemas.microsoft.com/office/word/2010/wordprocessingInk" xmlns:wne="http://schemas.microsoft.com/office/word/2006/wordml" xmlns:wps="http://schemas.microsoft.com/office/word/2010/wordprocessingShape" mc:Ignorable="w14 w15 wp14">
   <w:footnote w:type="separator" w:id="-1">
     <w:p>
       <w:pPr>
@@ -8269,7 +8303,7 @@
 </file>
 
 <file path=word/header1.xml><?xml version="1.0" encoding="utf-8"?>
-<w:hdr xmlns:wpc="http://schemas.microsoft.com/office/word/2010/wordprocessingCanvas" xmlns:mo="http://schemas.microsoft.com/office/mac/office/2008/main" xmlns:mc="http://schemas.openxmlformats.org/markup-compatibility/2006" xmlns:mv="urn:schemas-microsoft-com:mac:vml" xmlns:o="urn:schemas-microsoft-com:office:office" xmlns:r="http://schemas.openxmlformats.org/officeDocument/2006/relationships" xmlns:m="http://schemas.openxmlformats.org/officeDocument/2006/math" xmlns:v="urn:schemas-microsoft-com:vml" xmlns:wp14="http://schemas.microsoft.com/office/word/2010/wordprocessingDrawing" xmlns:wp="http://schemas.openxmlformats.org/drawingml/2006/wordprocessingDrawing" xmlns:w10="urn:schemas-microsoft-com:office:word" xmlns:w="http://schemas.openxmlformats.org/wordprocessingml/2006/main" xmlns:w14="http://schemas.microsoft.com/office/word/2010/wordml" xmlns:wpg="http://schemas.microsoft.com/office/word/2010/wordprocessingGroup" xmlns:wpi="http://schemas.microsoft.com/office/word/2010/wordprocessingInk" xmlns:wne="http://schemas.microsoft.com/office/word/2006/wordml" xmlns:wps="http://schemas.microsoft.com/office/word/2010/wordprocessingShape" mc:Ignorable="w14 wp14">
+<w:hdr xmlns:wpc="http://schemas.microsoft.com/office/word/2010/wordprocessingCanvas" xmlns:mc="http://schemas.openxmlformats.org/markup-compatibility/2006" xmlns:o="urn:schemas-microsoft-com:office:office" xmlns:r="http://schemas.openxmlformats.org/officeDocument/2006/relationships" xmlns:m="http://schemas.openxmlformats.org/officeDocument/2006/math" xmlns:v="urn:schemas-microsoft-com:vml" xmlns:wp14="http://schemas.microsoft.com/office/word/2010/wordprocessingDrawing" xmlns:wp="http://schemas.openxmlformats.org/drawingml/2006/wordprocessingDrawing" xmlns:w10="urn:schemas-microsoft-com:office:word" xmlns:w="http://schemas.openxmlformats.org/wordprocessingml/2006/main" xmlns:w14="http://schemas.microsoft.com/office/word/2010/wordml" xmlns:w15="http://schemas.microsoft.com/office/word/2012/wordml" xmlns:wpg="http://schemas.microsoft.com/office/word/2010/wordprocessingGroup" xmlns:wpi="http://schemas.microsoft.com/office/word/2010/wordprocessingInk" xmlns:wne="http://schemas.microsoft.com/office/word/2006/wordml" xmlns:wps="http://schemas.microsoft.com/office/word/2010/wordprocessingShape" mc:Ignorable="w14 w15 wp14">
   <w:p>
     <w:pPr>
       <w:pStyle w:val="Header"/>
@@ -8285,7 +8319,7 @@
 </file>
 
 <file path=word/numbering.xml><?xml version="1.0" encoding="utf-8"?>
-<w:numbering xmlns:wpc="http://schemas.microsoft.com/office/word/2010/wordprocessingCanvas" xmlns:mo="http://schemas.microsoft.com/office/mac/office/2008/main" xmlns:mc="http://schemas.openxmlformats.org/markup-compatibility/2006" xmlns:mv="urn:schemas-microsoft-com:mac:vml" xmlns:o="urn:schemas-microsoft-com:office:office" xmlns:r="http://schemas.openxmlformats.org/officeDocument/2006/relationships" xmlns:m="http://schemas.openxmlformats.org/officeDocument/2006/math" xmlns:v="urn:schemas-microsoft-com:vml" xmlns:wp14="http://schemas.microsoft.com/office/word/2010/wordprocessingDrawing" xmlns:wp="http://schemas.openxmlformats.org/drawingml/2006/wordprocessingDrawing" xmlns:w10="urn:schemas-microsoft-com:office:word" xmlns:w="http://schemas.openxmlformats.org/wordprocessingml/2006/main" xmlns:w14="http://schemas.microsoft.com/office/word/2010/wordml" xmlns:wpg="http://schemas.microsoft.com/office/word/2010/wordprocessingGroup" xmlns:wpi="http://schemas.microsoft.com/office/word/2010/wordprocessingInk" xmlns:wne="http://schemas.microsoft.com/office/word/2006/wordml" xmlns:wps="http://schemas.microsoft.com/office/word/2010/wordprocessingShape" mc:Ignorable="w14 wp14">
+<w:numbering xmlns:wpc="http://schemas.microsoft.com/office/word/2010/wordprocessingCanvas" xmlns:mc="http://schemas.openxmlformats.org/markup-compatibility/2006" xmlns:o="urn:schemas-microsoft-com:office:office" xmlns:r="http://schemas.openxmlformats.org/officeDocument/2006/relationships" xmlns:m="http://schemas.openxmlformats.org/officeDocument/2006/math" xmlns:v="urn:schemas-microsoft-com:vml" xmlns:wp14="http://schemas.microsoft.com/office/word/2010/wordprocessingDrawing" xmlns:wp="http://schemas.openxmlformats.org/drawingml/2006/wordprocessingDrawing" xmlns:w10="urn:schemas-microsoft-com:office:word" xmlns:w="http://schemas.openxmlformats.org/wordprocessingml/2006/main" xmlns:w14="http://schemas.microsoft.com/office/word/2010/wordml" xmlns:w15="http://schemas.microsoft.com/office/word/2012/wordml" xmlns:wpg="http://schemas.microsoft.com/office/word/2010/wordprocessingGroup" xmlns:wpi="http://schemas.microsoft.com/office/word/2010/wordprocessingInk" xmlns:wne="http://schemas.microsoft.com/office/word/2006/wordml" xmlns:wps="http://schemas.microsoft.com/office/word/2010/wordprocessingShape" mc:Ignorable="w14 w15 wp14">
   <w:abstractNum w:abstractNumId="0">
     <w:nsid w:val="04DB0295"/>
     <w:multiLevelType w:val="multilevel"/>
@@ -14004,7 +14038,7 @@
 </file>
 
 <file path=word/styles.xml><?xml version="1.0" encoding="utf-8"?>
-<w:styles xmlns:mc="http://schemas.openxmlformats.org/markup-compatibility/2006" xmlns:r="http://schemas.openxmlformats.org/officeDocument/2006/relationships" xmlns:w="http://schemas.openxmlformats.org/wordprocessingml/2006/main" xmlns:w14="http://schemas.microsoft.com/office/word/2010/wordml" mc:Ignorable="w14">
+<w:styles xmlns:mc="http://schemas.openxmlformats.org/markup-compatibility/2006" xmlns:r="http://schemas.openxmlformats.org/officeDocument/2006/relationships" xmlns:w="http://schemas.openxmlformats.org/wordprocessingml/2006/main" xmlns:w14="http://schemas.microsoft.com/office/word/2010/wordml" xmlns:w15="http://schemas.microsoft.com/office/word/2012/wordml" mc:Ignorable="w14 w15">
   <w:docDefaults>
     <w:rPrDefault>
       <w:rPr>
@@ -14020,153 +14054,369 @@
       </w:pPr>
     </w:pPrDefault>
   </w:docDefaults>
-  <w:latentStyles w:defLockedState="0" w:defUIPriority="99" w:defSemiHidden="1" w:defUnhideWhenUsed="1" w:defQFormat="0" w:count="276">
-    <w:lsdException w:name="Normal" w:semiHidden="0" w:uiPriority="0" w:unhideWhenUsed="0" w:qFormat="1"/>
-    <w:lsdException w:name="heading 1" w:semiHidden="0" w:uiPriority="9" w:unhideWhenUsed="0" w:qFormat="1"/>
-    <w:lsdException w:name="heading 2" w:uiPriority="9" w:qFormat="1"/>
-    <w:lsdException w:name="heading 3" w:uiPriority="9" w:qFormat="1"/>
-    <w:lsdException w:name="heading 4" w:uiPriority="9" w:qFormat="1"/>
-    <w:lsdException w:name="heading 5" w:uiPriority="9" w:qFormat="1"/>
-    <w:lsdException w:name="heading 6" w:uiPriority="9" w:qFormat="1"/>
-    <w:lsdException w:name="heading 7" w:uiPriority="9" w:qFormat="1"/>
-    <w:lsdException w:name="heading 8" w:uiPriority="9" w:qFormat="1"/>
-    <w:lsdException w:name="heading 9" w:uiPriority="9" w:qFormat="1"/>
-    <w:lsdException w:name="toc 1" w:uiPriority="39"/>
-    <w:lsdException w:name="toc 2" w:uiPriority="39"/>
-    <w:lsdException w:name="toc 3" w:uiPriority="39"/>
-    <w:lsdException w:name="toc 4" w:uiPriority="39"/>
-    <w:lsdException w:name="toc 5" w:uiPriority="39"/>
-    <w:lsdException w:name="toc 6" w:uiPriority="39"/>
-    <w:lsdException w:name="toc 7" w:uiPriority="39"/>
-    <w:lsdException w:name="toc 8" w:uiPriority="39"/>
-    <w:lsdException w:name="toc 9" w:uiPriority="39"/>
-    <w:lsdException w:name="caption" w:uiPriority="35" w:qFormat="1"/>
-    <w:lsdException w:name="Title" w:semiHidden="0" w:uiPriority="10" w:unhideWhenUsed="0" w:qFormat="1"/>
-    <w:lsdException w:name="Default Paragraph Font" w:uiPriority="1"/>
-    <w:lsdException w:name="Subtitle" w:semiHidden="0" w:uiPriority="11" w:unhideWhenUsed="0" w:qFormat="1"/>
-    <w:lsdException w:name="Strong" w:semiHidden="0" w:uiPriority="22" w:unhideWhenUsed="0" w:qFormat="1"/>
-    <w:lsdException w:name="Emphasis" w:semiHidden="0" w:uiPriority="20" w:unhideWhenUsed="0" w:qFormat="1"/>
-    <w:lsdException w:name="Table Grid" w:semiHidden="0" w:uiPriority="59" w:unhideWhenUsed="0"/>
-    <w:lsdException w:name="Note Level 1" w:semiHidden="0" w:unhideWhenUsed="0"/>
-    <w:lsdException w:name="Note Level 2" w:semiHidden="0" w:unhideWhenUsed="0"/>
-    <w:lsdException w:name="Note Level 3" w:semiHidden="0" w:unhideWhenUsed="0"/>
-    <w:lsdException w:name="Note Level 4" w:semiHidden="0" w:unhideWhenUsed="0"/>
-    <w:lsdException w:name="Note Level 5" w:semiHidden="0" w:unhideWhenUsed="0"/>
-    <w:lsdException w:name="Note Level 6" w:semiHidden="0" w:unhideWhenUsed="0"/>
-    <w:lsdException w:name="Note Level 7" w:semiHidden="0" w:unhideWhenUsed="0"/>
-    <w:lsdException w:name="Note Level 8" w:semiHidden="0" w:unhideWhenUsed="0"/>
-    <w:lsdException w:name="Note Level 9" w:semiHidden="0" w:unhideWhenUsed="0"/>
-    <w:lsdException w:name="Placeholder Text" w:unhideWhenUsed="0"/>
-    <w:lsdException w:name="No Spacing" w:semiHidden="0" w:uiPriority="1" w:unhideWhenUsed="0" w:qFormat="1"/>
-    <w:lsdException w:name="Light Shading" w:semiHidden="0" w:uiPriority="60" w:unhideWhenUsed="0"/>
-    <w:lsdException w:name="Light List" w:semiHidden="0" w:uiPriority="61" w:unhideWhenUsed="0"/>
-    <w:lsdException w:name="Light Grid" w:semiHidden="0" w:uiPriority="62" w:unhideWhenUsed="0"/>
-    <w:lsdException w:name="Medium Shading 1" w:semiHidden="0" w:uiPriority="63" w:unhideWhenUsed="0"/>
-    <w:lsdException w:name="Medium Shading 2" w:semiHidden="0" w:uiPriority="64" w:unhideWhenUsed="0"/>
-    <w:lsdException w:name="Medium List 1" w:semiHidden="0" w:uiPriority="65" w:unhideWhenUsed="0"/>
-    <w:lsdException w:name="Medium List 2" w:semiHidden="0" w:uiPriority="66" w:unhideWhenUsed="0"/>
-    <w:lsdException w:name="Medium Grid 1" w:semiHidden="0" w:uiPriority="67" w:unhideWhenUsed="0"/>
-    <w:lsdException w:name="Medium Grid 2" w:semiHidden="0" w:uiPriority="68" w:unhideWhenUsed="0"/>
-    <w:lsdException w:name="Medium Grid 3" w:semiHidden="0" w:uiPriority="69" w:unhideWhenUsed="0"/>
-    <w:lsdException w:name="Dark List" w:semiHidden="0" w:uiPriority="70" w:unhideWhenUsed="0"/>
-    <w:lsdException w:name="Colorful Shading" w:semiHidden="0" w:uiPriority="71" w:unhideWhenUsed="0"/>
-    <w:lsdException w:name="Colorful List" w:semiHidden="0" w:uiPriority="72" w:unhideWhenUsed="0"/>
-    <w:lsdException w:name="Colorful Grid" w:semiHidden="0" w:uiPriority="73" w:unhideWhenUsed="0"/>
-    <w:lsdException w:name="Light Shading Accent 1" w:semiHidden="0" w:uiPriority="60" w:unhideWhenUsed="0"/>
-    <w:lsdException w:name="Light List Accent 1" w:semiHidden="0" w:uiPriority="61" w:unhideWhenUsed="0"/>
-    <w:lsdException w:name="Light Grid Accent 1" w:semiHidden="0" w:uiPriority="62" w:unhideWhenUsed="0"/>
-    <w:lsdException w:name="Medium Shading 1 Accent 1" w:semiHidden="0" w:uiPriority="63" w:unhideWhenUsed="0"/>
-    <w:lsdException w:name="Medium Shading 2 Accent 1" w:semiHidden="0" w:uiPriority="64" w:unhideWhenUsed="0"/>
-    <w:lsdException w:name="Medium List 1 Accent 1" w:semiHidden="0" w:uiPriority="65" w:unhideWhenUsed="0"/>
-    <w:lsdException w:name="Revision" w:unhideWhenUsed="0"/>
-    <w:lsdException w:name="List Paragraph" w:semiHidden="0" w:uiPriority="34" w:unhideWhenUsed="0" w:qFormat="1"/>
-    <w:lsdException w:name="Quote" w:semiHidden="0" w:uiPriority="29" w:unhideWhenUsed="0" w:qFormat="1"/>
-    <w:lsdException w:name="Intense Quote" w:semiHidden="0" w:uiPriority="30" w:unhideWhenUsed="0" w:qFormat="1"/>
-    <w:lsdException w:name="Medium List 2 Accent 1" w:semiHidden="0" w:uiPriority="66" w:unhideWhenUsed="0"/>
-    <w:lsdException w:name="Medium Grid 1 Accent 1" w:semiHidden="0" w:uiPriority="67" w:unhideWhenUsed="0"/>
-    <w:lsdException w:name="Medium Grid 2 Accent 1" w:semiHidden="0" w:uiPriority="68" w:unhideWhenUsed="0"/>
-    <w:lsdException w:name="Medium Grid 3 Accent 1" w:semiHidden="0" w:uiPriority="69" w:unhideWhenUsed="0"/>
-    <w:lsdException w:name="Dark List Accent 1" w:semiHidden="0" w:uiPriority="70" w:unhideWhenUsed="0"/>
-    <w:lsdException w:name="Colorful Shading Accent 1" w:semiHidden="0" w:uiPriority="71" w:unhideWhenUsed="0"/>
-    <w:lsdException w:name="Colorful List Accent 1" w:semiHidden="0" w:uiPriority="72" w:unhideWhenUsed="0"/>
-    <w:lsdException w:name="Colorful Grid Accent 1" w:semiHidden="0" w:uiPriority="73" w:unhideWhenUsed="0"/>
-    <w:lsdException w:name="Light Shading Accent 2" w:semiHidden="0" w:uiPriority="60" w:unhideWhenUsed="0"/>
-    <w:lsdException w:name="Light List Accent 2" w:semiHidden="0" w:uiPriority="61" w:unhideWhenUsed="0"/>
-    <w:lsdException w:name="Light Grid Accent 2" w:semiHidden="0" w:uiPriority="62" w:unhideWhenUsed="0"/>
-    <w:lsdException w:name="Medium Shading 1 Accent 2" w:semiHidden="0" w:uiPriority="63" w:unhideWhenUsed="0"/>
-    <w:lsdException w:name="Medium Shading 2 Accent 2" w:semiHidden="0" w:uiPriority="64" w:unhideWhenUsed="0"/>
-    <w:lsdException w:name="Medium List 1 Accent 2" w:semiHidden="0" w:uiPriority="65" w:unhideWhenUsed="0"/>
-    <w:lsdException w:name="Medium List 2 Accent 2" w:semiHidden="0" w:uiPriority="66" w:unhideWhenUsed="0"/>
-    <w:lsdException w:name="Medium Grid 1 Accent 2" w:semiHidden="0" w:uiPriority="67" w:unhideWhenUsed="0"/>
-    <w:lsdException w:name="Medium Grid 2 Accent 2" w:semiHidden="0" w:uiPriority="68" w:unhideWhenUsed="0"/>
-    <w:lsdException w:name="Medium Grid 3 Accent 2" w:semiHidden="0" w:uiPriority="69" w:unhideWhenUsed="0"/>
-    <w:lsdException w:name="Dark List Accent 2" w:semiHidden="0" w:uiPriority="70" w:unhideWhenUsed="0"/>
-    <w:lsdException w:name="Colorful Shading Accent 2" w:semiHidden="0" w:uiPriority="71" w:unhideWhenUsed="0"/>
-    <w:lsdException w:name="Colorful List Accent 2" w:semiHidden="0" w:uiPriority="72" w:unhideWhenUsed="0"/>
-    <w:lsdException w:name="Colorful Grid Accent 2" w:semiHidden="0" w:uiPriority="73" w:unhideWhenUsed="0"/>
-    <w:lsdException w:name="Light Shading Accent 3" w:semiHidden="0" w:uiPriority="60" w:unhideWhenUsed="0"/>
-    <w:lsdException w:name="Light List Accent 3" w:semiHidden="0" w:uiPriority="61" w:unhideWhenUsed="0"/>
-    <w:lsdException w:name="Light Grid Accent 3" w:semiHidden="0" w:uiPriority="62" w:unhideWhenUsed="0"/>
-    <w:lsdException w:name="Medium Shading 1 Accent 3" w:semiHidden="0" w:uiPriority="63" w:unhideWhenUsed="0"/>
-    <w:lsdException w:name="Medium Shading 2 Accent 3" w:semiHidden="0" w:uiPriority="64" w:unhideWhenUsed="0"/>
-    <w:lsdException w:name="Medium List 1 Accent 3" w:semiHidden="0" w:uiPriority="65" w:unhideWhenUsed="0"/>
-    <w:lsdException w:name="Medium List 2 Accent 3" w:semiHidden="0" w:uiPriority="66" w:unhideWhenUsed="0"/>
-    <w:lsdException w:name="Medium Grid 1 Accent 3" w:semiHidden="0" w:uiPriority="67" w:unhideWhenUsed="0"/>
-    <w:lsdException w:name="Medium Grid 2 Accent 3" w:semiHidden="0" w:uiPriority="68" w:unhideWhenUsed="0"/>
-    <w:lsdException w:name="Medium Grid 3 Accent 3" w:semiHidden="0" w:uiPriority="69" w:unhideWhenUsed="0"/>
-    <w:lsdException w:name="Dark List Accent 3" w:semiHidden="0" w:uiPriority="70" w:unhideWhenUsed="0"/>
-    <w:lsdException w:name="Colorful Shading Accent 3" w:semiHidden="0" w:uiPriority="71" w:unhideWhenUsed="0"/>
-    <w:lsdException w:name="Colorful List Accent 3" w:semiHidden="0" w:uiPriority="72" w:unhideWhenUsed="0"/>
-    <w:lsdException w:name="Colorful Grid Accent 3" w:semiHidden="0" w:uiPriority="73" w:unhideWhenUsed="0"/>
-    <w:lsdException w:name="Light Shading Accent 4" w:semiHidden="0" w:uiPriority="60" w:unhideWhenUsed="0"/>
-    <w:lsdException w:name="Light List Accent 4" w:semiHidden="0" w:uiPriority="61" w:unhideWhenUsed="0"/>
-    <w:lsdException w:name="Light Grid Accent 4" w:semiHidden="0" w:uiPriority="62" w:unhideWhenUsed="0"/>
-    <w:lsdException w:name="Medium Shading 1 Accent 4" w:semiHidden="0" w:uiPriority="63" w:unhideWhenUsed="0"/>
-    <w:lsdException w:name="Medium Shading 2 Accent 4" w:semiHidden="0" w:uiPriority="64" w:unhideWhenUsed="0"/>
-    <w:lsdException w:name="Medium List 1 Accent 4" w:semiHidden="0" w:uiPriority="65" w:unhideWhenUsed="0"/>
-    <w:lsdException w:name="Medium List 2 Accent 4" w:semiHidden="0" w:uiPriority="66" w:unhideWhenUsed="0"/>
-    <w:lsdException w:name="Medium Grid 1 Accent 4" w:semiHidden="0" w:uiPriority="67" w:unhideWhenUsed="0"/>
-    <w:lsdException w:name="Medium Grid 2 Accent 4" w:semiHidden="0" w:uiPriority="68" w:unhideWhenUsed="0"/>
-    <w:lsdException w:name="Medium Grid 3 Accent 4" w:semiHidden="0" w:uiPriority="69" w:unhideWhenUsed="0"/>
-    <w:lsdException w:name="Dark List Accent 4" w:semiHidden="0" w:uiPriority="70" w:unhideWhenUsed="0"/>
-    <w:lsdException w:name="Colorful Shading Accent 4" w:semiHidden="0" w:uiPriority="71" w:unhideWhenUsed="0"/>
-    <w:lsdException w:name="Colorful List Accent 4" w:semiHidden="0" w:uiPriority="72" w:unhideWhenUsed="0"/>
-    <w:lsdException w:name="Colorful Grid Accent 4" w:semiHidden="0" w:uiPriority="73" w:unhideWhenUsed="0"/>
-    <w:lsdException w:name="Light Shading Accent 5" w:semiHidden="0" w:uiPriority="60" w:unhideWhenUsed="0"/>
-    <w:lsdException w:name="Light List Accent 5" w:semiHidden="0" w:uiPriority="61" w:unhideWhenUsed="0"/>
-    <w:lsdException w:name="Light Grid Accent 5" w:semiHidden="0" w:uiPriority="62" w:unhideWhenUsed="0"/>
-    <w:lsdException w:name="Medium Shading 1 Accent 5" w:semiHidden="0" w:uiPriority="63" w:unhideWhenUsed="0"/>
-    <w:lsdException w:name="Medium Shading 2 Accent 5" w:semiHidden="0" w:uiPriority="64" w:unhideWhenUsed="0"/>
-    <w:lsdException w:name="Medium List 1 Accent 5" w:semiHidden="0" w:uiPriority="65" w:unhideWhenUsed="0"/>
-    <w:lsdException w:name="Medium List 2 Accent 5" w:semiHidden="0" w:uiPriority="66" w:unhideWhenUsed="0"/>
-    <w:lsdException w:name="Medium Grid 1 Accent 5" w:semiHidden="0" w:uiPriority="67" w:unhideWhenUsed="0"/>
-    <w:lsdException w:name="Medium Grid 2 Accent 5" w:semiHidden="0" w:uiPriority="68" w:unhideWhenUsed="0"/>
-    <w:lsdException w:name="Medium Grid 3 Accent 5" w:semiHidden="0" w:uiPriority="69" w:unhideWhenUsed="0"/>
-    <w:lsdException w:name="Dark List Accent 5" w:semiHidden="0" w:uiPriority="70" w:unhideWhenUsed="0"/>
-    <w:lsdException w:name="Colorful Shading Accent 5" w:semiHidden="0" w:uiPriority="71" w:unhideWhenUsed="0"/>
-    <w:lsdException w:name="Colorful List Accent 5" w:semiHidden="0" w:uiPriority="72" w:unhideWhenUsed="0"/>
-    <w:lsdException w:name="Colorful Grid Accent 5" w:semiHidden="0" w:uiPriority="73" w:unhideWhenUsed="0"/>
-    <w:lsdException w:name="Light Shading Accent 6" w:semiHidden="0" w:uiPriority="60" w:unhideWhenUsed="0"/>
-    <w:lsdException w:name="Light List Accent 6" w:semiHidden="0" w:uiPriority="61" w:unhideWhenUsed="0"/>
-    <w:lsdException w:name="Light Grid Accent 6" w:semiHidden="0" w:uiPriority="62" w:unhideWhenUsed="0"/>
-    <w:lsdException w:name="Medium Shading 1 Accent 6" w:semiHidden="0" w:uiPriority="63" w:unhideWhenUsed="0"/>
-    <w:lsdException w:name="Medium Shading 2 Accent 6" w:semiHidden="0" w:uiPriority="64" w:unhideWhenUsed="0"/>
-    <w:lsdException w:name="Medium List 1 Accent 6" w:semiHidden="0" w:uiPriority="65" w:unhideWhenUsed="0"/>
-    <w:lsdException w:name="Medium List 2 Accent 6" w:semiHidden="0" w:uiPriority="66" w:unhideWhenUsed="0"/>
-    <w:lsdException w:name="Medium Grid 1 Accent 6" w:semiHidden="0" w:uiPriority="67" w:unhideWhenUsed="0"/>
-    <w:lsdException w:name="Medium Grid 2 Accent 6" w:semiHidden="0" w:uiPriority="68" w:unhideWhenUsed="0"/>
-    <w:lsdException w:name="Medium Grid 3 Accent 6" w:semiHidden="0" w:uiPriority="69" w:unhideWhenUsed="0"/>
-    <w:lsdException w:name="Dark List Accent 6" w:semiHidden="0" w:uiPriority="70" w:unhideWhenUsed="0"/>
-    <w:lsdException w:name="Colorful Shading Accent 6" w:semiHidden="0" w:uiPriority="71" w:unhideWhenUsed="0"/>
-    <w:lsdException w:name="Colorful List Accent 6" w:semiHidden="0" w:uiPriority="72" w:unhideWhenUsed="0"/>
-    <w:lsdException w:name="Colorful Grid Accent 6" w:semiHidden="0" w:uiPriority="73" w:unhideWhenUsed="0"/>
-    <w:lsdException w:name="Subtle Emphasis" w:semiHidden="0" w:uiPriority="19" w:unhideWhenUsed="0" w:qFormat="1"/>
-    <w:lsdException w:name="Intense Emphasis" w:semiHidden="0" w:uiPriority="21" w:unhideWhenUsed="0" w:qFormat="1"/>
-    <w:lsdException w:name="Subtle Reference" w:semiHidden="0" w:uiPriority="31" w:unhideWhenUsed="0" w:qFormat="1"/>
-    <w:lsdException w:name="Intense Reference" w:semiHidden="0" w:uiPriority="32" w:unhideWhenUsed="0" w:qFormat="1"/>
-    <w:lsdException w:name="Book Title" w:semiHidden="0" w:uiPriority="33" w:unhideWhenUsed="0" w:qFormat="1"/>
-    <w:lsdException w:name="Bibliography" w:uiPriority="37"/>
-    <w:lsdException w:name="TOC Heading" w:uiPriority="39" w:qFormat="1"/>
+  <w:latentStyles w:defLockedState="0" w:defUIPriority="99" w:defSemiHidden="0" w:defUnhideWhenUsed="0" w:defQFormat="0" w:count="371">
+    <w:lsdException w:name="Normal" w:uiPriority="0" w:qFormat="1"/>
+    <w:lsdException w:name="heading 1" w:uiPriority="9" w:qFormat="1"/>
+    <w:lsdException w:name="heading 2" w:semiHidden="1" w:uiPriority="9" w:unhideWhenUsed="1" w:qFormat="1"/>
+    <w:lsdException w:name="heading 3" w:semiHidden="1" w:uiPriority="9" w:unhideWhenUsed="1" w:qFormat="1"/>
+    <w:lsdException w:name="heading 4" w:semiHidden="1" w:uiPriority="9" w:unhideWhenUsed="1" w:qFormat="1"/>
+    <w:lsdException w:name="heading 5" w:semiHidden="1" w:uiPriority="9" w:unhideWhenUsed="1" w:qFormat="1"/>
+    <w:lsdException w:name="heading 6" w:semiHidden="1" w:uiPriority="9" w:unhideWhenUsed="1" w:qFormat="1"/>
+    <w:lsdException w:name="heading 7" w:semiHidden="1" w:uiPriority="9" w:unhideWhenUsed="1" w:qFormat="1"/>
+    <w:lsdException w:name="heading 8" w:semiHidden="1" w:uiPriority="9" w:unhideWhenUsed="1" w:qFormat="1"/>
+    <w:lsdException w:name="heading 9" w:semiHidden="1" w:uiPriority="9" w:unhideWhenUsed="1" w:qFormat="1"/>
+    <w:lsdException w:name="index 1" w:semiHidden="1" w:unhideWhenUsed="1"/>
+    <w:lsdException w:name="index 2" w:semiHidden="1" w:unhideWhenUsed="1"/>
+    <w:lsdException w:name="index 3" w:semiHidden="1" w:unhideWhenUsed="1"/>
+    <w:lsdException w:name="index 4" w:semiHidden="1" w:unhideWhenUsed="1"/>
+    <w:lsdException w:name="index 5" w:semiHidden="1" w:unhideWhenUsed="1"/>
+    <w:lsdException w:name="index 6" w:semiHidden="1" w:unhideWhenUsed="1"/>
+    <w:lsdException w:name="index 7" w:semiHidden="1" w:unhideWhenUsed="1"/>
+    <w:lsdException w:name="index 8" w:semiHidden="1" w:unhideWhenUsed="1"/>
+    <w:lsdException w:name="index 9" w:semiHidden="1" w:unhideWhenUsed="1"/>
+    <w:lsdException w:name="toc 1" w:semiHidden="1" w:uiPriority="39" w:unhideWhenUsed="1"/>
+    <w:lsdException w:name="toc 2" w:semiHidden="1" w:uiPriority="39" w:unhideWhenUsed="1"/>
+    <w:lsdException w:name="toc 3" w:semiHidden="1" w:uiPriority="39" w:unhideWhenUsed="1"/>
+    <w:lsdException w:name="toc 4" w:semiHidden="1" w:uiPriority="39" w:unhideWhenUsed="1"/>
+    <w:lsdException w:name="toc 5" w:semiHidden="1" w:uiPriority="39" w:unhideWhenUsed="1"/>
+    <w:lsdException w:name="toc 6" w:semiHidden="1" w:uiPriority="39" w:unhideWhenUsed="1"/>
+    <w:lsdException w:name="toc 7" w:semiHidden="1" w:uiPriority="39" w:unhideWhenUsed="1"/>
+    <w:lsdException w:name="toc 8" w:semiHidden="1" w:uiPriority="39" w:unhideWhenUsed="1"/>
+    <w:lsdException w:name="toc 9" w:semiHidden="1" w:uiPriority="39" w:unhideWhenUsed="1"/>
+    <w:lsdException w:name="Normal Indent" w:semiHidden="1" w:unhideWhenUsed="1"/>
+    <w:lsdException w:name="footnote text" w:semiHidden="1" w:unhideWhenUsed="1"/>
+    <w:lsdException w:name="annotation text" w:semiHidden="1" w:unhideWhenUsed="1"/>
+    <w:lsdException w:name="header" w:semiHidden="1" w:unhideWhenUsed="1"/>
+    <w:lsdException w:name="footer" w:semiHidden="1" w:unhideWhenUsed="1"/>
+    <w:lsdException w:name="index heading" w:semiHidden="1" w:unhideWhenUsed="1"/>
+    <w:lsdException w:name="caption" w:semiHidden="1" w:uiPriority="35" w:unhideWhenUsed="1" w:qFormat="1"/>
+    <w:lsdException w:name="table of figures" w:semiHidden="1" w:unhideWhenUsed="1"/>
+    <w:lsdException w:name="envelope address" w:semiHidden="1" w:unhideWhenUsed="1"/>
+    <w:lsdException w:name="envelope return" w:semiHidden="1" w:unhideWhenUsed="1"/>
+    <w:lsdException w:name="footnote reference" w:semiHidden="1" w:unhideWhenUsed="1"/>
+    <w:lsdException w:name="annotation reference" w:semiHidden="1" w:unhideWhenUsed="1"/>
+    <w:lsdException w:name="line number" w:semiHidden="1" w:unhideWhenUsed="1"/>
+    <w:lsdException w:name="page number" w:semiHidden="1" w:unhideWhenUsed="1"/>
+    <w:lsdException w:name="endnote reference" w:semiHidden="1" w:unhideWhenUsed="1"/>
+    <w:lsdException w:name="endnote text" w:semiHidden="1" w:unhideWhenUsed="1"/>
+    <w:lsdException w:name="table of authorities" w:semiHidden="1" w:unhideWhenUsed="1"/>
+    <w:lsdException w:name="macro" w:semiHidden="1" w:unhideWhenUsed="1"/>
+    <w:lsdException w:name="toa heading" w:semiHidden="1" w:unhideWhenUsed="1"/>
+    <w:lsdException w:name="List" w:semiHidden="1" w:unhideWhenUsed="1"/>
+    <w:lsdException w:name="List Bullet" w:semiHidden="1" w:unhideWhenUsed="1"/>
+    <w:lsdException w:name="List Number" w:semiHidden="1" w:unhideWhenUsed="1"/>
+    <w:lsdException w:name="List 2" w:semiHidden="1" w:unhideWhenUsed="1"/>
+    <w:lsdException w:name="List 3" w:semiHidden="1" w:unhideWhenUsed="1"/>
+    <w:lsdException w:name="List 4" w:semiHidden="1" w:unhideWhenUsed="1"/>
+    <w:lsdException w:name="List 5" w:semiHidden="1" w:unhideWhenUsed="1"/>
+    <w:lsdException w:name="List Bullet 2" w:semiHidden="1" w:unhideWhenUsed="1"/>
+    <w:lsdException w:name="List Bullet 3" w:semiHidden="1" w:unhideWhenUsed="1"/>
+    <w:lsdException w:name="List Bullet 4" w:semiHidden="1" w:unhideWhenUsed="1"/>
+    <w:lsdException w:name="List Bullet 5" w:semiHidden="1" w:unhideWhenUsed="1"/>
+    <w:lsdException w:name="List Number 2" w:semiHidden="1" w:unhideWhenUsed="1"/>
+    <w:lsdException w:name="List Number 3" w:semiHidden="1" w:unhideWhenUsed="1"/>
+    <w:lsdException w:name="List Number 4" w:semiHidden="1" w:unhideWhenUsed="1"/>
+    <w:lsdException w:name="List Number 5" w:semiHidden="1" w:unhideWhenUsed="1"/>
+    <w:lsdException w:name="Title" w:uiPriority="10" w:qFormat="1"/>
+    <w:lsdException w:name="Closing" w:semiHidden="1" w:unhideWhenUsed="1"/>
+    <w:lsdException w:name="Signature" w:semiHidden="1" w:unhideWhenUsed="1"/>
+    <w:lsdException w:name="Default Paragraph Font" w:semiHidden="1" w:uiPriority="1" w:unhideWhenUsed="1"/>
+    <w:lsdException w:name="Body Text" w:semiHidden="1" w:unhideWhenUsed="1"/>
+    <w:lsdException w:name="Body Text Indent" w:semiHidden="1" w:unhideWhenUsed="1"/>
+    <w:lsdException w:name="List Continue" w:semiHidden="1" w:unhideWhenUsed="1"/>
+    <w:lsdException w:name="List Continue 2" w:semiHidden="1" w:unhideWhenUsed="1"/>
+    <w:lsdException w:name="List Continue 3" w:semiHidden="1" w:unhideWhenUsed="1"/>
+    <w:lsdException w:name="List Continue 4" w:semiHidden="1" w:unhideWhenUsed="1"/>
+    <w:lsdException w:name="List Continue 5" w:semiHidden="1" w:unhideWhenUsed="1"/>
+    <w:lsdException w:name="Message Header" w:semiHidden="1" w:unhideWhenUsed="1"/>
+    <w:lsdException w:name="Subtitle" w:uiPriority="11" w:qFormat="1"/>
+    <w:lsdException w:name="Salutation" w:semiHidden="1" w:unhideWhenUsed="1"/>
+    <w:lsdException w:name="Date" w:semiHidden="1" w:unhideWhenUsed="1"/>
+    <w:lsdException w:name="Body Text First Indent" w:semiHidden="1" w:unhideWhenUsed="1"/>
+    <w:lsdException w:name="Body Text First Indent 2" w:semiHidden="1" w:unhideWhenUsed="1"/>
+    <w:lsdException w:name="Note Heading" w:semiHidden="1" w:unhideWhenUsed="1"/>
+    <w:lsdException w:name="Body Text 2" w:semiHidden="1" w:unhideWhenUsed="1"/>
+    <w:lsdException w:name="Body Text 3" w:semiHidden="1" w:unhideWhenUsed="1"/>
+    <w:lsdException w:name="Body Text Indent 2" w:semiHidden="1" w:unhideWhenUsed="1"/>
+    <w:lsdException w:name="Body Text Indent 3" w:semiHidden="1" w:unhideWhenUsed="1"/>
+    <w:lsdException w:name="Block Text" w:semiHidden="1" w:unhideWhenUsed="1"/>
+    <w:lsdException w:name="Hyperlink" w:semiHidden="1" w:unhideWhenUsed="1"/>
+    <w:lsdException w:name="FollowedHyperlink" w:semiHidden="1" w:unhideWhenUsed="1"/>
+    <w:lsdException w:name="Strong" w:uiPriority="22" w:qFormat="1"/>
+    <w:lsdException w:name="Emphasis" w:uiPriority="20" w:qFormat="1"/>
+    <w:lsdException w:name="Document Map" w:semiHidden="1" w:unhideWhenUsed="1"/>
+    <w:lsdException w:name="Plain Text" w:semiHidden="1" w:unhideWhenUsed="1"/>
+    <w:lsdException w:name="E-mail Signature" w:semiHidden="1" w:unhideWhenUsed="1"/>
+    <w:lsdException w:name="HTML Top of Form" w:semiHidden="1" w:unhideWhenUsed="1"/>
+    <w:lsdException w:name="HTML Bottom of Form" w:semiHidden="1" w:unhideWhenUsed="1"/>
+    <w:lsdException w:name="Normal (Web)" w:semiHidden="1" w:unhideWhenUsed="1"/>
+    <w:lsdException w:name="HTML Acronym" w:semiHidden="1" w:unhideWhenUsed="1"/>
+    <w:lsdException w:name="HTML Address" w:semiHidden="1" w:unhideWhenUsed="1"/>
+    <w:lsdException w:name="HTML Cite" w:semiHidden="1" w:unhideWhenUsed="1"/>
+    <w:lsdException w:name="HTML Code" w:semiHidden="1" w:unhideWhenUsed="1"/>
+    <w:lsdException w:name="HTML Definition" w:semiHidden="1" w:unhideWhenUsed="1"/>
+    <w:lsdException w:name="HTML Keyboard" w:semiHidden="1" w:unhideWhenUsed="1"/>
+    <w:lsdException w:name="HTML Preformatted" w:semiHidden="1" w:unhideWhenUsed="1"/>
+    <w:lsdException w:name="HTML Sample" w:semiHidden="1" w:unhideWhenUsed="1"/>
+    <w:lsdException w:name="HTML Typewriter" w:semiHidden="1" w:unhideWhenUsed="1"/>
+    <w:lsdException w:name="HTML Variable" w:semiHidden="1" w:unhideWhenUsed="1"/>
+    <w:lsdException w:name="Normal Table" w:semiHidden="1" w:unhideWhenUsed="1"/>
+    <w:lsdException w:name="annotation subject" w:semiHidden="1" w:unhideWhenUsed="1"/>
+    <w:lsdException w:name="No List" w:semiHidden="1" w:unhideWhenUsed="1"/>
+    <w:lsdException w:name="Outline List 1" w:semiHidden="1" w:unhideWhenUsed="1"/>
+    <w:lsdException w:name="Outline List 2" w:semiHidden="1" w:unhideWhenUsed="1"/>
+    <w:lsdException w:name="Outline List 3" w:semiHidden="1" w:unhideWhenUsed="1"/>
+    <w:lsdException w:name="Table Simple 1" w:semiHidden="1" w:unhideWhenUsed="1"/>
+    <w:lsdException w:name="Table Simple 2" w:semiHidden="1" w:unhideWhenUsed="1"/>
+    <w:lsdException w:name="Table Simple 3" w:semiHidden="1" w:unhideWhenUsed="1"/>
+    <w:lsdException w:name="Table Classic 1" w:semiHidden="1" w:unhideWhenUsed="1"/>
+    <w:lsdException w:name="Table Classic 2" w:semiHidden="1" w:unhideWhenUsed="1"/>
+    <w:lsdException w:name="Table Classic 3" w:semiHidden="1" w:unhideWhenUsed="1"/>
+    <w:lsdException w:name="Table Classic 4" w:semiHidden="1" w:unhideWhenUsed="1"/>
+    <w:lsdException w:name="Table Colorful 1" w:semiHidden="1" w:unhideWhenUsed="1"/>
+    <w:lsdException w:name="Table Colorful 2" w:semiHidden="1" w:unhideWhenUsed="1"/>
+    <w:lsdException w:name="Table Colorful 3" w:semiHidden="1" w:unhideWhenUsed="1"/>
+    <w:lsdException w:name="Table Columns 1" w:semiHidden="1" w:unhideWhenUsed="1"/>
+    <w:lsdException w:name="Table Columns 2" w:semiHidden="1" w:unhideWhenUsed="1"/>
+    <w:lsdException w:name="Table Columns 3" w:semiHidden="1" w:unhideWhenUsed="1"/>
+    <w:lsdException w:name="Table Columns 4" w:semiHidden="1" w:unhideWhenUsed="1"/>
+    <w:lsdException w:name="Table Columns 5" w:semiHidden="1" w:unhideWhenUsed="1"/>
+    <w:lsdException w:name="Table Grid 1" w:semiHidden="1" w:unhideWhenUsed="1"/>
+    <w:lsdException w:name="Table Grid 2" w:semiHidden="1" w:unhideWhenUsed="1"/>
+    <w:lsdException w:name="Table Grid 3" w:semiHidden="1" w:unhideWhenUsed="1"/>
+    <w:lsdException w:name="Table Grid 4" w:semiHidden="1" w:unhideWhenUsed="1"/>
+    <w:lsdException w:name="Table Grid 5" w:semiHidden="1" w:unhideWhenUsed="1"/>
+    <w:lsdException w:name="Table Grid 6" w:semiHidden="1" w:unhideWhenUsed="1"/>
+    <w:lsdException w:name="Table Grid 7" w:semiHidden="1" w:unhideWhenUsed="1"/>
+    <w:lsdException w:name="Table Grid 8" w:semiHidden="1" w:unhideWhenUsed="1"/>
+    <w:lsdException w:name="Table List 1" w:semiHidden="1" w:unhideWhenUsed="1"/>
+    <w:lsdException w:name="Table List 2" w:semiHidden="1" w:unhideWhenUsed="1"/>
+    <w:lsdException w:name="Table List 3" w:semiHidden="1" w:unhideWhenUsed="1"/>
+    <w:lsdException w:name="Table List 4" w:semiHidden="1" w:unhideWhenUsed="1"/>
+    <w:lsdException w:name="Table List 5" w:semiHidden="1" w:unhideWhenUsed="1"/>
+    <w:lsdException w:name="Table List 6" w:semiHidden="1" w:unhideWhenUsed="1"/>
+    <w:lsdException w:name="Table List 7" w:semiHidden="1" w:unhideWhenUsed="1"/>
+    <w:lsdException w:name="Table List 8" w:semiHidden="1" w:unhideWhenUsed="1"/>
+    <w:lsdException w:name="Table 3D effects 1" w:semiHidden="1" w:unhideWhenUsed="1"/>
+    <w:lsdException w:name="Table 3D effects 2" w:semiHidden="1" w:unhideWhenUsed="1"/>
+    <w:lsdException w:name="Table 3D effects 3" w:semiHidden="1" w:unhideWhenUsed="1"/>
+    <w:lsdException w:name="Table Contemporary" w:semiHidden="1" w:unhideWhenUsed="1"/>
+    <w:lsdException w:name="Table Elegant" w:semiHidden="1" w:unhideWhenUsed="1"/>
+    <w:lsdException w:name="Table Professional" w:semiHidden="1" w:unhideWhenUsed="1"/>
+    <w:lsdException w:name="Table Subtle 1" w:semiHidden="1" w:unhideWhenUsed="1"/>
+    <w:lsdException w:name="Table Subtle 2" w:semiHidden="1" w:unhideWhenUsed="1"/>
+    <w:lsdException w:name="Table Web 1" w:semiHidden="1" w:unhideWhenUsed="1"/>
+    <w:lsdException w:name="Table Web 2" w:semiHidden="1" w:unhideWhenUsed="1"/>
+    <w:lsdException w:name="Table Web 3" w:semiHidden="1" w:unhideWhenUsed="1"/>
+    <w:lsdException w:name="Balloon Text" w:semiHidden="1" w:unhideWhenUsed="1"/>
+    <w:lsdException w:name="Table Grid" w:uiPriority="59"/>
+    <w:lsdException w:name="Table Theme" w:semiHidden="1" w:unhideWhenUsed="1"/>
+    <w:lsdException w:name="Placeholder Text" w:semiHidden="1"/>
+    <w:lsdException w:name="No Spacing" w:uiPriority="1" w:qFormat="1"/>
+    <w:lsdException w:name="Light Shading" w:uiPriority="60"/>
+    <w:lsdException w:name="Light List" w:uiPriority="61"/>
+    <w:lsdException w:name="Light Grid" w:uiPriority="62"/>
+    <w:lsdException w:name="Medium Shading 1" w:uiPriority="63"/>
+    <w:lsdException w:name="Medium Shading 2" w:uiPriority="64"/>
+    <w:lsdException w:name="Medium List 1" w:uiPriority="65"/>
+    <w:lsdException w:name="Medium List 2" w:uiPriority="66"/>
+    <w:lsdException w:name="Medium Grid 1" w:uiPriority="67"/>
+    <w:lsdException w:name="Medium Grid 2" w:uiPriority="68"/>
+    <w:lsdException w:name="Medium Grid 3" w:uiPriority="69"/>
+    <w:lsdException w:name="Dark List" w:uiPriority="70"/>
+    <w:lsdException w:name="Colorful Shading" w:uiPriority="71"/>
+    <w:lsdException w:name="Colorful List" w:uiPriority="72"/>
+    <w:lsdException w:name="Colorful Grid" w:uiPriority="73"/>
+    <w:lsdException w:name="Light Shading Accent 1" w:uiPriority="60"/>
+    <w:lsdException w:name="Light List Accent 1" w:uiPriority="61"/>
+    <w:lsdException w:name="Light Grid Accent 1" w:uiPriority="62"/>
+    <w:lsdException w:name="Medium Shading 1 Accent 1" w:uiPriority="63"/>
+    <w:lsdException w:name="Medium Shading 2 Accent 1" w:uiPriority="64"/>
+    <w:lsdException w:name="Medium List 1 Accent 1" w:uiPriority="65"/>
+    <w:lsdException w:name="Revision" w:semiHidden="1"/>
+    <w:lsdException w:name="List Paragraph" w:uiPriority="34" w:qFormat="1"/>
+    <w:lsdException w:name="Quote" w:uiPriority="29" w:qFormat="1"/>
+    <w:lsdException w:name="Intense Quote" w:uiPriority="30" w:qFormat="1"/>
+    <w:lsdException w:name="Medium List 2 Accent 1" w:uiPriority="66"/>
+    <w:lsdException w:name="Medium Grid 1 Accent 1" w:uiPriority="67"/>
+    <w:lsdException w:name="Medium Grid 2 Accent 1" w:uiPriority="68"/>
+    <w:lsdException w:name="Medium Grid 3 Accent 1" w:uiPriority="69"/>
+    <w:lsdException w:name="Dark List Accent 1" w:uiPriority="70"/>
+    <w:lsdException w:name="Colorful Shading Accent 1" w:uiPriority="71"/>
+    <w:lsdException w:name="Colorful List Accent 1" w:uiPriority="72"/>
+    <w:lsdException w:name="Colorful Grid Accent 1" w:uiPriority="73"/>
+    <w:lsdException w:name="Light Shading Accent 2" w:uiPriority="60"/>
+    <w:lsdException w:name="Light List Accent 2" w:uiPriority="61"/>
+    <w:lsdException w:name="Light Grid Accent 2" w:uiPriority="62"/>
+    <w:lsdException w:name="Medium Shading 1 Accent 2" w:uiPriority="63"/>
+    <w:lsdException w:name="Medium Shading 2 Accent 2" w:uiPriority="64"/>
+    <w:lsdException w:name="Medium List 1 Accent 2" w:uiPriority="65"/>
+    <w:lsdException w:name="Medium List 2 Accent 2" w:uiPriority="66"/>
+    <w:lsdException w:name="Medium Grid 1 Accent 2" w:uiPriority="67"/>
+    <w:lsdException w:name="Medium Grid 2 Accent 2" w:uiPriority="68"/>
+    <w:lsdException w:name="Medium Grid 3 Accent 2" w:uiPriority="69"/>
+    <w:lsdException w:name="Dark List Accent 2" w:uiPriority="70"/>
+    <w:lsdException w:name="Colorful Shading Accent 2" w:uiPriority="71"/>
+    <w:lsdException w:name="Colorful List Accent 2" w:uiPriority="72"/>
+    <w:lsdException w:name="Colorful Grid Accent 2" w:uiPriority="73"/>
+    <w:lsdException w:name="Light Shading Accent 3" w:uiPriority="60"/>
+    <w:lsdException w:name="Light List Accent 3" w:uiPriority="61"/>
+    <w:lsdException w:name="Light Grid Accent 3" w:uiPriority="62"/>
+    <w:lsdException w:name="Medium Shading 1 Accent 3" w:uiPriority="63"/>
+    <w:lsdException w:name="Medium Shading 2 Accent 3" w:uiPriority="64"/>
+    <w:lsdException w:name="Medium List 1 Accent 3" w:uiPriority="65"/>
+    <w:lsdException w:name="Medium List 2 Accent 3" w:uiPriority="66"/>
+    <w:lsdException w:name="Medium Grid 1 Accent 3" w:uiPriority="67"/>
+    <w:lsdException w:name="Medium Grid 2 Accent 3" w:uiPriority="68"/>
+    <w:lsdException w:name="Medium Grid 3 Accent 3" w:uiPriority="69"/>
+    <w:lsdException w:name="Dark List Accent 3" w:uiPriority="70"/>
+    <w:lsdException w:name="Colorful Shading Accent 3" w:uiPriority="71"/>
+    <w:lsdException w:name="Colorful List Accent 3" w:uiPriority="72"/>
+    <w:lsdException w:name="Colorful Grid Accent 3" w:uiPriority="73"/>
+    <w:lsdException w:name="Light Shading Accent 4" w:uiPriority="60"/>
+    <w:lsdException w:name="Light List Accent 4" w:uiPriority="61"/>
+    <w:lsdException w:name="Light Grid Accent 4" w:uiPriority="62"/>
+    <w:lsdException w:name="Medium Shading 1 Accent 4" w:uiPriority="63"/>
+    <w:lsdException w:name="Medium Shading 2 Accent 4" w:uiPriority="64"/>
+    <w:lsdException w:name="Medium List 1 Accent 4" w:uiPriority="65"/>
+    <w:lsdException w:name="Medium List 2 Accent 4" w:uiPriority="66"/>
+    <w:lsdException w:name="Medium Grid 1 Accent 4" w:uiPriority="67"/>
+    <w:lsdException w:name="Medium Grid 2 Accent 4" w:uiPriority="68"/>
+    <w:lsdException w:name="Medium Grid 3 Accent 4" w:uiPriority="69"/>
+    <w:lsdException w:name="Dark List Accent 4" w:uiPriority="70"/>
+    <w:lsdException w:name="Colorful Shading Accent 4" w:uiPriority="71"/>
+    <w:lsdException w:name="Colorful List Accent 4" w:uiPriority="72"/>
+    <w:lsdException w:name="Colorful Grid Accent 4" w:uiPriority="73"/>
+    <w:lsdException w:name="Light Shading Accent 5" w:uiPriority="60"/>
+    <w:lsdException w:name="Light List Accent 5" w:uiPriority="61"/>
+    <w:lsdException w:name="Light Grid Accent 5" w:uiPriority="62"/>
+    <w:lsdException w:name="Medium Shading 1 Accent 5" w:uiPriority="63"/>
+    <w:lsdException w:name="Medium Shading 2 Accent 5" w:uiPriority="64"/>
+    <w:lsdException w:name="Medium List 1 Accent 5" w:uiPriority="65"/>
+    <w:lsdException w:name="Medium List 2 Accent 5" w:uiPriority="66"/>
+    <w:lsdException w:name="Medium Grid 1 Accent 5" w:uiPriority="67"/>
+    <w:lsdException w:name="Medium Grid 2 Accent 5" w:uiPriority="68"/>
+    <w:lsdException w:name="Medium Grid 3 Accent 5" w:uiPriority="69"/>
+    <w:lsdException w:name="Dark List Accent 5" w:uiPriority="70"/>
+    <w:lsdException w:name="Colorful Shading Accent 5" w:uiPriority="71"/>
+    <w:lsdException w:name="Colorful List Accent 5" w:uiPriority="72"/>
+    <w:lsdException w:name="Colorful Grid Accent 5" w:uiPriority="73"/>
+    <w:lsdException w:name="Light Shading Accent 6" w:uiPriority="60"/>
+    <w:lsdException w:name="Light List Accent 6" w:uiPriority="61"/>
+    <w:lsdException w:name="Light Grid Accent 6" w:uiPriority="62"/>
+    <w:lsdException w:name="Medium Shading 1 Accent 6" w:uiPriority="63"/>
+    <w:lsdException w:name="Medium Shading 2 Accent 6" w:uiPriority="64"/>
+    <w:lsdException w:name="Medium List 1 Accent 6" w:uiPriority="65"/>
+    <w:lsdException w:name="Medium List 2 Accent 6" w:uiPriority="66"/>
+    <w:lsdException w:name="Medium Grid 1 Accent 6" w:uiPriority="67"/>
+    <w:lsdException w:name="Medium Grid 2 Accent 6" w:uiPriority="68"/>
+    <w:lsdException w:name="Medium Grid 3 Accent 6" w:uiPriority="69"/>
+    <w:lsdException w:name="Dark List Accent 6" w:uiPriority="70"/>
+    <w:lsdException w:name="Colorful Shading Accent 6" w:uiPriority="71"/>
+    <w:lsdException w:name="Colorful List Accent 6" w:uiPriority="72"/>
+    <w:lsdException w:name="Colorful Grid Accent 6" w:uiPriority="73"/>
+    <w:lsdException w:name="Subtle Emphasis" w:uiPriority="19" w:qFormat="1"/>
+    <w:lsdException w:name="Intense Emphasis" w:uiPriority="21" w:qFormat="1"/>
+    <w:lsdException w:name="Subtle Reference" w:uiPriority="31" w:qFormat="1"/>
+    <w:lsdException w:name="Intense Reference" w:uiPriority="32" w:qFormat="1"/>
+    <w:lsdException w:name="Book Title" w:uiPriority="33" w:qFormat="1"/>
+    <w:lsdException w:name="Bibliography" w:semiHidden="1" w:uiPriority="37" w:unhideWhenUsed="1"/>
+    <w:lsdException w:name="TOC Heading" w:semiHidden="1" w:uiPriority="39" w:unhideWhenUsed="1" w:qFormat="1"/>
+    <w:lsdException w:name="Grid Table 4" w:uiPriority="49"/>
+    <w:lsdException w:name="Grid Table 5 Dark" w:uiPriority="50"/>
+    <w:lsdException w:name="Grid Table 6 Colorful" w:uiPriority="51"/>
+    <w:lsdException w:name="Grid Table 7 Colorful" w:uiPriority="52"/>
+    <w:lsdException w:name="Grid Table 1 Light Accent 1" w:uiPriority="46"/>
+    <w:lsdException w:name="Grid Table 2 Accent 1" w:uiPriority="47"/>
+    <w:lsdException w:name="Grid Table 3 Accent 1" w:uiPriority="48"/>
+    <w:lsdException w:name="Grid Table 4 Accent 1" w:uiPriority="49"/>
+    <w:lsdException w:name="Grid Table 5 Dark Accent 1" w:uiPriority="50"/>
+    <w:lsdException w:name="Grid Table 6 Colorful Accent 1" w:uiPriority="51"/>
+    <w:lsdException w:name="Grid Table 7 Colorful Accent 1" w:uiPriority="52"/>
+    <w:lsdException w:name="Grid Table 1 Light Accent 2" w:uiPriority="46"/>
+    <w:lsdException w:name="Grid Table 2 Accent 2" w:uiPriority="47"/>
+    <w:lsdException w:name="Grid Table 3 Accent 2" w:uiPriority="48"/>
+    <w:lsdException w:name="Grid Table 4 Accent 2" w:uiPriority="49"/>
+    <w:lsdException w:name="Grid Table 5 Dark Accent 2" w:uiPriority="50"/>
+    <w:lsdException w:name="Grid Table 6 Colorful Accent 2" w:uiPriority="51"/>
+    <w:lsdException w:name="Grid Table 7 Colorful Accent 2" w:uiPriority="52"/>
+    <w:lsdException w:name="Grid Table 1 Light Accent 3" w:uiPriority="46"/>
+    <w:lsdException w:name="Grid Table 2 Accent 3" w:uiPriority="47"/>
+    <w:lsdException w:name="Grid Table 3 Accent 3" w:uiPriority="48"/>
+    <w:lsdException w:name="Grid Table 4 Accent 3" w:uiPriority="49"/>
+    <w:lsdException w:name="Grid Table 5 Dark Accent 3" w:uiPriority="50"/>
+    <w:lsdException w:name="Grid Table 6 Colorful Accent 3" w:uiPriority="51"/>
+    <w:lsdException w:name="Grid Table 7 Colorful Accent 3" w:uiPriority="52"/>
+    <w:lsdException w:name="Grid Table 1 Light Accent 4" w:uiPriority="46"/>
+    <w:lsdException w:name="Grid Table 2 Accent 4" w:uiPriority="47"/>
+    <w:lsdException w:name="Grid Table 3 Accent 4" w:uiPriority="48"/>
+    <w:lsdException w:name="Grid Table 4 Accent 4" w:uiPriority="49"/>
+    <w:lsdException w:name="Grid Table 5 Dark Accent 4" w:uiPriority="50"/>
+    <w:lsdException w:name="Grid Table 6 Colorful Accent 4" w:uiPriority="51"/>
+    <w:lsdException w:name="Grid Table 7 Colorful Accent 4" w:uiPriority="52"/>
+    <w:lsdException w:name="Grid Table 1 Light Accent 5" w:uiPriority="46"/>
+    <w:lsdException w:name="Grid Table 2 Accent 5" w:uiPriority="47"/>
+    <w:lsdException w:name="Grid Table 3 Accent 5" w:uiPriority="48"/>
+    <w:lsdException w:name="Grid Table 4 Accent 5" w:uiPriority="49"/>
+    <w:lsdException w:name="Grid Table 5 Dark Accent 5" w:uiPriority="50"/>
+    <w:lsdException w:name="Grid Table 6 Colorful Accent 5" w:uiPriority="51"/>
+    <w:lsdException w:name="Grid Table 7 Colorful Accent 5" w:uiPriority="52"/>
+    <w:lsdException w:name="Grid Table 1 Light Accent 6" w:uiPriority="46"/>
+    <w:lsdException w:name="Grid Table 2 Accent 6" w:uiPriority="47"/>
+    <w:lsdException w:name="Grid Table 3 Accent 6" w:uiPriority="48"/>
+    <w:lsdException w:name="Grid Table 4 Accent 6" w:uiPriority="49"/>
+    <w:lsdException w:name="Grid Table 5 Dark Accent 6" w:uiPriority="50"/>
+    <w:lsdException w:name="Grid Table 6 Colorful Accent 6" w:uiPriority="51"/>
+    <w:lsdException w:name="Grid Table 7 Colorful Accent 6" w:uiPriority="52"/>
+    <w:lsdException w:name="List Table 1 Light" w:uiPriority="46"/>
+    <w:lsdException w:name="List Table 2" w:uiPriority="47"/>
+    <w:lsdException w:name="List Table 3" w:uiPriority="48"/>
+    <w:lsdException w:name="List Table 4" w:uiPriority="49"/>
+    <w:lsdException w:name="List Table 5 Dark" w:uiPriority="50"/>
+    <w:lsdException w:name="List Table 6 Colorful" w:uiPriority="51"/>
+    <w:lsdException w:name="List Table 7 Colorful" w:uiPriority="52"/>
+    <w:lsdException w:name="List Table 1 Light Accent 1" w:uiPriority="46"/>
+    <w:lsdException w:name="List Table 2 Accent 1" w:uiPriority="47"/>
+    <w:lsdException w:name="List Table 3 Accent 1" w:uiPriority="48"/>
+    <w:lsdException w:name="List Table 4 Accent 1" w:uiPriority="49"/>
+    <w:lsdException w:name="List Table 5 Dark Accent 1" w:uiPriority="50"/>
+    <w:lsdException w:name="List Table 6 Colorful Accent 1" w:uiPriority="51"/>
+    <w:lsdException w:name="List Table 7 Colorful Accent 1" w:uiPriority="52"/>
+    <w:lsdException w:name="List Table 1 Light Accent 2" w:uiPriority="46"/>
+    <w:lsdException w:name="List Table 2 Accent 2" w:uiPriority="47"/>
+    <w:lsdException w:name="List Table 3 Accent 2" w:uiPriority="48"/>
+    <w:lsdException w:name="List Table 4 Accent 2" w:uiPriority="49"/>
+    <w:lsdException w:name="List Table 5 Dark Accent 2" w:uiPriority="50"/>
+    <w:lsdException w:name="List Table 6 Colorful Accent 2" w:uiPriority="51"/>
+    <w:lsdException w:name="List Table 7 Colorful Accent 2" w:uiPriority="52"/>
+    <w:lsdException w:name="List Table 1 Light Accent 3" w:uiPriority="46"/>
+    <w:lsdException w:name="List Table 2 Accent 3" w:uiPriority="47"/>
+    <w:lsdException w:name="List Table 3 Accent 3" w:uiPriority="48"/>
+    <w:lsdException w:name="List Table 4 Accent 3" w:uiPriority="49"/>
+    <w:lsdException w:name="List Table 5 Dark Accent 3" w:uiPriority="50"/>
+    <w:lsdException w:name="List Table 6 Colorful Accent 3" w:uiPriority="51"/>
+    <w:lsdException w:name="List Table 7 Colorful Accent 3" w:uiPriority="52"/>
+    <w:lsdException w:name="List Table 1 Light Accent 4" w:uiPriority="46"/>
+    <w:lsdException w:name="List Table 2 Accent 4" w:uiPriority="47"/>
+    <w:lsdException w:name="List Table 3 Accent 4" w:uiPriority="48"/>
+    <w:lsdException w:name="List Table 4 Accent 4" w:uiPriority="49"/>
+    <w:lsdException w:name="List Table 5 Dark Accent 4" w:uiPriority="50"/>
+    <w:lsdException w:name="List Table 6 Colorful Accent 4" w:uiPriority="51"/>
+    <w:lsdException w:name="List Table 7 Colorful Accent 4" w:uiPriority="52"/>
+    <w:lsdException w:name="List Table 1 Light Accent 5" w:uiPriority="46"/>
+    <w:lsdException w:name="List Table 2 Accent 5" w:uiPriority="47"/>
+    <w:lsdException w:name="List Table 3 Accent 5" w:uiPriority="48"/>
+    <w:lsdException w:name="List Table 4 Accent 5" w:uiPriority="49"/>
+    <w:lsdException w:name="List Table 5 Dark Accent 5" w:uiPriority="50"/>
+    <w:lsdException w:name="List Table 6 Colorful Accent 5" w:uiPriority="51"/>
+    <w:lsdException w:name="List Table 7 Colorful Accent 5" w:uiPriority="52"/>
+    <w:lsdException w:name="List Table 1 Light Accent 6" w:uiPriority="46"/>
+    <w:lsdException w:name="List Table 2 Accent 6" w:uiPriority="47"/>
+    <w:lsdException w:name="List Table 3 Accent 6" w:uiPriority="48"/>
+    <w:lsdException w:name="List Table 4 Accent 6" w:uiPriority="49"/>
+    <w:lsdException w:name="List Table 5 Dark Accent 6" w:uiPriority="50"/>
+    <w:lsdException w:name="List Table 6 Colorful Accent 6" w:uiPriority="51"/>
+    <w:lsdException w:name="List Table 7 Colorful Accent 6" w:uiPriority="52"/>
   </w:latentStyles>
   <w:style w:type="paragraph" w:default="1" w:styleId="Normal">
     <w:name w:val="Normal"/>
@@ -15206,1209 +15456,6 @@
 </w:styles>
 </file>
 
-<file path=word/stylesWithEffects.xml><?xml version="1.0" encoding="utf-8"?>
-<w:styles xmlns:wpc="http://schemas.microsoft.com/office/word/2010/wordprocessingCanvas" xmlns:mo="http://schemas.microsoft.com/office/mac/office/2008/main" xmlns:mc="http://schemas.openxmlformats.org/markup-compatibility/2006" xmlns:mv="urn:schemas-microsoft-com:mac:vml" xmlns:o="urn:schemas-microsoft-com:office:office" xmlns:r="http://schemas.openxmlformats.org/officeDocument/2006/relationships" xmlns:m="http://schemas.openxmlformats.org/officeDocument/2006/math" xmlns:v="urn:schemas-microsoft-com:vml" xmlns:wp14="http://schemas.microsoft.com/office/word/2010/wordprocessingDrawing" xmlns:wp="http://schemas.openxmlformats.org/drawingml/2006/wordprocessingDrawing" xmlns:w10="urn:schemas-microsoft-com:office:word" xmlns:w="http://schemas.openxmlformats.org/wordprocessingml/2006/main" xmlns:w14="http://schemas.microsoft.com/office/word/2010/wordml" xmlns:wpg="http://schemas.microsoft.com/office/word/2010/wordprocessingGroup" xmlns:wpi="http://schemas.microsoft.com/office/word/2010/wordprocessingInk" xmlns:wne="http://schemas.microsoft.com/office/word/2006/wordml" xmlns:wps="http://schemas.microsoft.com/office/word/2010/wordprocessingShape" mc:Ignorable="w14 wp14">
-  <w:docDefaults>
-    <w:rPrDefault>
-      <w:rPr>
-        <w:rFonts w:asciiTheme="minorHAnsi" w:eastAsiaTheme="minorEastAsia" w:hAnsiTheme="minorHAnsi" w:cstheme="minorBidi"/>
-        <w:sz w:val="21"/>
-        <w:szCs w:val="21"/>
-        <w:lang w:val="en-GB" w:eastAsia="en-US" w:bidi="ar-SA"/>
-      </w:rPr>
-    </w:rPrDefault>
-    <w:pPrDefault>
-      <w:pPr>
-        <w:spacing w:after="200" w:line="288" w:lineRule="auto"/>
-      </w:pPr>
-    </w:pPrDefault>
-  </w:docDefaults>
-  <w:latentStyles w:defLockedState="0" w:defUIPriority="99" w:defSemiHidden="1" w:defUnhideWhenUsed="1" w:defQFormat="0" w:count="276">
-    <w:lsdException w:name="Normal" w:semiHidden="0" w:uiPriority="0" w:unhideWhenUsed="0" w:qFormat="1"/>
-    <w:lsdException w:name="heading 1" w:semiHidden="0" w:uiPriority="9" w:unhideWhenUsed="0" w:qFormat="1"/>
-    <w:lsdException w:name="heading 2" w:uiPriority="9" w:qFormat="1"/>
-    <w:lsdException w:name="heading 3" w:uiPriority="9" w:qFormat="1"/>
-    <w:lsdException w:name="heading 4" w:uiPriority="9" w:qFormat="1"/>
-    <w:lsdException w:name="heading 5" w:uiPriority="9" w:qFormat="1"/>
-    <w:lsdException w:name="heading 6" w:uiPriority="9" w:qFormat="1"/>
-    <w:lsdException w:name="heading 7" w:uiPriority="9" w:qFormat="1"/>
-    <w:lsdException w:name="heading 8" w:uiPriority="9" w:qFormat="1"/>
-    <w:lsdException w:name="heading 9" w:uiPriority="9" w:qFormat="1"/>
-    <w:lsdException w:name="toc 1" w:uiPriority="39"/>
-    <w:lsdException w:name="toc 2" w:uiPriority="39"/>
-    <w:lsdException w:name="toc 3" w:uiPriority="39"/>
-    <w:lsdException w:name="toc 4" w:uiPriority="39"/>
-    <w:lsdException w:name="toc 5" w:uiPriority="39"/>
-    <w:lsdException w:name="toc 6" w:uiPriority="39"/>
-    <w:lsdException w:name="toc 7" w:uiPriority="39"/>
-    <w:lsdException w:name="toc 8" w:uiPriority="39"/>
-    <w:lsdException w:name="toc 9" w:uiPriority="39"/>
-    <w:lsdException w:name="caption" w:uiPriority="35" w:qFormat="1"/>
-    <w:lsdException w:name="Title" w:semiHidden="0" w:uiPriority="10" w:unhideWhenUsed="0" w:qFormat="1"/>
-    <w:lsdException w:name="Default Paragraph Font" w:uiPriority="1"/>
-    <w:lsdException w:name="Subtitle" w:semiHidden="0" w:uiPriority="11" w:unhideWhenUsed="0" w:qFormat="1"/>
-    <w:lsdException w:name="Strong" w:semiHidden="0" w:uiPriority="22" w:unhideWhenUsed="0" w:qFormat="1"/>
-    <w:lsdException w:name="Emphasis" w:semiHidden="0" w:uiPriority="20" w:unhideWhenUsed="0" w:qFormat="1"/>
-    <w:lsdException w:name="Table Grid" w:semiHidden="0" w:uiPriority="59" w:unhideWhenUsed="0"/>
-    <w:lsdException w:name="Note Level 1" w:semiHidden="0" w:unhideWhenUsed="0"/>
-    <w:lsdException w:name="Note Level 2" w:semiHidden="0" w:unhideWhenUsed="0"/>
-    <w:lsdException w:name="Note Level 3" w:semiHidden="0" w:unhideWhenUsed="0"/>
-    <w:lsdException w:name="Note Level 4" w:semiHidden="0" w:unhideWhenUsed="0"/>
-    <w:lsdException w:name="Note Level 5" w:semiHidden="0" w:unhideWhenUsed="0"/>
-    <w:lsdException w:name="Note Level 6" w:semiHidden="0" w:unhideWhenUsed="0"/>
-    <w:lsdException w:name="Note Level 7" w:semiHidden="0" w:unhideWhenUsed="0"/>
-    <w:lsdException w:name="Note Level 8" w:semiHidden="0" w:unhideWhenUsed="0"/>
-    <w:lsdException w:name="Note Level 9" w:semiHidden="0" w:unhideWhenUsed="0"/>
-    <w:lsdException w:name="Placeholder Text" w:unhideWhenUsed="0"/>
-    <w:lsdException w:name="No Spacing" w:semiHidden="0" w:uiPriority="1" w:unhideWhenUsed="0" w:qFormat="1"/>
-    <w:lsdException w:name="Light Shading" w:semiHidden="0" w:uiPriority="60" w:unhideWhenUsed="0"/>
-    <w:lsdException w:name="Light List" w:semiHidden="0" w:uiPriority="61" w:unhideWhenUsed="0"/>
-    <w:lsdException w:name="Light Grid" w:semiHidden="0" w:uiPriority="62" w:unhideWhenUsed="0"/>
-    <w:lsdException w:name="Medium Shading 1" w:semiHidden="0" w:uiPriority="63" w:unhideWhenUsed="0"/>
-    <w:lsdException w:name="Medium Shading 2" w:semiHidden="0" w:uiPriority="64" w:unhideWhenUsed="0"/>
-    <w:lsdException w:name="Medium List 1" w:semiHidden="0" w:uiPriority="65" w:unhideWhenUsed="0"/>
-    <w:lsdException w:name="Medium List 2" w:semiHidden="0" w:uiPriority="66" w:unhideWhenUsed="0"/>
-    <w:lsdException w:name="Medium Grid 1" w:semiHidden="0" w:uiPriority="67" w:unhideWhenUsed="0"/>
-    <w:lsdException w:name="Medium Grid 2" w:semiHidden="0" w:uiPriority="68" w:unhideWhenUsed="0"/>
-    <w:lsdException w:name="Medium Grid 3" w:semiHidden="0" w:uiPriority="69" w:unhideWhenUsed="0"/>
-    <w:lsdException w:name="Dark List" w:semiHidden="0" w:uiPriority="70" w:unhideWhenUsed="0"/>
-    <w:lsdException w:name="Colorful Shading" w:semiHidden="0" w:uiPriority="71" w:unhideWhenUsed="0"/>
-    <w:lsdException w:name="Colorful List" w:semiHidden="0" w:uiPriority="72" w:unhideWhenUsed="0"/>
-    <w:lsdException w:name="Colorful Grid" w:semiHidden="0" w:uiPriority="73" w:unhideWhenUsed="0"/>
-    <w:lsdException w:name="Light Shading Accent 1" w:semiHidden="0" w:uiPriority="60" w:unhideWhenUsed="0"/>
-    <w:lsdException w:name="Light List Accent 1" w:semiHidden="0" w:uiPriority="61" w:unhideWhenUsed="0"/>
-    <w:lsdException w:name="Light Grid Accent 1" w:semiHidden="0" w:uiPriority="62" w:unhideWhenUsed="0"/>
-    <w:lsdException w:name="Medium Shading 1 Accent 1" w:semiHidden="0" w:uiPriority="63" w:unhideWhenUsed="0"/>
-    <w:lsdException w:name="Medium Shading 2 Accent 1" w:semiHidden="0" w:uiPriority="64" w:unhideWhenUsed="0"/>
-    <w:lsdException w:name="Medium List 1 Accent 1" w:semiHidden="0" w:uiPriority="65" w:unhideWhenUsed="0"/>
-    <w:lsdException w:name="Revision" w:unhideWhenUsed="0"/>
-    <w:lsdException w:name="List Paragraph" w:semiHidden="0" w:uiPriority="34" w:unhideWhenUsed="0" w:qFormat="1"/>
-    <w:lsdException w:name="Quote" w:semiHidden="0" w:uiPriority="29" w:unhideWhenUsed="0" w:qFormat="1"/>
-    <w:lsdException w:name="Intense Quote" w:semiHidden="0" w:uiPriority="30" w:unhideWhenUsed="0" w:qFormat="1"/>
-    <w:lsdException w:name="Medium List 2 Accent 1" w:semiHidden="0" w:uiPriority="66" w:unhideWhenUsed="0"/>
-    <w:lsdException w:name="Medium Grid 1 Accent 1" w:semiHidden="0" w:uiPriority="67" w:unhideWhenUsed="0"/>
-    <w:lsdException w:name="Medium Grid 2 Accent 1" w:semiHidden="0" w:uiPriority="68" w:unhideWhenUsed="0"/>
-    <w:lsdException w:name="Medium Grid 3 Accent 1" w:semiHidden="0" w:uiPriority="69" w:unhideWhenUsed="0"/>
-    <w:lsdException w:name="Dark List Accent 1" w:semiHidden="0" w:uiPriority="70" w:unhideWhenUsed="0"/>
-    <w:lsdException w:name="Colorful Shading Accent 1" w:semiHidden="0" w:uiPriority="71" w:unhideWhenUsed="0"/>
-    <w:lsdException w:name="Colorful List Accent 1" w:semiHidden="0" w:uiPriority="72" w:unhideWhenUsed="0"/>
-    <w:lsdException w:name="Colorful Grid Accent 1" w:semiHidden="0" w:uiPriority="73" w:unhideWhenUsed="0"/>
-    <w:lsdException w:name="Light Shading Accent 2" w:semiHidden="0" w:uiPriority="60" w:unhideWhenUsed="0"/>
-    <w:lsdException w:name="Light List Accent 2" w:semiHidden="0" w:uiPriority="61" w:unhideWhenUsed="0"/>
-    <w:lsdException w:name="Light Grid Accent 2" w:semiHidden="0" w:uiPriority="62" w:unhideWhenUsed="0"/>
-    <w:lsdException w:name="Medium Shading 1 Accent 2" w:semiHidden="0" w:uiPriority="63" w:unhideWhenUsed="0"/>
-    <w:lsdException w:name="Medium Shading 2 Accent 2" w:semiHidden="0" w:uiPriority="64" w:unhideWhenUsed="0"/>
-    <w:lsdException w:name="Medium List 1 Accent 2" w:semiHidden="0" w:uiPriority="65" w:unhideWhenUsed="0"/>
-    <w:lsdException w:name="Medium List 2 Accent 2" w:semiHidden="0" w:uiPriority="66" w:unhideWhenUsed="0"/>
-    <w:lsdException w:name="Medium Grid 1 Accent 2" w:semiHidden="0" w:uiPriority="67" w:unhideWhenUsed="0"/>
-    <w:lsdException w:name="Medium Grid 2 Accent 2" w:semiHidden="0" w:uiPriority="68" w:unhideWhenUsed="0"/>
-    <w:lsdException w:name="Medium Grid 3 Accent 2" w:semiHidden="0" w:uiPriority="69" w:unhideWhenUsed="0"/>
-    <w:lsdException w:name="Dark List Accent 2" w:semiHidden="0" w:uiPriority="70" w:unhideWhenUsed="0"/>
-    <w:lsdException w:name="Colorful Shading Accent 2" w:semiHidden="0" w:uiPriority="71" w:unhideWhenUsed="0"/>
-    <w:lsdException w:name="Colorful List Accent 2" w:semiHidden="0" w:uiPriority="72" w:unhideWhenUsed="0"/>
-    <w:lsdException w:name="Colorful Grid Accent 2" w:semiHidden="0" w:uiPriority="73" w:unhideWhenUsed="0"/>
-    <w:lsdException w:name="Light Shading Accent 3" w:semiHidden="0" w:uiPriority="60" w:unhideWhenUsed="0"/>
-    <w:lsdException w:name="Light List Accent 3" w:semiHidden="0" w:uiPriority="61" w:unhideWhenUsed="0"/>
-    <w:lsdException w:name="Light Grid Accent 3" w:semiHidden="0" w:uiPriority="62" w:unhideWhenUsed="0"/>
-    <w:lsdException w:name="Medium Shading 1 Accent 3" w:semiHidden="0" w:uiPriority="63" w:unhideWhenUsed="0"/>
-    <w:lsdException w:name="Medium Shading 2 Accent 3" w:semiHidden="0" w:uiPriority="64" w:unhideWhenUsed="0"/>
-    <w:lsdException w:name="Medium List 1 Accent 3" w:semiHidden="0" w:uiPriority="65" w:unhideWhenUsed="0"/>
-    <w:lsdException w:name="Medium List 2 Accent 3" w:semiHidden="0" w:uiPriority="66" w:unhideWhenUsed="0"/>
-    <w:lsdException w:name="Medium Grid 1 Accent 3" w:semiHidden="0" w:uiPriority="67" w:unhideWhenUsed="0"/>
-    <w:lsdException w:name="Medium Grid 2 Accent 3" w:semiHidden="0" w:uiPriority="68" w:unhideWhenUsed="0"/>
-    <w:lsdException w:name="Medium Grid 3 Accent 3" w:semiHidden="0" w:uiPriority="69" w:unhideWhenUsed="0"/>
-    <w:lsdException w:name="Dark List Accent 3" w:semiHidden="0" w:uiPriority="70" w:unhideWhenUsed="0"/>
-    <w:lsdException w:name="Colorful Shading Accent 3" w:semiHidden="0" w:uiPriority="71" w:unhideWhenUsed="0"/>
-    <w:lsdException w:name="Colorful List Accent 3" w:semiHidden="0" w:uiPriority="72" w:unhideWhenUsed="0"/>
-    <w:lsdException w:name="Colorful Grid Accent 3" w:semiHidden="0" w:uiPriority="73" w:unhideWhenUsed="0"/>
-    <w:lsdException w:name="Light Shading Accent 4" w:semiHidden="0" w:uiPriority="60" w:unhideWhenUsed="0"/>
-    <w:lsdException w:name="Light List Accent 4" w:semiHidden="0" w:uiPriority="61" w:unhideWhenUsed="0"/>
-    <w:lsdException w:name="Light Grid Accent 4" w:semiHidden="0" w:uiPriority="62" w:unhideWhenUsed="0"/>
-    <w:lsdException w:name="Medium Shading 1 Accent 4" w:semiHidden="0" w:uiPriority="63" w:unhideWhenUsed="0"/>
-    <w:lsdException w:name="Medium Shading 2 Accent 4" w:semiHidden="0" w:uiPriority="64" w:unhideWhenUsed="0"/>
-    <w:lsdException w:name="Medium List 1 Accent 4" w:semiHidden="0" w:uiPriority="65" w:unhideWhenUsed="0"/>
-    <w:lsdException w:name="Medium List 2 Accent 4" w:semiHidden="0" w:uiPriority="66" w:unhideWhenUsed="0"/>
-    <w:lsdException w:name="Medium Grid 1 Accent 4" w:semiHidden="0" w:uiPriority="67" w:unhideWhenUsed="0"/>
-    <w:lsdException w:name="Medium Grid 2 Accent 4" w:semiHidden="0" w:uiPriority="68" w:unhideWhenUsed="0"/>
-    <w:lsdException w:name="Medium Grid 3 Accent 4" w:semiHidden="0" w:uiPriority="69" w:unhideWhenUsed="0"/>
-    <w:lsdException w:name="Dark List Accent 4" w:semiHidden="0" w:uiPriority="70" w:unhideWhenUsed="0"/>
-    <w:lsdException w:name="Colorful Shading Accent 4" w:semiHidden="0" w:uiPriority="71" w:unhideWhenUsed="0"/>
-    <w:lsdException w:name="Colorful List Accent 4" w:semiHidden="0" w:uiPriority="72" w:unhideWhenUsed="0"/>
-    <w:lsdException w:name="Colorful Grid Accent 4" w:semiHidden="0" w:uiPriority="73" w:unhideWhenUsed="0"/>
-    <w:lsdException w:name="Light Shading Accent 5" w:semiHidden="0" w:uiPriority="60" w:unhideWhenUsed="0"/>
-    <w:lsdException w:name="Light List Accent 5" w:semiHidden="0" w:uiPriority="61" w:unhideWhenUsed="0"/>
-    <w:lsdException w:name="Light Grid Accent 5" w:semiHidden="0" w:uiPriority="62" w:unhideWhenUsed="0"/>
-    <w:lsdException w:name="Medium Shading 1 Accent 5" w:semiHidden="0" w:uiPriority="63" w:unhideWhenUsed="0"/>
-    <w:lsdException w:name="Medium Shading 2 Accent 5" w:semiHidden="0" w:uiPriority="64" w:unhideWhenUsed="0"/>
-    <w:lsdException w:name="Medium List 1 Accent 5" w:semiHidden="0" w:uiPriority="65" w:unhideWhenUsed="0"/>
-    <w:lsdException w:name="Medium List 2 Accent 5" w:semiHidden="0" w:uiPriority="66" w:unhideWhenUsed="0"/>
-    <w:lsdException w:name="Medium Grid 1 Accent 5" w:semiHidden="0" w:uiPriority="67" w:unhideWhenUsed="0"/>
-    <w:lsdException w:name="Medium Grid 2 Accent 5" w:semiHidden="0" w:uiPriority="68" w:unhideWhenUsed="0"/>
-    <w:lsdException w:name="Medium Grid 3 Accent 5" w:semiHidden="0" w:uiPriority="69" w:unhideWhenUsed="0"/>
-    <w:lsdException w:name="Dark List Accent 5" w:semiHidden="0" w:uiPriority="70" w:unhideWhenUsed="0"/>
-    <w:lsdException w:name="Colorful Shading Accent 5" w:semiHidden="0" w:uiPriority="71" w:unhideWhenUsed="0"/>
-    <w:lsdException w:name="Colorful List Accent 5" w:semiHidden="0" w:uiPriority="72" w:unhideWhenUsed="0"/>
-    <w:lsdException w:name="Colorful Grid Accent 5" w:semiHidden="0" w:uiPriority="73" w:unhideWhenUsed="0"/>
-    <w:lsdException w:name="Light Shading Accent 6" w:semiHidden="0" w:uiPriority="60" w:unhideWhenUsed="0"/>
-    <w:lsdException w:name="Light List Accent 6" w:semiHidden="0" w:uiPriority="61" w:unhideWhenUsed="0"/>
-    <w:lsdException w:name="Light Grid Accent 6" w:semiHidden="0" w:uiPriority="62" w:unhideWhenUsed="0"/>
-    <w:lsdException w:name="Medium Shading 1 Accent 6" w:semiHidden="0" w:uiPriority="63" w:unhideWhenUsed="0"/>
-    <w:lsdException w:name="Medium Shading 2 Accent 6" w:semiHidden="0" w:uiPriority="64" w:unhideWhenUsed="0"/>
-    <w:lsdException w:name="Medium List 1 Accent 6" w:semiHidden="0" w:uiPriority="65" w:unhideWhenUsed="0"/>
-    <w:lsdException w:name="Medium List 2 Accent 6" w:semiHidden="0" w:uiPriority="66" w:unhideWhenUsed="0"/>
-    <w:lsdException w:name="Medium Grid 1 Accent 6" w:semiHidden="0" w:uiPriority="67" w:unhideWhenUsed="0"/>
-    <w:lsdException w:name="Medium Grid 2 Accent 6" w:semiHidden="0" w:uiPriority="68" w:unhideWhenUsed="0"/>
-    <w:lsdException w:name="Medium Grid 3 Accent 6" w:semiHidden="0" w:uiPriority="69" w:unhideWhenUsed="0"/>
-    <w:lsdException w:name="Dark List Accent 6" w:semiHidden="0" w:uiPriority="70" w:unhideWhenUsed="0"/>
-    <w:lsdException w:name="Colorful Shading Accent 6" w:semiHidden="0" w:uiPriority="71" w:unhideWhenUsed="0"/>
-    <w:lsdException w:name="Colorful List Accent 6" w:semiHidden="0" w:uiPriority="72" w:unhideWhenUsed="0"/>
-    <w:lsdException w:name="Colorful Grid Accent 6" w:semiHidden="0" w:uiPriority="73" w:unhideWhenUsed="0"/>
-    <w:lsdException w:name="Subtle Emphasis" w:semiHidden="0" w:uiPriority="19" w:unhideWhenUsed="0" w:qFormat="1"/>
-    <w:lsdException w:name="Intense Emphasis" w:semiHidden="0" w:uiPriority="21" w:unhideWhenUsed="0" w:qFormat="1"/>
-    <w:lsdException w:name="Subtle Reference" w:semiHidden="0" w:uiPriority="31" w:unhideWhenUsed="0" w:qFormat="1"/>
-    <w:lsdException w:name="Intense Reference" w:semiHidden="0" w:uiPriority="32" w:unhideWhenUsed="0" w:qFormat="1"/>
-    <w:lsdException w:name="Book Title" w:semiHidden="0" w:uiPriority="33" w:unhideWhenUsed="0" w:qFormat="1"/>
-    <w:lsdException w:name="Bibliography" w:uiPriority="37"/>
-    <w:lsdException w:name="TOC Heading" w:uiPriority="39" w:qFormat="1"/>
-  </w:latentStyles>
-  <w:style w:type="paragraph" w:default="1" w:styleId="Normal">
-    <w:name w:val="Normal"/>
-    <w:qFormat/>
-    <w:rsid w:val="005A6D54"/>
-    <w:pPr>
-      <w:ind w:firstLine="227"/>
-    </w:pPr>
-  </w:style>
-  <w:style w:type="paragraph" w:styleId="Heading1">
-    <w:name w:val="heading 1"/>
-    <w:basedOn w:val="Normal"/>
-    <w:next w:val="Normal"/>
-    <w:link w:val="Heading1Char"/>
-    <w:uiPriority w:val="9"/>
-    <w:qFormat/>
-    <w:rsid w:val="003C1EF1"/>
-    <w:pPr>
-      <w:keepNext/>
-      <w:keepLines/>
-      <w:spacing w:before="360" w:after="40" w:line="240" w:lineRule="auto"/>
-      <w:outlineLvl w:val="0"/>
-    </w:pPr>
-    <w:rPr>
-      <w:rFonts w:asciiTheme="majorHAnsi" w:eastAsiaTheme="majorEastAsia" w:hAnsiTheme="majorHAnsi" w:cstheme="majorBidi"/>
-      <w:color w:val="EB817D" w:themeColor="accent1" w:themeTint="99"/>
-      <w:sz w:val="40"/>
-      <w:szCs w:val="40"/>
-    </w:rPr>
-  </w:style>
-  <w:style w:type="paragraph" w:styleId="Heading2">
-    <w:name w:val="heading 2"/>
-    <w:basedOn w:val="Normal"/>
-    <w:next w:val="Normal"/>
-    <w:link w:val="Heading2Char"/>
-    <w:autoRedefine/>
-    <w:uiPriority w:val="9"/>
-    <w:unhideWhenUsed/>
-    <w:qFormat/>
-    <w:rsid w:val="007C5019"/>
-    <w:pPr>
-      <w:keepNext/>
-      <w:keepLines/>
-      <w:spacing w:before="200" w:after="120" w:line="240" w:lineRule="auto"/>
-      <w:outlineLvl w:val="1"/>
-    </w:pPr>
-    <w:rPr>
-      <w:rFonts w:asciiTheme="majorHAnsi" w:eastAsiaTheme="majorEastAsia" w:hAnsiTheme="majorHAnsi" w:cstheme="majorBidi"/>
-      <w:color w:val="EB817D" w:themeColor="accent1" w:themeTint="99"/>
-      <w:sz w:val="28"/>
-      <w:szCs w:val="28"/>
-    </w:rPr>
-  </w:style>
-  <w:style w:type="paragraph" w:styleId="Heading3">
-    <w:name w:val="heading 3"/>
-    <w:basedOn w:val="Normal"/>
-    <w:next w:val="Normal"/>
-    <w:link w:val="Heading3Char"/>
-    <w:uiPriority w:val="9"/>
-    <w:unhideWhenUsed/>
-    <w:qFormat/>
-    <w:rsid w:val="003C1EF1"/>
-    <w:pPr>
-      <w:keepNext/>
-      <w:keepLines/>
-      <w:spacing w:before="120" w:after="120" w:line="240" w:lineRule="auto"/>
-      <w:outlineLvl w:val="2"/>
-    </w:pPr>
-    <w:rPr>
-      <w:rFonts w:asciiTheme="majorHAnsi" w:eastAsiaTheme="majorEastAsia" w:hAnsiTheme="majorHAnsi" w:cstheme="majorBidi"/>
-      <w:color w:val="EB817D" w:themeColor="accent1" w:themeTint="99"/>
-      <w:sz w:val="24"/>
-      <w:szCs w:val="24"/>
-    </w:rPr>
-  </w:style>
-  <w:style w:type="paragraph" w:styleId="Heading4">
-    <w:name w:val="heading 4"/>
-    <w:basedOn w:val="Normal"/>
-    <w:next w:val="Normal"/>
-    <w:link w:val="Heading4Char"/>
-    <w:autoRedefine/>
-    <w:uiPriority w:val="9"/>
-    <w:unhideWhenUsed/>
-    <w:qFormat/>
-    <w:rsid w:val="003C1EF1"/>
-    <w:pPr>
-      <w:keepNext/>
-      <w:keepLines/>
-      <w:spacing w:before="200" w:after="120"/>
-      <w:outlineLvl w:val="3"/>
-    </w:pPr>
-    <w:rPr>
-      <w:rFonts w:asciiTheme="majorHAnsi" w:eastAsiaTheme="majorEastAsia" w:hAnsiTheme="majorHAnsi" w:cstheme="majorBidi"/>
-      <w:color w:val="EB817D" w:themeColor="accent1" w:themeTint="99"/>
-      <w:sz w:val="22"/>
-      <w:szCs w:val="22"/>
-    </w:rPr>
-  </w:style>
-  <w:style w:type="paragraph" w:styleId="Heading5">
-    <w:name w:val="heading 5"/>
-    <w:basedOn w:val="Normal"/>
-    <w:next w:val="Normal"/>
-    <w:link w:val="Heading5Char"/>
-    <w:uiPriority w:val="9"/>
-    <w:semiHidden/>
-    <w:unhideWhenUsed/>
-    <w:qFormat/>
-    <w:rsid w:val="003C1EF1"/>
-    <w:pPr>
-      <w:keepNext/>
-      <w:keepLines/>
-      <w:spacing w:before="40" w:after="0"/>
-      <w:outlineLvl w:val="4"/>
-    </w:pPr>
-    <w:rPr>
-      <w:rFonts w:asciiTheme="majorHAnsi" w:eastAsiaTheme="majorEastAsia" w:hAnsiTheme="majorHAnsi" w:cstheme="majorBidi"/>
-      <w:i/>
-      <w:iCs/>
-      <w:color w:val="EB817D" w:themeColor="accent1" w:themeTint="99"/>
-      <w:sz w:val="22"/>
-      <w:szCs w:val="22"/>
-    </w:rPr>
-  </w:style>
-  <w:style w:type="paragraph" w:styleId="Heading6">
-    <w:name w:val="heading 6"/>
-    <w:basedOn w:val="Normal"/>
-    <w:next w:val="Normal"/>
-    <w:link w:val="Heading6Char"/>
-    <w:uiPriority w:val="9"/>
-    <w:semiHidden/>
-    <w:unhideWhenUsed/>
-    <w:qFormat/>
-    <w:rsid w:val="001721AC"/>
-    <w:pPr>
-      <w:keepNext/>
-      <w:keepLines/>
-      <w:spacing w:before="40" w:after="0"/>
-      <w:outlineLvl w:val="5"/>
-    </w:pPr>
-    <w:rPr>
-      <w:rFonts w:asciiTheme="majorHAnsi" w:eastAsiaTheme="majorEastAsia" w:hAnsiTheme="majorHAnsi" w:cstheme="majorBidi"/>
-      <w:color w:val="4A9BDC" w:themeColor="accent6"/>
-    </w:rPr>
-  </w:style>
-  <w:style w:type="paragraph" w:styleId="Heading7">
-    <w:name w:val="heading 7"/>
-    <w:basedOn w:val="Normal"/>
-    <w:next w:val="Normal"/>
-    <w:link w:val="Heading7Char"/>
-    <w:uiPriority w:val="9"/>
-    <w:semiHidden/>
-    <w:unhideWhenUsed/>
-    <w:qFormat/>
-    <w:rsid w:val="001721AC"/>
-    <w:pPr>
-      <w:keepNext/>
-      <w:keepLines/>
-      <w:spacing w:before="40" w:after="0"/>
-      <w:outlineLvl w:val="6"/>
-    </w:pPr>
-    <w:rPr>
-      <w:rFonts w:asciiTheme="majorHAnsi" w:eastAsiaTheme="majorEastAsia" w:hAnsiTheme="majorHAnsi" w:cstheme="majorBidi"/>
-      <w:b/>
-      <w:bCs/>
-      <w:color w:val="4A9BDC" w:themeColor="accent6"/>
-    </w:rPr>
-  </w:style>
-  <w:style w:type="paragraph" w:styleId="Heading8">
-    <w:name w:val="heading 8"/>
-    <w:basedOn w:val="Normal"/>
-    <w:next w:val="Normal"/>
-    <w:link w:val="Heading8Char"/>
-    <w:uiPriority w:val="9"/>
-    <w:semiHidden/>
-    <w:unhideWhenUsed/>
-    <w:qFormat/>
-    <w:rsid w:val="001721AC"/>
-    <w:pPr>
-      <w:keepNext/>
-      <w:keepLines/>
-      <w:spacing w:before="40" w:after="0"/>
-      <w:outlineLvl w:val="7"/>
-    </w:pPr>
-    <w:rPr>
-      <w:rFonts w:asciiTheme="majorHAnsi" w:eastAsiaTheme="majorEastAsia" w:hAnsiTheme="majorHAnsi" w:cstheme="majorBidi"/>
-      <w:b/>
-      <w:bCs/>
-      <w:i/>
-      <w:iCs/>
-      <w:color w:val="4A9BDC" w:themeColor="accent6"/>
-      <w:sz w:val="20"/>
-      <w:szCs w:val="20"/>
-    </w:rPr>
-  </w:style>
-  <w:style w:type="paragraph" w:styleId="Heading9">
-    <w:name w:val="heading 9"/>
-    <w:basedOn w:val="Normal"/>
-    <w:next w:val="Normal"/>
-    <w:link w:val="Heading9Char"/>
-    <w:uiPriority w:val="9"/>
-    <w:semiHidden/>
-    <w:unhideWhenUsed/>
-    <w:qFormat/>
-    <w:rsid w:val="001721AC"/>
-    <w:pPr>
-      <w:keepNext/>
-      <w:keepLines/>
-      <w:spacing w:before="40" w:after="0"/>
-      <w:outlineLvl w:val="8"/>
-    </w:pPr>
-    <w:rPr>
-      <w:rFonts w:asciiTheme="majorHAnsi" w:eastAsiaTheme="majorEastAsia" w:hAnsiTheme="majorHAnsi" w:cstheme="majorBidi"/>
-      <w:i/>
-      <w:iCs/>
-      <w:color w:val="4A9BDC" w:themeColor="accent6"/>
-      <w:sz w:val="20"/>
-      <w:szCs w:val="20"/>
-    </w:rPr>
-  </w:style>
-  <w:style w:type="character" w:default="1" w:styleId="DefaultParagraphFont">
-    <w:name w:val="Default Paragraph Font"/>
-    <w:uiPriority w:val="1"/>
-    <w:semiHidden/>
-    <w:unhideWhenUsed/>
-  </w:style>
-  <w:style w:type="table" w:default="1" w:styleId="TableNormal">
-    <w:name w:val="Normal Table"/>
-    <w:uiPriority w:val="99"/>
-    <w:semiHidden/>
-    <w:unhideWhenUsed/>
-    <w:tblPr>
-      <w:tblInd w:w="0" w:type="dxa"/>
-      <w:tblCellMar>
-        <w:top w:w="0" w:type="dxa"/>
-        <w:left w:w="108" w:type="dxa"/>
-        <w:bottom w:w="0" w:type="dxa"/>
-        <w:right w:w="108" w:type="dxa"/>
-      </w:tblCellMar>
-    </w:tblPr>
-  </w:style>
-  <w:style w:type="numbering" w:default="1" w:styleId="NoList">
-    <w:name w:val="No List"/>
-    <w:uiPriority w:val="99"/>
-    <w:semiHidden/>
-    <w:unhideWhenUsed/>
-  </w:style>
-  <w:style w:type="character" w:customStyle="1" w:styleId="Heading1Char">
-    <w:name w:val="Heading 1 Char"/>
-    <w:basedOn w:val="DefaultParagraphFont"/>
-    <w:link w:val="Heading1"/>
-    <w:uiPriority w:val="9"/>
-    <w:rsid w:val="003C1EF1"/>
-    <w:rPr>
-      <w:rFonts w:asciiTheme="majorHAnsi" w:eastAsiaTheme="majorEastAsia" w:hAnsiTheme="majorHAnsi" w:cstheme="majorBidi"/>
-      <w:color w:val="EB817D" w:themeColor="accent1" w:themeTint="99"/>
-      <w:sz w:val="40"/>
-      <w:szCs w:val="40"/>
-    </w:rPr>
-  </w:style>
-  <w:style w:type="character" w:customStyle="1" w:styleId="Heading2Char">
-    <w:name w:val="Heading 2 Char"/>
-    <w:basedOn w:val="DefaultParagraphFont"/>
-    <w:link w:val="Heading2"/>
-    <w:uiPriority w:val="9"/>
-    <w:rsid w:val="007C5019"/>
-    <w:rPr>
-      <w:rFonts w:asciiTheme="majorHAnsi" w:eastAsiaTheme="majorEastAsia" w:hAnsiTheme="majorHAnsi" w:cstheme="majorBidi"/>
-      <w:color w:val="EB817D" w:themeColor="accent1" w:themeTint="99"/>
-      <w:sz w:val="28"/>
-      <w:szCs w:val="28"/>
-    </w:rPr>
-  </w:style>
-  <w:style w:type="character" w:customStyle="1" w:styleId="Heading3Char">
-    <w:name w:val="Heading 3 Char"/>
-    <w:basedOn w:val="DefaultParagraphFont"/>
-    <w:link w:val="Heading3"/>
-    <w:uiPriority w:val="9"/>
-    <w:rsid w:val="003C1EF1"/>
-    <w:rPr>
-      <w:rFonts w:asciiTheme="majorHAnsi" w:eastAsiaTheme="majorEastAsia" w:hAnsiTheme="majorHAnsi" w:cstheme="majorBidi"/>
-      <w:color w:val="EB817D" w:themeColor="accent1" w:themeTint="99"/>
-      <w:sz w:val="24"/>
-      <w:szCs w:val="24"/>
-    </w:rPr>
-  </w:style>
-  <w:style w:type="character" w:customStyle="1" w:styleId="Heading4Char">
-    <w:name w:val="Heading 4 Char"/>
-    <w:basedOn w:val="DefaultParagraphFont"/>
-    <w:link w:val="Heading4"/>
-    <w:uiPriority w:val="9"/>
-    <w:rsid w:val="003C1EF1"/>
-    <w:rPr>
-      <w:rFonts w:asciiTheme="majorHAnsi" w:eastAsiaTheme="majorEastAsia" w:hAnsiTheme="majorHAnsi" w:cstheme="majorBidi"/>
-      <w:color w:val="EB817D" w:themeColor="accent1" w:themeTint="99"/>
-      <w:sz w:val="22"/>
-      <w:szCs w:val="22"/>
-    </w:rPr>
-  </w:style>
-  <w:style w:type="character" w:customStyle="1" w:styleId="Heading5Char">
-    <w:name w:val="Heading 5 Char"/>
-    <w:basedOn w:val="DefaultParagraphFont"/>
-    <w:link w:val="Heading5"/>
-    <w:uiPriority w:val="9"/>
-    <w:semiHidden/>
-    <w:rsid w:val="003C1EF1"/>
-    <w:rPr>
-      <w:rFonts w:asciiTheme="majorHAnsi" w:eastAsiaTheme="majorEastAsia" w:hAnsiTheme="majorHAnsi" w:cstheme="majorBidi"/>
-      <w:i/>
-      <w:iCs/>
-      <w:color w:val="EB817D" w:themeColor="accent1" w:themeTint="99"/>
-      <w:sz w:val="22"/>
-      <w:szCs w:val="22"/>
-    </w:rPr>
-  </w:style>
-  <w:style w:type="character" w:customStyle="1" w:styleId="Heading6Char">
-    <w:name w:val="Heading 6 Char"/>
-    <w:basedOn w:val="DefaultParagraphFont"/>
-    <w:link w:val="Heading6"/>
-    <w:uiPriority w:val="9"/>
-    <w:semiHidden/>
-    <w:rsid w:val="001721AC"/>
-    <w:rPr>
-      <w:rFonts w:asciiTheme="majorHAnsi" w:eastAsiaTheme="majorEastAsia" w:hAnsiTheme="majorHAnsi" w:cstheme="majorBidi"/>
-      <w:color w:val="4A9BDC" w:themeColor="accent6"/>
-    </w:rPr>
-  </w:style>
-  <w:style w:type="character" w:customStyle="1" w:styleId="Heading7Char">
-    <w:name w:val="Heading 7 Char"/>
-    <w:basedOn w:val="DefaultParagraphFont"/>
-    <w:link w:val="Heading7"/>
-    <w:uiPriority w:val="9"/>
-    <w:semiHidden/>
-    <w:rsid w:val="001721AC"/>
-    <w:rPr>
-      <w:rFonts w:asciiTheme="majorHAnsi" w:eastAsiaTheme="majorEastAsia" w:hAnsiTheme="majorHAnsi" w:cstheme="majorBidi"/>
-      <w:b/>
-      <w:bCs/>
-      <w:color w:val="4A9BDC" w:themeColor="accent6"/>
-    </w:rPr>
-  </w:style>
-  <w:style w:type="character" w:customStyle="1" w:styleId="Heading8Char">
-    <w:name w:val="Heading 8 Char"/>
-    <w:basedOn w:val="DefaultParagraphFont"/>
-    <w:link w:val="Heading8"/>
-    <w:uiPriority w:val="9"/>
-    <w:semiHidden/>
-    <w:rsid w:val="001721AC"/>
-    <w:rPr>
-      <w:rFonts w:asciiTheme="majorHAnsi" w:eastAsiaTheme="majorEastAsia" w:hAnsiTheme="majorHAnsi" w:cstheme="majorBidi"/>
-      <w:b/>
-      <w:bCs/>
-      <w:i/>
-      <w:iCs/>
-      <w:color w:val="4A9BDC" w:themeColor="accent6"/>
-      <w:sz w:val="20"/>
-      <w:szCs w:val="20"/>
-    </w:rPr>
-  </w:style>
-  <w:style w:type="character" w:customStyle="1" w:styleId="Heading9Char">
-    <w:name w:val="Heading 9 Char"/>
-    <w:basedOn w:val="DefaultParagraphFont"/>
-    <w:link w:val="Heading9"/>
-    <w:uiPriority w:val="9"/>
-    <w:semiHidden/>
-    <w:rsid w:val="001721AC"/>
-    <w:rPr>
-      <w:rFonts w:asciiTheme="majorHAnsi" w:eastAsiaTheme="majorEastAsia" w:hAnsiTheme="majorHAnsi" w:cstheme="majorBidi"/>
-      <w:i/>
-      <w:iCs/>
-      <w:color w:val="4A9BDC" w:themeColor="accent6"/>
-      <w:sz w:val="20"/>
-      <w:szCs w:val="20"/>
-    </w:rPr>
-  </w:style>
-  <w:style w:type="paragraph" w:styleId="Caption">
-    <w:name w:val="caption"/>
-    <w:basedOn w:val="Normal"/>
-    <w:next w:val="Normal"/>
-    <w:uiPriority w:val="35"/>
-    <w:unhideWhenUsed/>
-    <w:qFormat/>
-    <w:rsid w:val="001721AC"/>
-    <w:pPr>
-      <w:spacing w:line="240" w:lineRule="auto"/>
-    </w:pPr>
-    <w:rPr>
-      <w:b/>
-      <w:bCs/>
-      <w:smallCaps/>
-      <w:color w:val="595959" w:themeColor="text1" w:themeTint="A6"/>
-    </w:rPr>
-  </w:style>
-  <w:style w:type="paragraph" w:styleId="Title">
-    <w:name w:val="Title"/>
-    <w:basedOn w:val="Normal"/>
-    <w:next w:val="Normal"/>
-    <w:link w:val="TitleChar"/>
-    <w:uiPriority w:val="10"/>
-    <w:qFormat/>
-    <w:rsid w:val="001721AC"/>
-    <w:pPr>
-      <w:spacing w:after="0" w:line="240" w:lineRule="auto"/>
-      <w:contextualSpacing/>
-    </w:pPr>
-    <w:rPr>
-      <w:rFonts w:asciiTheme="majorHAnsi" w:eastAsiaTheme="majorEastAsia" w:hAnsiTheme="majorHAnsi" w:cstheme="majorBidi"/>
-      <w:color w:val="262626" w:themeColor="text1" w:themeTint="D9"/>
-      <w:spacing w:val="-15"/>
-      <w:sz w:val="96"/>
-      <w:szCs w:val="96"/>
-    </w:rPr>
-  </w:style>
-  <w:style w:type="character" w:customStyle="1" w:styleId="TitleChar">
-    <w:name w:val="Title Char"/>
-    <w:basedOn w:val="DefaultParagraphFont"/>
-    <w:link w:val="Title"/>
-    <w:uiPriority w:val="10"/>
-    <w:rsid w:val="001721AC"/>
-    <w:rPr>
-      <w:rFonts w:asciiTheme="majorHAnsi" w:eastAsiaTheme="majorEastAsia" w:hAnsiTheme="majorHAnsi" w:cstheme="majorBidi"/>
-      <w:color w:val="262626" w:themeColor="text1" w:themeTint="D9"/>
-      <w:spacing w:val="-15"/>
-      <w:sz w:val="96"/>
-      <w:szCs w:val="96"/>
-    </w:rPr>
-  </w:style>
-  <w:style w:type="paragraph" w:styleId="Subtitle">
-    <w:name w:val="Subtitle"/>
-    <w:basedOn w:val="Normal"/>
-    <w:next w:val="Normal"/>
-    <w:link w:val="SubtitleChar"/>
-    <w:uiPriority w:val="11"/>
-    <w:qFormat/>
-    <w:rsid w:val="001721AC"/>
-    <w:pPr>
-      <w:numPr>
-        <w:ilvl w:val="1"/>
-      </w:numPr>
-      <w:spacing w:line="240" w:lineRule="auto"/>
-      <w:ind w:firstLine="227"/>
-    </w:pPr>
-    <w:rPr>
-      <w:rFonts w:asciiTheme="majorHAnsi" w:eastAsiaTheme="majorEastAsia" w:hAnsiTheme="majorHAnsi" w:cstheme="majorBidi"/>
-      <w:sz w:val="30"/>
-      <w:szCs w:val="30"/>
-    </w:rPr>
-  </w:style>
-  <w:style w:type="character" w:customStyle="1" w:styleId="SubtitleChar">
-    <w:name w:val="Subtitle Char"/>
-    <w:basedOn w:val="DefaultParagraphFont"/>
-    <w:link w:val="Subtitle"/>
-    <w:uiPriority w:val="11"/>
-    <w:rsid w:val="001721AC"/>
-    <w:rPr>
-      <w:rFonts w:asciiTheme="majorHAnsi" w:eastAsiaTheme="majorEastAsia" w:hAnsiTheme="majorHAnsi" w:cstheme="majorBidi"/>
-      <w:sz w:val="30"/>
-      <w:szCs w:val="30"/>
-    </w:rPr>
-  </w:style>
-  <w:style w:type="character" w:styleId="Strong">
-    <w:name w:val="Strong"/>
-    <w:basedOn w:val="DefaultParagraphFont"/>
-    <w:uiPriority w:val="22"/>
-    <w:qFormat/>
-    <w:rsid w:val="001721AC"/>
-    <w:rPr>
-      <w:b/>
-      <w:bCs/>
-    </w:rPr>
-  </w:style>
-  <w:style w:type="character" w:styleId="Emphasis">
-    <w:name w:val="Emphasis"/>
-    <w:basedOn w:val="DefaultParagraphFont"/>
-    <w:uiPriority w:val="20"/>
-    <w:qFormat/>
-    <w:rsid w:val="001721AC"/>
-    <w:rPr>
-      <w:i/>
-      <w:iCs/>
-      <w:color w:val="4A9BDC" w:themeColor="accent6"/>
-    </w:rPr>
-  </w:style>
-  <w:style w:type="paragraph" w:styleId="NoSpacing">
-    <w:name w:val="No Spacing"/>
-    <w:uiPriority w:val="1"/>
-    <w:qFormat/>
-    <w:rsid w:val="001721AC"/>
-    <w:pPr>
-      <w:spacing w:after="0" w:line="240" w:lineRule="auto"/>
-    </w:pPr>
-  </w:style>
-  <w:style w:type="paragraph" w:styleId="Quote">
-    <w:name w:val="Quote"/>
-    <w:basedOn w:val="Normal"/>
-    <w:next w:val="Normal"/>
-    <w:link w:val="QuoteChar"/>
-    <w:uiPriority w:val="29"/>
-    <w:qFormat/>
-    <w:rsid w:val="001721AC"/>
-    <w:pPr>
-      <w:spacing w:before="160"/>
-      <w:ind w:left="720" w:right="720"/>
-      <w:jc w:val="center"/>
-    </w:pPr>
-    <w:rPr>
-      <w:i/>
-      <w:iCs/>
-      <w:color w:val="262626" w:themeColor="text1" w:themeTint="D9"/>
-    </w:rPr>
-  </w:style>
-  <w:style w:type="character" w:customStyle="1" w:styleId="QuoteChar">
-    <w:name w:val="Quote Char"/>
-    <w:basedOn w:val="DefaultParagraphFont"/>
-    <w:link w:val="Quote"/>
-    <w:uiPriority w:val="29"/>
-    <w:rsid w:val="001721AC"/>
-    <w:rPr>
-      <w:i/>
-      <w:iCs/>
-      <w:color w:val="262626" w:themeColor="text1" w:themeTint="D9"/>
-    </w:rPr>
-  </w:style>
-  <w:style w:type="paragraph" w:styleId="IntenseQuote">
-    <w:name w:val="Intense Quote"/>
-    <w:basedOn w:val="Normal"/>
-    <w:next w:val="Normal"/>
-    <w:link w:val="IntenseQuoteChar"/>
-    <w:uiPriority w:val="30"/>
-    <w:qFormat/>
-    <w:rsid w:val="001721AC"/>
-    <w:pPr>
-      <w:spacing w:before="160" w:after="160" w:line="264" w:lineRule="auto"/>
-      <w:ind w:left="720" w:right="720"/>
-      <w:jc w:val="center"/>
-    </w:pPr>
-    <w:rPr>
-      <w:rFonts w:asciiTheme="majorHAnsi" w:eastAsiaTheme="majorEastAsia" w:hAnsiTheme="majorHAnsi" w:cstheme="majorBidi"/>
-      <w:i/>
-      <w:iCs/>
-      <w:color w:val="4A9BDC" w:themeColor="accent6"/>
-      <w:sz w:val="32"/>
-      <w:szCs w:val="32"/>
-    </w:rPr>
-  </w:style>
-  <w:style w:type="character" w:customStyle="1" w:styleId="IntenseQuoteChar">
-    <w:name w:val="Intense Quote Char"/>
-    <w:basedOn w:val="DefaultParagraphFont"/>
-    <w:link w:val="IntenseQuote"/>
-    <w:uiPriority w:val="30"/>
-    <w:rsid w:val="001721AC"/>
-    <w:rPr>
-      <w:rFonts w:asciiTheme="majorHAnsi" w:eastAsiaTheme="majorEastAsia" w:hAnsiTheme="majorHAnsi" w:cstheme="majorBidi"/>
-      <w:i/>
-      <w:iCs/>
-      <w:color w:val="4A9BDC" w:themeColor="accent6"/>
-      <w:sz w:val="32"/>
-      <w:szCs w:val="32"/>
-    </w:rPr>
-  </w:style>
-  <w:style w:type="character" w:styleId="SubtleEmphasis">
-    <w:name w:val="Subtle Emphasis"/>
-    <w:basedOn w:val="DefaultParagraphFont"/>
-    <w:uiPriority w:val="19"/>
-    <w:qFormat/>
-    <w:rsid w:val="001721AC"/>
-    <w:rPr>
-      <w:i/>
-      <w:iCs/>
-    </w:rPr>
-  </w:style>
-  <w:style w:type="character" w:styleId="IntenseEmphasis">
-    <w:name w:val="Intense Emphasis"/>
-    <w:basedOn w:val="DefaultParagraphFont"/>
-    <w:uiPriority w:val="21"/>
-    <w:qFormat/>
-    <w:rsid w:val="001721AC"/>
-    <w:rPr>
-      <w:b/>
-      <w:bCs/>
-      <w:i/>
-      <w:iCs/>
-    </w:rPr>
-  </w:style>
-  <w:style w:type="character" w:styleId="SubtleReference">
-    <w:name w:val="Subtle Reference"/>
-    <w:basedOn w:val="DefaultParagraphFont"/>
-    <w:uiPriority w:val="31"/>
-    <w:qFormat/>
-    <w:rsid w:val="001721AC"/>
-    <w:rPr>
-      <w:smallCaps/>
-      <w:color w:val="595959" w:themeColor="text1" w:themeTint="A6"/>
-    </w:rPr>
-  </w:style>
-  <w:style w:type="character" w:styleId="IntenseReference">
-    <w:name w:val="Intense Reference"/>
-    <w:basedOn w:val="DefaultParagraphFont"/>
-    <w:uiPriority w:val="32"/>
-    <w:qFormat/>
-    <w:rsid w:val="001721AC"/>
-    <w:rPr>
-      <w:b/>
-      <w:bCs/>
-      <w:smallCaps/>
-      <w:color w:val="4A9BDC" w:themeColor="accent6"/>
-    </w:rPr>
-  </w:style>
-  <w:style w:type="character" w:styleId="BookTitle">
-    <w:name w:val="Book Title"/>
-    <w:basedOn w:val="DefaultParagraphFont"/>
-    <w:uiPriority w:val="33"/>
-    <w:qFormat/>
-    <w:rsid w:val="001721AC"/>
-    <w:rPr>
-      <w:b/>
-      <w:bCs/>
-      <w:caps w:val="0"/>
-      <w:smallCaps/>
-      <w:spacing w:val="7"/>
-      <w:sz w:val="21"/>
-      <w:szCs w:val="21"/>
-    </w:rPr>
-  </w:style>
-  <w:style w:type="paragraph" w:styleId="TOCHeading">
-    <w:name w:val="TOC Heading"/>
-    <w:basedOn w:val="Heading1"/>
-    <w:next w:val="Normal"/>
-    <w:uiPriority w:val="39"/>
-    <w:unhideWhenUsed/>
-    <w:qFormat/>
-    <w:rsid w:val="001721AC"/>
-    <w:pPr>
-      <w:outlineLvl w:val="9"/>
-    </w:pPr>
-  </w:style>
-  <w:style w:type="paragraph" w:styleId="ListParagraph">
-    <w:name w:val="List Paragraph"/>
-    <w:basedOn w:val="Normal"/>
-    <w:uiPriority w:val="34"/>
-    <w:qFormat/>
-    <w:rsid w:val="001721AC"/>
-    <w:pPr>
-      <w:ind w:left="720"/>
-      <w:contextualSpacing/>
-    </w:pPr>
-  </w:style>
-  <w:style w:type="table" w:styleId="TableGrid">
-    <w:name w:val="Table Grid"/>
-    <w:basedOn w:val="TableNormal"/>
-    <w:uiPriority w:val="59"/>
-    <w:rsid w:val="00880EA5"/>
-    <w:pPr>
-      <w:spacing w:after="0" w:line="240" w:lineRule="auto"/>
-    </w:pPr>
-    <w:rPr>
-      <w:rFonts w:eastAsiaTheme="minorHAnsi"/>
-      <w:sz w:val="22"/>
-      <w:szCs w:val="22"/>
-    </w:rPr>
-    <w:tblPr>
-      <w:tblInd w:w="0" w:type="dxa"/>
-      <w:tblBorders>
-        <w:top w:val="single" w:sz="4" w:space="0" w:color="auto"/>
-        <w:left w:val="single" w:sz="4" w:space="0" w:color="auto"/>
-        <w:bottom w:val="single" w:sz="4" w:space="0" w:color="auto"/>
-        <w:right w:val="single" w:sz="4" w:space="0" w:color="auto"/>
-        <w:insideH w:val="single" w:sz="4" w:space="0" w:color="auto"/>
-        <w:insideV w:val="single" w:sz="4" w:space="0" w:color="auto"/>
-      </w:tblBorders>
-      <w:tblCellMar>
-        <w:top w:w="0" w:type="dxa"/>
-        <w:left w:w="108" w:type="dxa"/>
-        <w:bottom w:w="0" w:type="dxa"/>
-        <w:right w:w="108" w:type="dxa"/>
-      </w:tblCellMar>
-    </w:tblPr>
-  </w:style>
-  <w:style w:type="table" w:styleId="LightList">
-    <w:name w:val="Light List"/>
-    <w:basedOn w:val="TableNormal"/>
-    <w:uiPriority w:val="61"/>
-    <w:rsid w:val="00655750"/>
-    <w:pPr>
-      <w:spacing w:after="0" w:line="240" w:lineRule="auto"/>
-    </w:pPr>
-    <w:rPr>
-      <w:sz w:val="22"/>
-      <w:szCs w:val="22"/>
-      <w:lang w:val="en-US"/>
-    </w:rPr>
-    <w:tblPr>
-      <w:tblStyleRowBandSize w:val="1"/>
-      <w:tblStyleColBandSize w:val="1"/>
-      <w:tblInd w:w="0" w:type="dxa"/>
-      <w:tblBorders>
-        <w:top w:val="single" w:sz="8" w:space="0" w:color="000000" w:themeColor="text1"/>
-        <w:left w:val="single" w:sz="8" w:space="0" w:color="000000" w:themeColor="text1"/>
-        <w:bottom w:val="single" w:sz="8" w:space="0" w:color="000000" w:themeColor="text1"/>
-        <w:right w:val="single" w:sz="8" w:space="0" w:color="000000" w:themeColor="text1"/>
-      </w:tblBorders>
-      <w:tblCellMar>
-        <w:top w:w="0" w:type="dxa"/>
-        <w:left w:w="108" w:type="dxa"/>
-        <w:bottom w:w="0" w:type="dxa"/>
-        <w:right w:w="108" w:type="dxa"/>
-      </w:tblCellMar>
-    </w:tblPr>
-    <w:tblStylePr w:type="firstRow">
-      <w:pPr>
-        <w:spacing w:before="0" w:after="0" w:line="240" w:lineRule="auto"/>
-      </w:pPr>
-      <w:rPr>
-        <w:b/>
-        <w:bCs/>
-        <w:color w:val="FFFFFF" w:themeColor="background1"/>
-      </w:rPr>
-      <w:tblPr/>
-      <w:tcPr>
-        <w:shd w:val="clear" w:color="auto" w:fill="000000" w:themeFill="text1"/>
-      </w:tcPr>
-    </w:tblStylePr>
-    <w:tblStylePr w:type="lastRow">
-      <w:pPr>
-        <w:spacing w:before="0" w:after="0" w:line="240" w:lineRule="auto"/>
-      </w:pPr>
-      <w:rPr>
-        <w:b/>
-        <w:bCs/>
-      </w:rPr>
-      <w:tblPr/>
-      <w:tcPr>
-        <w:tcBorders>
-          <w:top w:val="double" w:sz="6" w:space="0" w:color="000000" w:themeColor="text1"/>
-          <w:left w:val="single" w:sz="8" w:space="0" w:color="000000" w:themeColor="text1"/>
-          <w:bottom w:val="single" w:sz="8" w:space="0" w:color="000000" w:themeColor="text1"/>
-          <w:right w:val="single" w:sz="8" w:space="0" w:color="000000" w:themeColor="text1"/>
-        </w:tcBorders>
-      </w:tcPr>
-    </w:tblStylePr>
-    <w:tblStylePr w:type="firstCol">
-      <w:rPr>
-        <w:b/>
-        <w:bCs/>
-      </w:rPr>
-    </w:tblStylePr>
-    <w:tblStylePr w:type="lastCol">
-      <w:rPr>
-        <w:b/>
-        <w:bCs/>
-      </w:rPr>
-    </w:tblStylePr>
-    <w:tblStylePr w:type="band1Vert">
-      <w:tblPr/>
-      <w:tcPr>
-        <w:tcBorders>
-          <w:top w:val="single" w:sz="8" w:space="0" w:color="000000" w:themeColor="text1"/>
-          <w:left w:val="single" w:sz="8" w:space="0" w:color="000000" w:themeColor="text1"/>
-          <w:bottom w:val="single" w:sz="8" w:space="0" w:color="000000" w:themeColor="text1"/>
-          <w:right w:val="single" w:sz="8" w:space="0" w:color="000000" w:themeColor="text1"/>
-        </w:tcBorders>
-      </w:tcPr>
-    </w:tblStylePr>
-    <w:tblStylePr w:type="band1Horz">
-      <w:tblPr/>
-      <w:tcPr>
-        <w:tcBorders>
-          <w:top w:val="single" w:sz="8" w:space="0" w:color="000000" w:themeColor="text1"/>
-          <w:left w:val="single" w:sz="8" w:space="0" w:color="000000" w:themeColor="text1"/>
-          <w:bottom w:val="single" w:sz="8" w:space="0" w:color="000000" w:themeColor="text1"/>
-          <w:right w:val="single" w:sz="8" w:space="0" w:color="000000" w:themeColor="text1"/>
-        </w:tcBorders>
-      </w:tcPr>
-    </w:tblStylePr>
-  </w:style>
-  <w:style w:type="character" w:styleId="PlaceholderText">
-    <w:name w:val="Placeholder Text"/>
-    <w:basedOn w:val="DefaultParagraphFont"/>
-    <w:uiPriority w:val="99"/>
-    <w:semiHidden/>
-    <w:rsid w:val="00655750"/>
-    <w:rPr>
-      <w:color w:val="808080"/>
-    </w:rPr>
-  </w:style>
-  <w:style w:type="character" w:styleId="CommentReference">
-    <w:name w:val="annotation reference"/>
-    <w:basedOn w:val="DefaultParagraphFont"/>
-    <w:uiPriority w:val="99"/>
-    <w:semiHidden/>
-    <w:unhideWhenUsed/>
-    <w:rsid w:val="00655750"/>
-    <w:rPr>
-      <w:sz w:val="16"/>
-      <w:szCs w:val="16"/>
-    </w:rPr>
-  </w:style>
-  <w:style w:type="paragraph" w:styleId="CommentText">
-    <w:name w:val="annotation text"/>
-    <w:basedOn w:val="Normal"/>
-    <w:link w:val="CommentTextChar"/>
-    <w:uiPriority w:val="99"/>
-    <w:semiHidden/>
-    <w:unhideWhenUsed/>
-    <w:rsid w:val="00655750"/>
-    <w:pPr>
-      <w:spacing w:line="240" w:lineRule="auto"/>
-    </w:pPr>
-    <w:rPr>
-      <w:sz w:val="20"/>
-      <w:szCs w:val="20"/>
-    </w:rPr>
-  </w:style>
-  <w:style w:type="character" w:customStyle="1" w:styleId="CommentTextChar">
-    <w:name w:val="Comment Text Char"/>
-    <w:basedOn w:val="DefaultParagraphFont"/>
-    <w:link w:val="CommentText"/>
-    <w:uiPriority w:val="99"/>
-    <w:semiHidden/>
-    <w:rsid w:val="00655750"/>
-    <w:rPr>
-      <w:sz w:val="20"/>
-      <w:szCs w:val="20"/>
-    </w:rPr>
-  </w:style>
-  <w:style w:type="paragraph" w:styleId="CommentSubject">
-    <w:name w:val="annotation subject"/>
-    <w:basedOn w:val="CommentText"/>
-    <w:next w:val="CommentText"/>
-    <w:link w:val="CommentSubjectChar"/>
-    <w:uiPriority w:val="99"/>
-    <w:semiHidden/>
-    <w:unhideWhenUsed/>
-    <w:rsid w:val="00655750"/>
-    <w:rPr>
-      <w:b/>
-      <w:bCs/>
-    </w:rPr>
-  </w:style>
-  <w:style w:type="character" w:customStyle="1" w:styleId="CommentSubjectChar">
-    <w:name w:val="Comment Subject Char"/>
-    <w:basedOn w:val="CommentTextChar"/>
-    <w:link w:val="CommentSubject"/>
-    <w:uiPriority w:val="99"/>
-    <w:semiHidden/>
-    <w:rsid w:val="00655750"/>
-    <w:rPr>
-      <w:b/>
-      <w:bCs/>
-      <w:sz w:val="20"/>
-      <w:szCs w:val="20"/>
-    </w:rPr>
-  </w:style>
-  <w:style w:type="paragraph" w:styleId="BalloonText">
-    <w:name w:val="Balloon Text"/>
-    <w:basedOn w:val="Normal"/>
-    <w:link w:val="BalloonTextChar"/>
-    <w:uiPriority w:val="99"/>
-    <w:semiHidden/>
-    <w:unhideWhenUsed/>
-    <w:rsid w:val="00655750"/>
-    <w:pPr>
-      <w:spacing w:after="0" w:line="240" w:lineRule="auto"/>
-    </w:pPr>
-    <w:rPr>
-      <w:rFonts w:ascii="Segoe UI" w:hAnsi="Segoe UI" w:cs="Segoe UI"/>
-      <w:sz w:val="18"/>
-      <w:szCs w:val="18"/>
-    </w:rPr>
-  </w:style>
-  <w:style w:type="character" w:customStyle="1" w:styleId="BalloonTextChar">
-    <w:name w:val="Balloon Text Char"/>
-    <w:basedOn w:val="DefaultParagraphFont"/>
-    <w:link w:val="BalloonText"/>
-    <w:uiPriority w:val="99"/>
-    <w:semiHidden/>
-    <w:rsid w:val="00655750"/>
-    <w:rPr>
-      <w:rFonts w:ascii="Segoe UI" w:hAnsi="Segoe UI" w:cs="Segoe UI"/>
-      <w:sz w:val="18"/>
-      <w:szCs w:val="18"/>
-    </w:rPr>
-  </w:style>
-  <w:style w:type="paragraph" w:styleId="Header">
-    <w:name w:val="header"/>
-    <w:basedOn w:val="Normal"/>
-    <w:link w:val="HeaderChar"/>
-    <w:uiPriority w:val="99"/>
-    <w:unhideWhenUsed/>
-    <w:rsid w:val="00800B8E"/>
-    <w:pPr>
-      <w:tabs>
-        <w:tab w:val="center" w:pos="4513"/>
-        <w:tab w:val="right" w:pos="9026"/>
-      </w:tabs>
-      <w:spacing w:after="0" w:line="240" w:lineRule="auto"/>
-    </w:pPr>
-  </w:style>
-  <w:style w:type="character" w:customStyle="1" w:styleId="HeaderChar">
-    <w:name w:val="Header Char"/>
-    <w:basedOn w:val="DefaultParagraphFont"/>
-    <w:link w:val="Header"/>
-    <w:uiPriority w:val="99"/>
-    <w:rsid w:val="00800B8E"/>
-  </w:style>
-  <w:style w:type="paragraph" w:styleId="Footer">
-    <w:name w:val="footer"/>
-    <w:basedOn w:val="Normal"/>
-    <w:link w:val="FooterChar"/>
-    <w:uiPriority w:val="99"/>
-    <w:unhideWhenUsed/>
-    <w:rsid w:val="00800B8E"/>
-    <w:pPr>
-      <w:tabs>
-        <w:tab w:val="center" w:pos="4513"/>
-        <w:tab w:val="right" w:pos="9026"/>
-      </w:tabs>
-      <w:spacing w:after="0" w:line="240" w:lineRule="auto"/>
-    </w:pPr>
-  </w:style>
-  <w:style w:type="character" w:customStyle="1" w:styleId="FooterChar">
-    <w:name w:val="Footer Char"/>
-    <w:basedOn w:val="DefaultParagraphFont"/>
-    <w:link w:val="Footer"/>
-    <w:uiPriority w:val="99"/>
-    <w:rsid w:val="00800B8E"/>
-  </w:style>
-  <w:style w:type="paragraph" w:styleId="TOC1">
-    <w:name w:val="toc 1"/>
-    <w:basedOn w:val="Normal"/>
-    <w:next w:val="Normal"/>
-    <w:autoRedefine/>
-    <w:uiPriority w:val="39"/>
-    <w:unhideWhenUsed/>
-    <w:rsid w:val="00061303"/>
-    <w:pPr>
-      <w:spacing w:after="100"/>
-    </w:pPr>
-  </w:style>
-  <w:style w:type="paragraph" w:styleId="TOC2">
-    <w:name w:val="toc 2"/>
-    <w:basedOn w:val="Normal"/>
-    <w:next w:val="Normal"/>
-    <w:autoRedefine/>
-    <w:uiPriority w:val="39"/>
-    <w:unhideWhenUsed/>
-    <w:rsid w:val="00061303"/>
-    <w:pPr>
-      <w:spacing w:after="100"/>
-      <w:ind w:left="210"/>
-    </w:pPr>
-  </w:style>
-  <w:style w:type="paragraph" w:styleId="TOC3">
-    <w:name w:val="toc 3"/>
-    <w:basedOn w:val="Normal"/>
-    <w:next w:val="Normal"/>
-    <w:autoRedefine/>
-    <w:uiPriority w:val="39"/>
-    <w:unhideWhenUsed/>
-    <w:rsid w:val="00061303"/>
-    <w:pPr>
-      <w:spacing w:after="100"/>
-      <w:ind w:left="420"/>
-    </w:pPr>
-  </w:style>
-  <w:style w:type="character" w:styleId="Hyperlink">
-    <w:name w:val="Hyperlink"/>
-    <w:basedOn w:val="DefaultParagraphFont"/>
-    <w:uiPriority w:val="99"/>
-    <w:unhideWhenUsed/>
-    <w:rsid w:val="00061303"/>
-    <w:rPr>
-      <w:color w:val="F0532B" w:themeColor="hyperlink"/>
-      <w:u w:val="single"/>
-    </w:rPr>
-  </w:style>
-  <w:style w:type="paragraph" w:customStyle="1" w:styleId="ColorfulList-Accent11">
-    <w:name w:val="Colorful List - Accent 11"/>
-    <w:basedOn w:val="Normal"/>
-    <w:uiPriority w:val="99"/>
-    <w:qFormat/>
-    <w:rsid w:val="009501BF"/>
-    <w:pPr>
-      <w:spacing w:line="276" w:lineRule="auto"/>
-      <w:ind w:left="720" w:firstLine="0"/>
-      <w:contextualSpacing/>
-    </w:pPr>
-    <w:rPr>
-      <w:rFonts w:ascii="Calibri" w:eastAsia="SimSun" w:hAnsi="Calibri" w:cs="Tms Rmn"/>
-      <w:sz w:val="22"/>
-      <w:szCs w:val="22"/>
-    </w:rPr>
-  </w:style>
-  <w:style w:type="paragraph" w:customStyle="1" w:styleId="DefaultStyle">
-    <w:name w:val="Default Style"/>
-    <w:rsid w:val="009C7BC6"/>
-    <w:pPr>
-      <w:suppressAutoHyphens/>
-      <w:spacing w:line="276" w:lineRule="auto"/>
-    </w:pPr>
-    <w:rPr>
-      <w:rFonts w:ascii="Calibri" w:eastAsia="SimSun" w:hAnsi="Calibri" w:cs="Calibri"/>
-      <w:sz w:val="22"/>
-      <w:szCs w:val="22"/>
-    </w:rPr>
-  </w:style>
-  <w:style w:type="table" w:customStyle="1" w:styleId="TableGridLight1">
-    <w:name w:val="Table Grid Light1"/>
-    <w:basedOn w:val="TableNormal"/>
-    <w:uiPriority w:val="40"/>
-    <w:rsid w:val="00470D74"/>
-    <w:pPr>
-      <w:spacing w:after="0" w:line="240" w:lineRule="auto"/>
-    </w:pPr>
-    <w:rPr>
-      <w:rFonts w:eastAsiaTheme="minorHAnsi"/>
-      <w:sz w:val="22"/>
-      <w:szCs w:val="22"/>
-    </w:rPr>
-    <w:tblPr>
-      <w:tblInd w:w="0" w:type="dxa"/>
-      <w:tblBorders>
-        <w:top w:val="single" w:sz="4" w:space="0" w:color="BFBFBF" w:themeColor="background1" w:themeShade="BF"/>
-        <w:left w:val="single" w:sz="4" w:space="0" w:color="BFBFBF" w:themeColor="background1" w:themeShade="BF"/>
-        <w:bottom w:val="single" w:sz="4" w:space="0" w:color="BFBFBF" w:themeColor="background1" w:themeShade="BF"/>
-        <w:right w:val="single" w:sz="4" w:space="0" w:color="BFBFBF" w:themeColor="background1" w:themeShade="BF"/>
-        <w:insideH w:val="single" w:sz="4" w:space="0" w:color="BFBFBF" w:themeColor="background1" w:themeShade="BF"/>
-        <w:insideV w:val="single" w:sz="4" w:space="0" w:color="BFBFBF" w:themeColor="background1" w:themeShade="BF"/>
-      </w:tblBorders>
-      <w:tblCellMar>
-        <w:top w:w="0" w:type="dxa"/>
-        <w:left w:w="108" w:type="dxa"/>
-        <w:bottom w:w="0" w:type="dxa"/>
-        <w:right w:w="108" w:type="dxa"/>
-      </w:tblCellMar>
-    </w:tblPr>
-  </w:style>
-</w:styles>
-</file>
-
 <file path=word/theme/theme1.xml><?xml version="1.0" encoding="utf-8"?>
 <a:theme xmlns:a="http://schemas.openxmlformats.org/drawingml/2006/main" name="Vapor Trail">
   <a:themeElements>
@@ -16673,7 +15720,7 @@
   <a:extraClrSchemeLst/>
   <a:extLst>
     <a:ext uri="{05A4C25C-085E-4340-85A3-A5531E510DB2}">
-      <thm15:themeFamily xmlns="" xmlns:thm15="http://schemas.microsoft.com/office/thememl/2012/main" name="Vapor Trail" id="{4FDF2955-7D9C-493C-B9F9-C205151B46CD}" vid="{8F31A783-2159-4870-BC29-2BA7D038EA44}"/>
+      <thm15:themeFamily xmlns:thm15="http://schemas.microsoft.com/office/thememl/2012/main" name="Vapor Trail" id="{4FDF2955-7D9C-493C-B9F9-C205151B46CD}" vid="{8F31A783-2159-4870-BC29-2BA7D038EA44}"/>
     </a:ext>
   </a:extLst>
 </a:theme>
@@ -16684,7 +15731,7 @@
 </file>
 
 <file path=customXml/itemProps1.xml><?xml version="1.0" encoding="utf-8"?>
-<ds:datastoreItem xmlns:ds="http://schemas.openxmlformats.org/officeDocument/2006/customXml" ds:itemID="{54B7FA91-A9F3-7E48-8F48-E2A6F4E62940}">
+<ds:datastoreItem xmlns:ds="http://schemas.openxmlformats.org/officeDocument/2006/customXml" ds:itemID="{5FDB9C5B-716F-41F3-A159-9DB8A2BCF619}">
   <ds:schemaRefs>
     <ds:schemaRef ds:uri="http://schemas.openxmlformats.org/officeDocument/2006/bibliography"/>
   </ds:schemaRefs>

</xml_diff>